<commit_message>
upravy a obrazky k dokumentu \304\215. 10.png" \304\215. 11.png" \304\215. 12.png" \304\215. 13.png" \304\215. 14.png" \304\215. 15.png" \304\215. 16.png" \304\215. 17.png" \304\215. 18.png" \304\215. 19.png" \304\215. 20.png" \304\215. 21.png" \304\215. 22.png" \304\215. 23.png" \304\215. 24.png" \304\215. 25.png" \304\215. 26.png" \304\215. 27.png" \304\215. 28.png" \304\215. 29.png" \304\215. 30.png" \304\215. 31.png"
</commit_message>
<xml_diff>
--- a/DMP.docx
+++ b/DMP.docx
@@ -7534,12 +7534,12 @@
               <wp:align>center</wp:align>
             </wp:positionH>
             <wp:positionV relativeFrom="paragraph">
-              <wp:posOffset>100979</wp:posOffset>
+              <wp:posOffset>122555</wp:posOffset>
             </wp:positionV>
-            <wp:extent cx="2717717" cy="1099394"/>
-            <wp:effectExtent l="0" t="0" r="6985" b="5715"/>
+            <wp:extent cx="2772159" cy="1120536"/>
+            <wp:effectExtent l="0" t="0" r="0" b="3810"/>
             <wp:wrapNone/>
-            <wp:docPr id="30" name="Obrázek 30"/>
+            <wp:docPr id="32" name="Obrázek 32"/>
             <wp:cNvGraphicFramePr>
               <a:graphicFrameLocks xmlns:a="http://schemas.openxmlformats.org/drawingml/2006/main" noChangeAspect="1"/>
             </wp:cNvGraphicFramePr>
@@ -7568,7 +7568,7 @@
                   <pic:spPr bwMode="auto">
                     <a:xfrm>
                       <a:off x="0" y="0"/>
-                      <a:ext cx="2717717" cy="1099394"/>
+                      <a:ext cx="2772159" cy="1120536"/>
                     </a:xfrm>
                     <a:prstGeom prst="rect">
                       <a:avLst/>
@@ -7625,12 +7625,567 @@
           <w:lang w:eastAsia="cs-CZ"/>
         </w:rPr>
       </w:pPr>
+      <w:r>
+        <w:rPr>
+          <w:lang w:eastAsia="cs-CZ"/>
+        </w:rPr>
+        <w:t>Měli bychom si také nadefinovat co se má stát, když raketa narazí do meteoritu.</w:t>
+      </w:r>
+      <w:r>
+        <w:rPr>
+          <w:lang w:eastAsia="cs-CZ"/>
+        </w:rPr>
+        <w:t xml:space="preserve"> Bude toho více, a tak si na to raději vytvoříme funkci </w:t>
+      </w:r>
+      <w:proofErr w:type="spellStart"/>
+      <w:r>
+        <w:rPr>
+          <w:lang w:eastAsia="cs-CZ"/>
+        </w:rPr>
+        <w:t>colision</w:t>
+      </w:r>
+      <w:proofErr w:type="spellEnd"/>
+      <w:r>
+        <w:rPr>
+          <w:lang w:eastAsia="cs-CZ"/>
+        </w:rPr>
+        <w:t xml:space="preserve">. V této funkci musíme zastavit </w:t>
+      </w:r>
+      <w:proofErr w:type="spellStart"/>
+      <w:proofErr w:type="gramStart"/>
+      <w:r>
+        <w:rPr>
+          <w:lang w:eastAsia="cs-CZ"/>
+        </w:rPr>
+        <w:t>actions.tick</w:t>
+      </w:r>
+      <w:proofErr w:type="spellEnd"/>
+      <w:proofErr w:type="gramEnd"/>
+      <w:r>
+        <w:rPr>
+          <w:lang w:eastAsia="cs-CZ"/>
+        </w:rPr>
+        <w:t xml:space="preserve">, </w:t>
+      </w:r>
+      <w:proofErr w:type="spellStart"/>
+      <w:r>
+        <w:rPr>
+          <w:lang w:eastAsia="cs-CZ"/>
+        </w:rPr>
+        <w:t>ship.tick</w:t>
+      </w:r>
+      <w:proofErr w:type="spellEnd"/>
+      <w:r>
+        <w:rPr>
+          <w:lang w:eastAsia="cs-CZ"/>
+        </w:rPr>
+        <w:t xml:space="preserve"> a samotnou raketu. Raketu zastavíme tak, že nastavíme její </w:t>
+      </w:r>
+      <w:proofErr w:type="spellStart"/>
+      <w:r>
+        <w:rPr>
+          <w:lang w:eastAsia="cs-CZ"/>
+        </w:rPr>
+        <w:t>x_speed</w:t>
+      </w:r>
+      <w:proofErr w:type="spellEnd"/>
+      <w:r>
+        <w:rPr>
+          <w:lang w:eastAsia="cs-CZ"/>
+        </w:rPr>
+        <w:t xml:space="preserve"> a </w:t>
+      </w:r>
+      <w:proofErr w:type="spellStart"/>
+      <w:r>
+        <w:rPr>
+          <w:lang w:eastAsia="cs-CZ"/>
+        </w:rPr>
+        <w:t>y_speed</w:t>
+      </w:r>
+      <w:proofErr w:type="spellEnd"/>
+      <w:r>
+        <w:rPr>
+          <w:lang w:eastAsia="cs-CZ"/>
+        </w:rPr>
+        <w:t xml:space="preserve"> na nulu.</w:t>
+      </w:r>
+    </w:p>
+    <w:p>
+      <w:pPr>
+        <w:rPr>
+          <w:lang w:eastAsia="cs-CZ"/>
+        </w:rPr>
+      </w:pPr>
+      <w:r>
+        <w:rPr>
+          <w:lang w:eastAsia="cs-CZ"/>
+        </w:rPr>
+        <w:t>Až budeme mít funkci hotovou</w:t>
+      </w:r>
+      <w:r>
+        <w:rPr>
+          <w:lang w:eastAsia="cs-CZ"/>
+        </w:rPr>
+        <w:t>, t</w:t>
+      </w:r>
+      <w:r>
+        <w:rPr>
+          <w:lang w:eastAsia="cs-CZ"/>
+        </w:rPr>
+        <w:t>ak začneme</w:t>
+      </w:r>
+      <w:r>
+        <w:rPr>
+          <w:lang w:eastAsia="cs-CZ"/>
+        </w:rPr>
+        <w:t xml:space="preserve"> procházet jednotlivé meteority v seznamu </w:t>
+      </w:r>
+      <w:proofErr w:type="spellStart"/>
+      <w:r>
+        <w:rPr>
+          <w:lang w:eastAsia="cs-CZ"/>
+        </w:rPr>
+        <w:t>meteors</w:t>
+      </w:r>
+      <w:proofErr w:type="spellEnd"/>
+      <w:r>
+        <w:rPr>
+          <w:lang w:eastAsia="cs-CZ"/>
+        </w:rPr>
+        <w:t xml:space="preserve"> a zjišťovat, zda do některého z nich nenarazila raketa. Vzdálenost získáme pomocí Pythagorovi věty.</w:t>
+      </w:r>
+    </w:p>
+    <w:p>
+      <w:pPr>
+        <w:rPr>
+          <w:lang w:eastAsia="cs-CZ"/>
+        </w:rPr>
+      </w:pPr>
+      <w:r>
+        <w:rPr>
+          <w:noProof/>
+          <w:lang w:eastAsia="cs-CZ"/>
+        </w:rPr>
+        <w:drawing>
+          <wp:anchor distT="0" distB="0" distL="114300" distR="114300" simplePos="0" relativeHeight="251695104" behindDoc="0" locked="0" layoutInCell="1" allowOverlap="1">
+            <wp:simplePos x="0" y="0"/>
+            <wp:positionH relativeFrom="margin">
+              <wp:align>center</wp:align>
+            </wp:positionH>
+            <wp:positionV relativeFrom="paragraph">
+              <wp:posOffset>80087</wp:posOffset>
+            </wp:positionV>
+            <wp:extent cx="3832023" cy="3257635"/>
+            <wp:effectExtent l="0" t="0" r="0" b="0"/>
+            <wp:wrapNone/>
+            <wp:docPr id="34" name="Obrázek 34"/>
+            <wp:cNvGraphicFramePr>
+              <a:graphicFrameLocks xmlns:a="http://schemas.openxmlformats.org/drawingml/2006/main" noChangeAspect="1"/>
+            </wp:cNvGraphicFramePr>
+            <a:graphic xmlns:a="http://schemas.openxmlformats.org/drawingml/2006/main">
+              <a:graphicData uri="http://schemas.openxmlformats.org/drawingml/2006/picture">
+                <pic:pic xmlns:pic="http://schemas.openxmlformats.org/drawingml/2006/picture">
+                  <pic:nvPicPr>
+                    <pic:cNvPr id="0" name="Picture 5"/>
+                    <pic:cNvPicPr>
+                      <a:picLocks noChangeAspect="1" noChangeArrowheads="1"/>
+                    </pic:cNvPicPr>
+                  </pic:nvPicPr>
+                  <pic:blipFill>
+                    <a:blip r:embed="rId37">
+                      <a:extLst>
+                        <a:ext uri="{28A0092B-C50C-407E-A947-70E740481C1C}">
+                          <a14:useLocalDpi xmlns:a14="http://schemas.microsoft.com/office/drawing/2010/main" val="0"/>
+                        </a:ext>
+                      </a:extLst>
+                    </a:blip>
+                    <a:srcRect/>
+                    <a:stretch>
+                      <a:fillRect/>
+                    </a:stretch>
+                  </pic:blipFill>
+                  <pic:spPr bwMode="auto">
+                    <a:xfrm>
+                      <a:off x="0" y="0"/>
+                      <a:ext cx="3832023" cy="3257635"/>
+                    </a:xfrm>
+                    <a:prstGeom prst="rect">
+                      <a:avLst/>
+                    </a:prstGeom>
+                    <a:noFill/>
+                    <a:ln>
+                      <a:noFill/>
+                    </a:ln>
+                  </pic:spPr>
+                </pic:pic>
+              </a:graphicData>
+            </a:graphic>
+            <wp14:sizeRelH relativeFrom="page">
+              <wp14:pctWidth>0</wp14:pctWidth>
+            </wp14:sizeRelH>
+            <wp14:sizeRelV relativeFrom="page">
+              <wp14:pctHeight>0</wp14:pctHeight>
+            </wp14:sizeRelV>
+          </wp:anchor>
+        </w:drawing>
+      </w:r>
+    </w:p>
+    <w:p>
+      <w:pPr>
+        <w:rPr>
+          <w:lang w:eastAsia="cs-CZ"/>
+        </w:rPr>
+      </w:pPr>
+    </w:p>
+    <w:p>
+      <w:pPr>
+        <w:rPr>
+          <w:lang w:eastAsia="cs-CZ"/>
+        </w:rPr>
+      </w:pPr>
+    </w:p>
+    <w:p>
+      <w:pPr>
+        <w:rPr>
+          <w:lang w:eastAsia="cs-CZ"/>
+        </w:rPr>
+      </w:pPr>
+    </w:p>
+    <w:p>
+      <w:pPr>
+        <w:rPr>
+          <w:lang w:eastAsia="cs-CZ"/>
+        </w:rPr>
+      </w:pPr>
+    </w:p>
+    <w:p>
+      <w:pPr>
+        <w:rPr>
+          <w:lang w:eastAsia="cs-CZ"/>
+        </w:rPr>
+      </w:pPr>
+    </w:p>
+    <w:p>
+      <w:pPr>
+        <w:rPr>
+          <w:lang w:eastAsia="cs-CZ"/>
+        </w:rPr>
+      </w:pPr>
+    </w:p>
+    <w:p>
+      <w:pPr>
+        <w:rPr>
+          <w:lang w:eastAsia="cs-CZ"/>
+        </w:rPr>
+      </w:pPr>
+    </w:p>
+    <w:p>
+      <w:pPr>
+        <w:rPr>
+          <w:lang w:eastAsia="cs-CZ"/>
+        </w:rPr>
+      </w:pPr>
+    </w:p>
+    <w:p>
+      <w:pPr>
+        <w:rPr>
+          <w:lang w:eastAsia="cs-CZ"/>
+        </w:rPr>
+      </w:pPr>
+    </w:p>
+    <w:p>
+      <w:pPr>
+        <w:rPr>
+          <w:lang w:eastAsia="cs-CZ"/>
+        </w:rPr>
+      </w:pPr>
+    </w:p>
+    <w:p>
+      <w:pPr>
+        <w:rPr>
+          <w:lang w:eastAsia="cs-CZ"/>
+        </w:rPr>
+      </w:pPr>
+    </w:p>
+    <w:p>
+      <w:pPr>
+        <w:rPr>
+          <w:lang w:eastAsia="cs-CZ"/>
+        </w:rPr>
+      </w:pPr>
+      <w:r>
+        <w:rPr>
+          <w:lang w:eastAsia="cs-CZ"/>
+        </w:rPr>
+        <w:t xml:space="preserve">Jen místo hodnot x1, x2, y1, y2 použijeme </w:t>
+      </w:r>
+      <w:proofErr w:type="spellStart"/>
+      <w:r>
+        <w:rPr>
+          <w:lang w:eastAsia="cs-CZ"/>
+        </w:rPr>
+        <w:t>meteor.x</w:t>
+      </w:r>
+      <w:proofErr w:type="spellEnd"/>
+      <w:r>
+        <w:rPr>
+          <w:lang w:eastAsia="cs-CZ"/>
+        </w:rPr>
+        <w:t xml:space="preserve">, </w:t>
+      </w:r>
+      <w:proofErr w:type="spellStart"/>
+      <w:r>
+        <w:rPr>
+          <w:lang w:eastAsia="cs-CZ"/>
+        </w:rPr>
+        <w:t>ship.x</w:t>
+      </w:r>
+      <w:proofErr w:type="spellEnd"/>
+      <w:r>
+        <w:rPr>
+          <w:lang w:eastAsia="cs-CZ"/>
+        </w:rPr>
+        <w:t xml:space="preserve">, </w:t>
+      </w:r>
+      <w:proofErr w:type="spellStart"/>
+      <w:proofErr w:type="gramStart"/>
+      <w:r>
+        <w:rPr>
+          <w:lang w:eastAsia="cs-CZ"/>
+        </w:rPr>
+        <w:t>meteor.y</w:t>
+      </w:r>
+      <w:proofErr w:type="spellEnd"/>
+      <w:proofErr w:type="gramEnd"/>
+      <w:r>
+        <w:rPr>
+          <w:lang w:eastAsia="cs-CZ"/>
+        </w:rPr>
+        <w:t xml:space="preserve"> a </w:t>
+      </w:r>
+      <w:proofErr w:type="spellStart"/>
+      <w:r>
+        <w:rPr>
+          <w:lang w:eastAsia="cs-CZ"/>
+        </w:rPr>
+        <w:t>ship.y</w:t>
+      </w:r>
+      <w:proofErr w:type="spellEnd"/>
+      <w:r>
+        <w:rPr>
+          <w:lang w:eastAsia="cs-CZ"/>
+        </w:rPr>
+        <w:t xml:space="preserve">. </w:t>
+      </w:r>
+      <w:r>
+        <w:rPr>
+          <w:lang w:eastAsia="cs-CZ"/>
+        </w:rPr>
+        <w:t>O</w:t>
+      </w:r>
+      <w:r>
+        <w:rPr>
+          <w:lang w:eastAsia="cs-CZ"/>
+        </w:rPr>
+        <w:t xml:space="preserve">d této vzdálenosti odečteme </w:t>
+      </w:r>
+      <w:r>
+        <w:rPr>
+          <w:lang w:eastAsia="cs-CZ"/>
+        </w:rPr>
+        <w:t>poloviční velikost meteoritu a konstantu (40)</w:t>
+      </w:r>
+      <w:r>
+        <w:rPr>
+          <w:lang w:eastAsia="cs-CZ"/>
+        </w:rPr>
+        <w:t>. Pokud bude výsledek menší nebo roven nule, tak zavolá</w:t>
+      </w:r>
+      <w:r>
+        <w:rPr>
+          <w:lang w:eastAsia="cs-CZ"/>
+        </w:rPr>
+        <w:t>me</w:t>
+      </w:r>
+      <w:r>
+        <w:rPr>
+          <w:lang w:eastAsia="cs-CZ"/>
+        </w:rPr>
+        <w:t xml:space="preserve"> funkci </w:t>
+      </w:r>
+      <w:proofErr w:type="spellStart"/>
+      <w:r>
+        <w:rPr>
+          <w:lang w:eastAsia="cs-CZ"/>
+        </w:rPr>
+        <w:t>colision</w:t>
+      </w:r>
+      <w:proofErr w:type="spellEnd"/>
+      <w:r>
+        <w:rPr>
+          <w:lang w:eastAsia="cs-CZ"/>
+        </w:rPr>
+        <w:t>.</w:t>
+      </w:r>
+    </w:p>
+    <w:p>
+      <w:pPr>
+        <w:rPr>
+          <w:lang w:eastAsia="cs-CZ"/>
+        </w:rPr>
+      </w:pPr>
+    </w:p>
+    <w:p>
+      <w:pPr>
+        <w:rPr>
+          <w:lang w:eastAsia="cs-CZ"/>
+        </w:rPr>
+      </w:pPr>
+    </w:p>
+    <w:p>
+      <w:pPr>
+        <w:rPr>
+          <w:lang w:eastAsia="cs-CZ"/>
+        </w:rPr>
+      </w:pPr>
+    </w:p>
+    <w:p>
+      <w:pPr>
+        <w:rPr>
+          <w:lang w:eastAsia="cs-CZ"/>
+        </w:rPr>
+      </w:pPr>
+    </w:p>
+    <w:p>
+      <w:pPr>
+        <w:rPr>
+          <w:lang w:eastAsia="cs-CZ"/>
+        </w:rPr>
+      </w:pPr>
+      <w:r>
+        <w:rPr>
+          <w:noProof/>
+          <w:lang w:eastAsia="cs-CZ"/>
+        </w:rPr>
+        <w:lastRenderedPageBreak/>
+        <w:drawing>
+          <wp:anchor distT="0" distB="0" distL="114300" distR="114300" simplePos="0" relativeHeight="251696128" behindDoc="0" locked="0" layoutInCell="1" allowOverlap="1">
+            <wp:simplePos x="0" y="0"/>
+            <wp:positionH relativeFrom="margin">
+              <wp:align>center</wp:align>
+            </wp:positionH>
+            <wp:positionV relativeFrom="paragraph">
+              <wp:posOffset>126218</wp:posOffset>
+            </wp:positionV>
+            <wp:extent cx="3869022" cy="1661138"/>
+            <wp:effectExtent l="0" t="0" r="0" b="0"/>
+            <wp:wrapNone/>
+            <wp:docPr id="36" name="Obrázek 36"/>
+            <wp:cNvGraphicFramePr>
+              <a:graphicFrameLocks xmlns:a="http://schemas.openxmlformats.org/drawingml/2006/main" noChangeAspect="1"/>
+            </wp:cNvGraphicFramePr>
+            <a:graphic xmlns:a="http://schemas.openxmlformats.org/drawingml/2006/main">
+              <a:graphicData uri="http://schemas.openxmlformats.org/drawingml/2006/picture">
+                <pic:pic xmlns:pic="http://schemas.openxmlformats.org/drawingml/2006/picture">
+                  <pic:nvPicPr>
+                    <pic:cNvPr id="0" name="Picture 7"/>
+                    <pic:cNvPicPr>
+                      <a:picLocks noChangeAspect="1" noChangeArrowheads="1"/>
+                    </pic:cNvPicPr>
+                  </pic:nvPicPr>
+                  <pic:blipFill>
+                    <a:blip r:embed="rId38">
+                      <a:extLst>
+                        <a:ext uri="{28A0092B-C50C-407E-A947-70E740481C1C}">
+                          <a14:useLocalDpi xmlns:a14="http://schemas.microsoft.com/office/drawing/2010/main" val="0"/>
+                        </a:ext>
+                      </a:extLst>
+                    </a:blip>
+                    <a:srcRect/>
+                    <a:stretch>
+                      <a:fillRect/>
+                    </a:stretch>
+                  </pic:blipFill>
+                  <pic:spPr bwMode="auto">
+                    <a:xfrm>
+                      <a:off x="0" y="0"/>
+                      <a:ext cx="3869022" cy="1661138"/>
+                    </a:xfrm>
+                    <a:prstGeom prst="rect">
+                      <a:avLst/>
+                    </a:prstGeom>
+                    <a:noFill/>
+                    <a:ln>
+                      <a:noFill/>
+                    </a:ln>
+                  </pic:spPr>
+                </pic:pic>
+              </a:graphicData>
+            </a:graphic>
+            <wp14:sizeRelH relativeFrom="page">
+              <wp14:pctWidth>0</wp14:pctWidth>
+            </wp14:sizeRelH>
+            <wp14:sizeRelV relativeFrom="page">
+              <wp14:pctHeight>0</wp14:pctHeight>
+            </wp14:sizeRelV>
+          </wp:anchor>
+        </w:drawing>
+      </w:r>
+    </w:p>
+    <w:p>
+      <w:pPr>
+        <w:rPr>
+          <w:lang w:eastAsia="cs-CZ"/>
+        </w:rPr>
+      </w:pPr>
+    </w:p>
+    <w:p>
+      <w:pPr>
+        <w:rPr>
+          <w:lang w:eastAsia="cs-CZ"/>
+        </w:rPr>
+      </w:pPr>
+    </w:p>
+    <w:p>
+      <w:pPr>
+        <w:rPr>
+          <w:lang w:eastAsia="cs-CZ"/>
+        </w:rPr>
+      </w:pPr>
+    </w:p>
+    <w:p>
+      <w:pPr>
+        <w:rPr>
+          <w:lang w:eastAsia="cs-CZ"/>
+        </w:rPr>
+      </w:pPr>
+    </w:p>
+    <w:p>
+      <w:pPr>
+        <w:rPr>
+          <w:lang w:eastAsia="cs-CZ"/>
+        </w:rPr>
+      </w:pPr>
+    </w:p>
+    <w:p>
+      <w:pPr>
+        <w:rPr>
+          <w:lang w:eastAsia="cs-CZ"/>
+        </w:rPr>
+      </w:pPr>
+    </w:p>
+    <w:p>
+      <w:pPr>
+        <w:rPr>
+          <w:lang w:eastAsia="cs-CZ"/>
+        </w:rPr>
+      </w:pPr>
       <w:bookmarkStart w:id="0" w:name="_GoBack"/>
       <w:bookmarkEnd w:id="0"/>
     </w:p>
     <w:sectPr>
-      <w:headerReference w:type="default" r:id="rId37"/>
-      <w:footerReference w:type="default" r:id="rId38"/>
+      <w:headerReference w:type="default" r:id="rId39"/>
+      <w:footerReference w:type="default" r:id="rId40"/>
       <w:pgSz w:w="11906" w:h="16838"/>
       <w:pgMar w:top="1417" w:right="1417" w:bottom="1417" w:left="1417" w:header="708" w:footer="708" w:gutter="0"/>
       <w:cols w:space="708"/>
@@ -9312,7 +9867,7 @@
 </file>
 
 <file path=customXml/itemProps1.xml><?xml version="1.0" encoding="utf-8"?>
-<ds:datastoreItem xmlns:ds="http://schemas.openxmlformats.org/officeDocument/2006/customXml" ds:itemID="{F9589A71-205D-4088-B823-A4BE2FCCAF43}">
+<ds:datastoreItem xmlns:ds="http://schemas.openxmlformats.org/officeDocument/2006/customXml" ds:itemID="{44538D53-3E38-4F21-A895-17D1A22E5E9B}">
   <ds:schemaRefs>
     <ds:schemaRef ds:uri="http://schemas.openxmlformats.org/officeDocument/2006/bibliography"/>
   </ds:schemaRefs>

</xml_diff>

<commit_message>
Nove obrazky k dokumentu \304\215. 28.png" \304\215. 32.png"
</commit_message>
<xml_diff>
--- a/DMP.docx
+++ b/DMP.docx
@@ -7283,6 +7283,89 @@
         </w:rPr>
         <w:t>. Ještě si zde nastavíme počítání dosažených bodů na nulu.</w:t>
       </w:r>
+      <w:r>
+        <w:rPr>
+          <w:lang w:eastAsia="cs-CZ"/>
+        </w:rPr>
+        <w:t xml:space="preserve"> Funkci </w:t>
+      </w:r>
+      <w:proofErr w:type="spellStart"/>
+      <w:r>
+        <w:rPr>
+          <w:lang w:eastAsia="cs-CZ"/>
+        </w:rPr>
+        <w:t>add_meteor</w:t>
+      </w:r>
+      <w:proofErr w:type="spellEnd"/>
+      <w:r>
+        <w:rPr>
+          <w:lang w:eastAsia="cs-CZ"/>
+        </w:rPr>
+        <w:t xml:space="preserve"> budeme opakovaně volat přes časovač na konci programu a funkci </w:t>
+      </w:r>
+      <w:proofErr w:type="spellStart"/>
+      <w:r>
+        <w:rPr>
+          <w:lang w:eastAsia="cs-CZ"/>
+        </w:rPr>
+        <w:t>add_laser</w:t>
+      </w:r>
+      <w:proofErr w:type="spellEnd"/>
+      <w:r>
+        <w:rPr>
+          <w:lang w:eastAsia="cs-CZ"/>
+        </w:rPr>
+        <w:t xml:space="preserve"> voláme pouze tehdy, zmáčkne-li uživatel na klávesnici mezerník.</w:t>
+      </w:r>
+    </w:p>
+    <w:p>
+      <w:pPr>
+        <w:rPr>
+          <w:lang w:eastAsia="cs-CZ"/>
+        </w:rPr>
+      </w:pPr>
+    </w:p>
+    <w:p>
+      <w:pPr>
+        <w:rPr>
+          <w:lang w:eastAsia="cs-CZ"/>
+        </w:rPr>
+      </w:pPr>
+    </w:p>
+    <w:p>
+      <w:pPr>
+        <w:rPr>
+          <w:lang w:eastAsia="cs-CZ"/>
+        </w:rPr>
+      </w:pPr>
+    </w:p>
+    <w:p>
+      <w:pPr>
+        <w:rPr>
+          <w:lang w:eastAsia="cs-CZ"/>
+        </w:rPr>
+      </w:pPr>
+    </w:p>
+    <w:p>
+      <w:pPr>
+        <w:rPr>
+          <w:lang w:eastAsia="cs-CZ"/>
+        </w:rPr>
+      </w:pPr>
+    </w:p>
+    <w:p>
+      <w:pPr>
+        <w:rPr>
+          <w:lang w:eastAsia="cs-CZ"/>
+        </w:rPr>
+      </w:pPr>
+    </w:p>
+    <w:p>
+      <w:pPr>
+        <w:rPr>
+          <w:lang w:eastAsia="cs-CZ"/>
+        </w:rPr>
+      </w:pPr>
     </w:p>
     <w:p>
       <w:pPr>
@@ -7296,18 +7379,18 @@
           <w:lang w:eastAsia="cs-CZ"/>
         </w:rPr>
         <w:drawing>
-          <wp:anchor distT="0" distB="0" distL="114300" distR="114300" simplePos="0" relativeHeight="251693056" behindDoc="0" locked="0" layoutInCell="1" allowOverlap="1">
+          <wp:anchor distT="0" distB="0" distL="114300" distR="114300" simplePos="0" relativeHeight="251697152" behindDoc="0" locked="0" layoutInCell="1" allowOverlap="1">
             <wp:simplePos x="0" y="0"/>
             <wp:positionH relativeFrom="margin">
-              <wp:posOffset>1640840</wp:posOffset>
+              <wp:align>center</wp:align>
             </wp:positionH>
             <wp:positionV relativeFrom="paragraph">
-              <wp:posOffset>68895</wp:posOffset>
+              <wp:posOffset>219993</wp:posOffset>
             </wp:positionV>
-            <wp:extent cx="2478923" cy="1486651"/>
-            <wp:effectExtent l="0" t="0" r="0" b="0"/>
+            <wp:extent cx="3697730" cy="2241073"/>
+            <wp:effectExtent l="0" t="0" r="0" b="6985"/>
             <wp:wrapNone/>
-            <wp:docPr id="29" name="Obrázek 29"/>
+            <wp:docPr id="27" name="Obrázek 27"/>
             <wp:cNvGraphicFramePr>
               <a:graphicFrameLocks xmlns:a="http://schemas.openxmlformats.org/drawingml/2006/main" noChangeAspect="1"/>
             </wp:cNvGraphicFramePr>
@@ -7315,7 +7398,7 @@
               <a:graphicData uri="http://schemas.openxmlformats.org/drawingml/2006/picture">
                 <pic:pic xmlns:pic="http://schemas.openxmlformats.org/drawingml/2006/picture">
                   <pic:nvPicPr>
-                    <pic:cNvPr id="0" name="Picture 2"/>
+                    <pic:cNvPr id="0" name="Picture 1"/>
                     <pic:cNvPicPr>
                       <a:picLocks noChangeAspect="1" noChangeArrowheads="1"/>
                     </pic:cNvPicPr>
@@ -7336,7 +7419,7 @@
                   <pic:spPr bwMode="auto">
                     <a:xfrm>
                       <a:off x="0" y="0"/>
-                      <a:ext cx="2478923" cy="1486651"/>
+                      <a:ext cx="3697730" cy="2241073"/>
                     </a:xfrm>
                     <a:prstGeom prst="rect">
                       <a:avLst/>
@@ -7400,11 +7483,31 @@
           <w:lang w:eastAsia="cs-CZ"/>
         </w:rPr>
       </w:pPr>
-      <w:r>
-        <w:rPr>
-          <w:lang w:eastAsia="cs-CZ"/>
-        </w:rPr>
-        <w:lastRenderedPageBreak/>
+    </w:p>
+    <w:p>
+      <w:pPr>
+        <w:rPr>
+          <w:lang w:eastAsia="cs-CZ"/>
+        </w:rPr>
+      </w:pPr>
+    </w:p>
+    <w:p>
+      <w:pPr>
+        <w:rPr>
+          <w:lang w:eastAsia="cs-CZ"/>
+        </w:rPr>
+      </w:pPr>
+    </w:p>
+    <w:p>
+      <w:pPr>
+        <w:rPr>
+          <w:lang w:eastAsia="cs-CZ"/>
+        </w:rPr>
+      </w:pPr>
+      <w:r>
+        <w:rPr>
+          <w:lang w:eastAsia="cs-CZ"/>
+        </w:rPr>
         <w:t>Dále abychom nemuseli u tříd (Meteor a Laser) volat jejich metod</w:t>
       </w:r>
       <w:r>
@@ -7629,13 +7732,7 @@
         <w:rPr>
           <w:lang w:eastAsia="cs-CZ"/>
         </w:rPr>
-        <w:t>Měli bychom si také nadefinovat co se má stát, když raketa narazí do meteoritu.</w:t>
-      </w:r>
-      <w:r>
-        <w:rPr>
-          <w:lang w:eastAsia="cs-CZ"/>
-        </w:rPr>
-        <w:t xml:space="preserve"> Bude toho více, a tak si na to raději vytvoříme funkci </w:t>
+        <w:t xml:space="preserve">Měli bychom si také nadefinovat co se má stát, když raketa narazí do meteoritu. Bude toho více, a tak si na to raději vytvoříme funkci </w:t>
       </w:r>
       <w:proofErr w:type="spellStart"/>
       <w:r>
@@ -7720,19 +7817,7 @@
         <w:rPr>
           <w:lang w:eastAsia="cs-CZ"/>
         </w:rPr>
-        <w:t>Až budeme mít funkci hotovou</w:t>
-      </w:r>
-      <w:r>
-        <w:rPr>
-          <w:lang w:eastAsia="cs-CZ"/>
-        </w:rPr>
-        <w:t>, t</w:t>
-      </w:r>
-      <w:r>
-        <w:rPr>
-          <w:lang w:eastAsia="cs-CZ"/>
-        </w:rPr>
-        <w:t>ak začneme</w:t>
+        <w:t>Až budeme mít funkci hotovou, tak začneme</w:t>
       </w:r>
       <w:r>
         <w:rPr>
@@ -7773,10 +7858,10 @@
               <wp:align>center</wp:align>
             </wp:positionH>
             <wp:positionV relativeFrom="paragraph">
-              <wp:posOffset>80087</wp:posOffset>
+              <wp:posOffset>38064</wp:posOffset>
             </wp:positionV>
-            <wp:extent cx="3832023" cy="3257635"/>
-            <wp:effectExtent l="0" t="0" r="0" b="0"/>
+            <wp:extent cx="2778926" cy="2362641"/>
+            <wp:effectExtent l="0" t="0" r="2540" b="0"/>
             <wp:wrapNone/>
             <wp:docPr id="34" name="Obrázek 34"/>
             <wp:cNvGraphicFramePr>
@@ -7807,7 +7892,7 @@
                   <pic:spPr bwMode="auto">
                     <a:xfrm>
                       <a:off x="0" y="0"/>
-                      <a:ext cx="3832023" cy="3257635"/>
+                      <a:ext cx="2778926" cy="2362641"/>
                     </a:xfrm>
                     <a:prstGeom prst="rect">
                       <a:avLst/>
@@ -7878,45 +7963,11 @@
           <w:lang w:eastAsia="cs-CZ"/>
         </w:rPr>
       </w:pPr>
-    </w:p>
-    <w:p>
-      <w:pPr>
-        <w:rPr>
-          <w:lang w:eastAsia="cs-CZ"/>
-        </w:rPr>
-      </w:pPr>
-    </w:p>
-    <w:p>
-      <w:pPr>
-        <w:rPr>
-          <w:lang w:eastAsia="cs-CZ"/>
-        </w:rPr>
-      </w:pPr>
-    </w:p>
-    <w:p>
-      <w:pPr>
-        <w:rPr>
-          <w:lang w:eastAsia="cs-CZ"/>
-        </w:rPr>
-      </w:pPr>
-    </w:p>
-    <w:p>
-      <w:pPr>
-        <w:rPr>
-          <w:lang w:eastAsia="cs-CZ"/>
-        </w:rPr>
-      </w:pPr>
-    </w:p>
-    <w:p>
-      <w:pPr>
-        <w:rPr>
-          <w:lang w:eastAsia="cs-CZ"/>
-        </w:rPr>
-      </w:pPr>
-      <w:r>
-        <w:rPr>
-          <w:lang w:eastAsia="cs-CZ"/>
-        </w:rPr>
+      <w:r>
+        <w:rPr>
+          <w:lang w:eastAsia="cs-CZ"/>
+        </w:rPr>
+        <w:lastRenderedPageBreak/>
         <w:t xml:space="preserve">Jen místo hodnot x1, x2, y1, y2 použijeme </w:t>
       </w:r>
       <w:proofErr w:type="spellStart"/>
@@ -8034,40 +8085,11 @@
           <w:lang w:eastAsia="cs-CZ"/>
         </w:rPr>
       </w:pPr>
-    </w:p>
-    <w:p>
-      <w:pPr>
-        <w:rPr>
-          <w:lang w:eastAsia="cs-CZ"/>
-        </w:rPr>
-      </w:pPr>
-    </w:p>
-    <w:p>
-      <w:pPr>
-        <w:rPr>
-          <w:lang w:eastAsia="cs-CZ"/>
-        </w:rPr>
-      </w:pPr>
-    </w:p>
-    <w:p>
-      <w:pPr>
-        <w:rPr>
-          <w:lang w:eastAsia="cs-CZ"/>
-        </w:rPr>
-      </w:pPr>
-    </w:p>
-    <w:p>
-      <w:pPr>
-        <w:rPr>
-          <w:lang w:eastAsia="cs-CZ"/>
-        </w:rPr>
-      </w:pPr>
       <w:r>
         <w:rPr>
           <w:noProof/>
           <w:lang w:eastAsia="cs-CZ"/>
         </w:rPr>
-        <w:lastRenderedPageBreak/>
         <w:drawing>
           <wp:anchor distT="0" distB="0" distL="114300" distR="114300" simplePos="0" relativeHeight="251696128" behindDoc="0" locked="0" layoutInCell="1" allowOverlap="1">
             <wp:simplePos x="0" y="0"/>
@@ -8180,12 +8202,310 @@
           <w:lang w:eastAsia="cs-CZ"/>
         </w:rPr>
       </w:pPr>
+      <w:r>
+        <w:rPr>
+          <w:lang w:eastAsia="cs-CZ"/>
+        </w:rPr>
+        <w:t xml:space="preserve">Velice podobně </w:t>
+      </w:r>
+      <w:r>
+        <w:rPr>
+          <w:lang w:eastAsia="cs-CZ"/>
+        </w:rPr>
+        <w:t>vytvoříme vzorec pro ničení meteoritů laserem, jen místo souřadnic rakety použijeme souřadnice laseru.</w:t>
+      </w:r>
+      <w:r>
+        <w:rPr>
+          <w:lang w:eastAsia="cs-CZ"/>
+        </w:rPr>
+        <w:t xml:space="preserve"> Když laser narazí do meteoritu, tak oba objekty smažeme a přičteme hráči 10 bodů (za každý sestřelený meteorit).</w:t>
+      </w:r>
+      <w:r>
+        <w:rPr>
+          <w:lang w:eastAsia="cs-CZ"/>
+        </w:rPr>
+        <w:t xml:space="preserve"> Abychom mohli meteorit a laser vymazat musíme je nejdříve odebrat z jejich seznamů.</w:t>
+      </w:r>
+      <w:r>
+        <w:rPr>
+          <w:lang w:eastAsia="cs-CZ"/>
+        </w:rPr>
+        <w:t xml:space="preserve"> Výsledný </w:t>
+      </w:r>
+      <w:proofErr w:type="spellStart"/>
+      <w:r>
+        <w:rPr>
+          <w:lang w:eastAsia="cs-CZ"/>
+        </w:rPr>
+        <w:t>tick</w:t>
+      </w:r>
+      <w:proofErr w:type="spellEnd"/>
+      <w:r>
+        <w:rPr>
+          <w:lang w:eastAsia="cs-CZ"/>
+        </w:rPr>
+        <w:t>, proto bude vypadat jako na obrázku č. 32.</w:t>
+      </w:r>
+    </w:p>
+    <w:p>
+      <w:pPr>
+        <w:rPr>
+          <w:lang w:eastAsia="cs-CZ"/>
+        </w:rPr>
+      </w:pPr>
+      <w:r>
+        <w:rPr>
+          <w:noProof/>
+          <w:lang w:eastAsia="cs-CZ"/>
+        </w:rPr>
+        <w:drawing>
+          <wp:anchor distT="0" distB="0" distL="114300" distR="114300" simplePos="0" relativeHeight="251698176" behindDoc="0" locked="0" layoutInCell="1" allowOverlap="1">
+            <wp:simplePos x="0" y="0"/>
+            <wp:positionH relativeFrom="margin">
+              <wp:posOffset>584200</wp:posOffset>
+            </wp:positionH>
+            <wp:positionV relativeFrom="paragraph">
+              <wp:posOffset>158508</wp:posOffset>
+            </wp:positionV>
+            <wp:extent cx="4592735" cy="1865798"/>
+            <wp:effectExtent l="0" t="0" r="0" b="1270"/>
+            <wp:wrapNone/>
+            <wp:docPr id="30" name="Obrázek 30"/>
+            <wp:cNvGraphicFramePr>
+              <a:graphicFrameLocks xmlns:a="http://schemas.openxmlformats.org/drawingml/2006/main" noChangeAspect="1"/>
+            </wp:cNvGraphicFramePr>
+            <a:graphic xmlns:a="http://schemas.openxmlformats.org/drawingml/2006/main">
+              <a:graphicData uri="http://schemas.openxmlformats.org/drawingml/2006/picture">
+                <pic:pic xmlns:pic="http://schemas.openxmlformats.org/drawingml/2006/picture">
+                  <pic:nvPicPr>
+                    <pic:cNvPr id="0" name="Picture 2"/>
+                    <pic:cNvPicPr>
+                      <a:picLocks noChangeAspect="1" noChangeArrowheads="1"/>
+                    </pic:cNvPicPr>
+                  </pic:nvPicPr>
+                  <pic:blipFill>
+                    <a:blip r:embed="rId39">
+                      <a:extLst>
+                        <a:ext uri="{28A0092B-C50C-407E-A947-70E740481C1C}">
+                          <a14:useLocalDpi xmlns:a14="http://schemas.microsoft.com/office/drawing/2010/main" val="0"/>
+                        </a:ext>
+                      </a:extLst>
+                    </a:blip>
+                    <a:srcRect/>
+                    <a:stretch>
+                      <a:fillRect/>
+                    </a:stretch>
+                  </pic:blipFill>
+                  <pic:spPr bwMode="auto">
+                    <a:xfrm>
+                      <a:off x="0" y="0"/>
+                      <a:ext cx="4592735" cy="1865798"/>
+                    </a:xfrm>
+                    <a:prstGeom prst="rect">
+                      <a:avLst/>
+                    </a:prstGeom>
+                    <a:noFill/>
+                    <a:ln>
+                      <a:noFill/>
+                    </a:ln>
+                  </pic:spPr>
+                </pic:pic>
+              </a:graphicData>
+            </a:graphic>
+            <wp14:sizeRelH relativeFrom="page">
+              <wp14:pctWidth>0</wp14:pctWidth>
+            </wp14:sizeRelH>
+            <wp14:sizeRelV relativeFrom="page">
+              <wp14:pctHeight>0</wp14:pctHeight>
+            </wp14:sizeRelV>
+          </wp:anchor>
+        </w:drawing>
+      </w:r>
+    </w:p>
+    <w:p>
+      <w:pPr>
+        <w:rPr>
+          <w:lang w:eastAsia="cs-CZ"/>
+        </w:rPr>
+      </w:pPr>
+    </w:p>
+    <w:p>
+      <w:pPr>
+        <w:rPr>
+          <w:lang w:eastAsia="cs-CZ"/>
+        </w:rPr>
+      </w:pPr>
+    </w:p>
+    <w:p>
+      <w:pPr>
+        <w:rPr>
+          <w:lang w:eastAsia="cs-CZ"/>
+        </w:rPr>
+      </w:pPr>
+    </w:p>
+    <w:p>
+      <w:pPr>
+        <w:rPr>
+          <w:lang w:eastAsia="cs-CZ"/>
+        </w:rPr>
+      </w:pPr>
+    </w:p>
+    <w:p>
+      <w:pPr>
+        <w:rPr>
+          <w:lang w:eastAsia="cs-CZ"/>
+        </w:rPr>
+      </w:pPr>
+    </w:p>
+    <w:p>
+      <w:pPr>
+        <w:rPr>
+          <w:lang w:eastAsia="cs-CZ"/>
+        </w:rPr>
+      </w:pPr>
+    </w:p>
+    <w:p>
+      <w:pPr>
+        <w:rPr>
+          <w:lang w:eastAsia="cs-CZ"/>
+        </w:rPr>
+      </w:pPr>
+    </w:p>
+    <w:p>
+      <w:pPr>
+        <w:rPr>
+          <w:lang w:eastAsia="cs-CZ"/>
+        </w:rPr>
+      </w:pPr>
+      <w:r>
+        <w:rPr>
+          <w:lang w:eastAsia="cs-CZ"/>
+        </w:rPr>
+        <w:t xml:space="preserve">Abychom v našem programu nemuseli volat zvlášť </w:t>
+      </w:r>
+      <w:proofErr w:type="spellStart"/>
+      <w:proofErr w:type="gramStart"/>
+      <w:r>
+        <w:rPr>
+          <w:lang w:eastAsia="cs-CZ"/>
+        </w:rPr>
+        <w:t>actions.tick</w:t>
+      </w:r>
+      <w:proofErr w:type="spellEnd"/>
+      <w:proofErr w:type="gramEnd"/>
+      <w:r>
+        <w:rPr>
+          <w:lang w:eastAsia="cs-CZ"/>
+        </w:rPr>
+        <w:t xml:space="preserve"> a </w:t>
+      </w:r>
+      <w:proofErr w:type="spellStart"/>
+      <w:r>
+        <w:rPr>
+          <w:lang w:eastAsia="cs-CZ"/>
+        </w:rPr>
+        <w:t>ship.tick</w:t>
+      </w:r>
+      <w:proofErr w:type="spellEnd"/>
+      <w:r>
+        <w:rPr>
+          <w:lang w:eastAsia="cs-CZ"/>
+        </w:rPr>
+        <w:t>, tak si je zaobalíme do společné metody, která se bude jmenovat „</w:t>
+      </w:r>
+      <w:proofErr w:type="spellStart"/>
+      <w:r>
+        <w:rPr>
+          <w:lang w:eastAsia="cs-CZ"/>
+        </w:rPr>
+        <w:t>ticky</w:t>
+      </w:r>
+      <w:proofErr w:type="spellEnd"/>
+      <w:r>
+        <w:rPr>
+          <w:lang w:eastAsia="cs-CZ"/>
+        </w:rPr>
+        <w:t>“</w:t>
+      </w:r>
+      <w:r>
+        <w:rPr>
+          <w:lang w:eastAsia="cs-CZ"/>
+        </w:rPr>
+        <w:t xml:space="preserve"> a v níž budou volány obě zmíněné metody </w:t>
+      </w:r>
+      <w:proofErr w:type="spellStart"/>
+      <w:r>
+        <w:rPr>
+          <w:lang w:eastAsia="cs-CZ"/>
+        </w:rPr>
+        <w:t>tick</w:t>
+      </w:r>
+      <w:proofErr w:type="spellEnd"/>
+      <w:r>
+        <w:rPr>
+          <w:lang w:eastAsia="cs-CZ"/>
+        </w:rPr>
+        <w:t>.</w:t>
+      </w:r>
+    </w:p>
+    <w:p>
+      <w:pPr>
+        <w:rPr>
+          <w:lang w:eastAsia="cs-CZ"/>
+        </w:rPr>
+      </w:pPr>
+      <w:r>
+        <w:rPr>
+          <w:lang w:eastAsia="cs-CZ"/>
+        </w:rPr>
+        <w:t>Aby se děj hry neodehrával na okně s černým pozadím, tak nastavíme našemu oknu vlastní vzhled</w:t>
+      </w:r>
+      <w:r>
+        <w:rPr>
+          <w:lang w:eastAsia="cs-CZ"/>
+        </w:rPr>
+        <w:t xml:space="preserve">. K tomu nám poslouží funkce knihovny </w:t>
+      </w:r>
+      <w:proofErr w:type="spellStart"/>
+      <w:r>
+        <w:rPr>
+          <w:lang w:eastAsia="cs-CZ"/>
+        </w:rPr>
+        <w:t>pyglet</w:t>
+      </w:r>
+      <w:proofErr w:type="spellEnd"/>
+      <w:r>
+        <w:rPr>
+          <w:lang w:eastAsia="cs-CZ"/>
+        </w:rPr>
+        <w:t xml:space="preserve"> „</w:t>
+      </w:r>
+      <w:proofErr w:type="spellStart"/>
+      <w:r>
+        <w:rPr>
+          <w:lang w:eastAsia="cs-CZ"/>
+        </w:rPr>
+        <w:t>pyglet.image.load</w:t>
+      </w:r>
+      <w:proofErr w:type="spellEnd"/>
+      <w:r>
+        <w:rPr>
+          <w:lang w:eastAsia="cs-CZ"/>
+        </w:rPr>
+        <w:t>“</w:t>
+      </w:r>
+      <w:r>
+        <w:rPr>
+          <w:lang w:eastAsia="cs-CZ"/>
+        </w:rPr>
+        <w:t>, poté nastavíme souřadnici obrázku na ose x na nulu.</w:t>
+      </w:r>
       <w:bookmarkStart w:id="0" w:name="_GoBack"/>
       <w:bookmarkEnd w:id="0"/>
     </w:p>
     <w:sectPr>
-      <w:headerReference w:type="default" r:id="rId39"/>
-      <w:footerReference w:type="default" r:id="rId40"/>
+      <w:headerReference w:type="default" r:id="rId40"/>
+      <w:footerReference w:type="default" r:id="rId41"/>
       <w:pgSz w:w="11906" w:h="16838"/>
       <w:pgMar w:top="1417" w:right="1417" w:bottom="1417" w:left="1417" w:header="708" w:footer="708" w:gutter="0"/>
       <w:cols w:space="708"/>
@@ -9867,7 +10187,7 @@
 </file>
 
 <file path=customXml/itemProps1.xml><?xml version="1.0" encoding="utf-8"?>
-<ds:datastoreItem xmlns:ds="http://schemas.openxmlformats.org/officeDocument/2006/customXml" ds:itemID="{44538D53-3E38-4F21-A895-17D1A22E5E9B}">
+<ds:datastoreItem xmlns:ds="http://schemas.openxmlformats.org/officeDocument/2006/customXml" ds:itemID="{86E9AA88-C9EC-44D7-BEED-46AD62046100}">
   <ds:schemaRefs>
     <ds:schemaRef ds:uri="http://schemas.openxmlformats.org/officeDocument/2006/bibliography"/>
   </ds:schemaRefs>

</xml_diff>

<commit_message>
zas dokumentace \304\215. 33.png"
</commit_message>
<xml_diff>
--- a/DMP.docx
+++ b/DMP.docx
@@ -8481,11 +8481,19 @@
         <w:t xml:space="preserve"> „</w:t>
       </w:r>
       <w:proofErr w:type="spellStart"/>
-      <w:r>
-        <w:rPr>
-          <w:lang w:eastAsia="cs-CZ"/>
-        </w:rPr>
-        <w:t>pyglet.image.load</w:t>
+      <w:proofErr w:type="gramStart"/>
+      <w:r>
+        <w:rPr>
+          <w:lang w:eastAsia="cs-CZ"/>
+        </w:rPr>
+        <w:t>pyglet.image</w:t>
+      </w:r>
+      <w:proofErr w:type="gramEnd"/>
+      <w:r>
+        <w:rPr>
+          <w:lang w:eastAsia="cs-CZ"/>
+        </w:rPr>
+        <w:t>.load</w:t>
       </w:r>
       <w:proofErr w:type="spellEnd"/>
       <w:r>
@@ -8500,12 +8508,177 @@
         </w:rPr>
         <w:t>, poté nastavíme souřadnici obrázku na ose x na nulu.</w:t>
       </w:r>
+      <w:r>
+        <w:rPr>
+          <w:lang w:eastAsia="cs-CZ"/>
+        </w:rPr>
+        <w:t xml:space="preserve"> </w:t>
+      </w:r>
+      <w:r>
+        <w:rPr>
+          <w:lang w:eastAsia="cs-CZ"/>
+        </w:rPr>
+        <w:t>Dále budeme přidávat sprite obrázku za sebe, dokud se nedostaneme na x-ovou souřadnici okna, pak provedeme stejnou věc s osou y (přidávat obrázky na sebe, dokud nedosáhnou výšky okna).</w:t>
+      </w:r>
+    </w:p>
+    <w:p>
+      <w:pPr>
+        <w:rPr>
+          <w:lang w:eastAsia="cs-CZ"/>
+        </w:rPr>
+      </w:pPr>
+    </w:p>
+    <w:p>
+      <w:pPr>
+        <w:rPr>
+          <w:lang w:eastAsia="cs-CZ"/>
+        </w:rPr>
+      </w:pPr>
+    </w:p>
+    <w:p>
+      <w:pPr>
+        <w:rPr>
+          <w:lang w:eastAsia="cs-CZ"/>
+        </w:rPr>
+      </w:pPr>
+    </w:p>
+    <w:p>
+      <w:pPr>
+        <w:rPr>
+          <w:lang w:eastAsia="cs-CZ"/>
+        </w:rPr>
+      </w:pPr>
+    </w:p>
+    <w:p>
+      <w:pPr>
+        <w:rPr>
+          <w:lang w:eastAsia="cs-CZ"/>
+        </w:rPr>
+      </w:pPr>
+      <w:r>
+        <w:rPr>
+          <w:noProof/>
+          <w:lang w:eastAsia="cs-CZ"/>
+        </w:rPr>
+        <w:lastRenderedPageBreak/>
+        <w:drawing>
+          <wp:anchor distT="0" distB="0" distL="114300" distR="114300" simplePos="0" relativeHeight="251699200" behindDoc="0" locked="0" layoutInCell="1" allowOverlap="1">
+            <wp:simplePos x="0" y="0"/>
+            <wp:positionH relativeFrom="margin">
+              <wp:align>center</wp:align>
+            </wp:positionH>
+            <wp:positionV relativeFrom="paragraph">
+              <wp:posOffset>196231</wp:posOffset>
+            </wp:positionV>
+            <wp:extent cx="4186052" cy="1633119"/>
+            <wp:effectExtent l="0" t="0" r="5080" b="5715"/>
+            <wp:wrapNone/>
+            <wp:docPr id="31" name="Obrázek 31"/>
+            <wp:cNvGraphicFramePr>
+              <a:graphicFrameLocks xmlns:a="http://schemas.openxmlformats.org/drawingml/2006/main" noChangeAspect="1"/>
+            </wp:cNvGraphicFramePr>
+            <a:graphic xmlns:a="http://schemas.openxmlformats.org/drawingml/2006/main">
+              <a:graphicData uri="http://schemas.openxmlformats.org/drawingml/2006/picture">
+                <pic:pic xmlns:pic="http://schemas.openxmlformats.org/drawingml/2006/picture">
+                  <pic:nvPicPr>
+                    <pic:cNvPr id="0" name="Picture 2"/>
+                    <pic:cNvPicPr>
+                      <a:picLocks noChangeAspect="1" noChangeArrowheads="1"/>
+                    </pic:cNvPicPr>
+                  </pic:nvPicPr>
+                  <pic:blipFill>
+                    <a:blip r:embed="rId40">
+                      <a:extLst>
+                        <a:ext uri="{28A0092B-C50C-407E-A947-70E740481C1C}">
+                          <a14:useLocalDpi xmlns:a14="http://schemas.microsoft.com/office/drawing/2010/main" val="0"/>
+                        </a:ext>
+                      </a:extLst>
+                    </a:blip>
+                    <a:srcRect/>
+                    <a:stretch>
+                      <a:fillRect/>
+                    </a:stretch>
+                  </pic:blipFill>
+                  <pic:spPr bwMode="auto">
+                    <a:xfrm>
+                      <a:off x="0" y="0"/>
+                      <a:ext cx="4186052" cy="1633119"/>
+                    </a:xfrm>
+                    <a:prstGeom prst="rect">
+                      <a:avLst/>
+                    </a:prstGeom>
+                    <a:noFill/>
+                    <a:ln>
+                      <a:noFill/>
+                    </a:ln>
+                  </pic:spPr>
+                </pic:pic>
+              </a:graphicData>
+            </a:graphic>
+            <wp14:sizeRelH relativeFrom="page">
+              <wp14:pctWidth>0</wp14:pctWidth>
+            </wp14:sizeRelH>
+            <wp14:sizeRelV relativeFrom="page">
+              <wp14:pctHeight>0</wp14:pctHeight>
+            </wp14:sizeRelV>
+          </wp:anchor>
+        </w:drawing>
+      </w:r>
+    </w:p>
+    <w:p>
+      <w:pPr>
+        <w:rPr>
+          <w:lang w:eastAsia="cs-CZ"/>
+        </w:rPr>
+      </w:pPr>
+    </w:p>
+    <w:p>
+      <w:pPr>
+        <w:rPr>
+          <w:lang w:eastAsia="cs-CZ"/>
+        </w:rPr>
+      </w:pPr>
+    </w:p>
+    <w:p>
+      <w:pPr>
+        <w:rPr>
+          <w:lang w:eastAsia="cs-CZ"/>
+        </w:rPr>
+      </w:pPr>
+    </w:p>
+    <w:p>
+      <w:pPr>
+        <w:rPr>
+          <w:lang w:eastAsia="cs-CZ"/>
+        </w:rPr>
+      </w:pPr>
+    </w:p>
+    <w:p>
+      <w:pPr>
+        <w:rPr>
+          <w:lang w:eastAsia="cs-CZ"/>
+        </w:rPr>
+      </w:pPr>
+    </w:p>
+    <w:p>
+      <w:pPr>
+        <w:rPr>
+          <w:lang w:eastAsia="cs-CZ"/>
+        </w:rPr>
+      </w:pPr>
+    </w:p>
+    <w:p>
+      <w:pPr>
+        <w:rPr>
+          <w:lang w:eastAsia="cs-CZ"/>
+        </w:rPr>
+      </w:pPr>
       <w:bookmarkStart w:id="0" w:name="_GoBack"/>
       <w:bookmarkEnd w:id="0"/>
     </w:p>
     <w:sectPr>
-      <w:headerReference w:type="default" r:id="rId40"/>
-      <w:footerReference w:type="default" r:id="rId41"/>
+      <w:headerReference w:type="default" r:id="rId41"/>
+      <w:footerReference w:type="default" r:id="rId42"/>
       <w:pgSz w:w="11906" w:h="16838"/>
       <w:pgMar w:top="1417" w:right="1417" w:bottom="1417" w:left="1417" w:header="708" w:footer="708" w:gutter="0"/>
       <w:cols w:space="708"/>
@@ -10187,7 +10360,7 @@
 </file>
 
 <file path=customXml/itemProps1.xml><?xml version="1.0" encoding="utf-8"?>
-<ds:datastoreItem xmlns:ds="http://schemas.openxmlformats.org/officeDocument/2006/customXml" ds:itemID="{86E9AA88-C9EC-44D7-BEED-46AD62046100}">
+<ds:datastoreItem xmlns:ds="http://schemas.openxmlformats.org/officeDocument/2006/customXml" ds:itemID="{1DE57F2E-ACE0-4FFD-9581-79D31D49F15B}">
   <ds:schemaRefs>
     <ds:schemaRef ds:uri="http://schemas.openxmlformats.org/officeDocument/2006/bibliography"/>
   </ds:schemaRefs>

</xml_diff>

<commit_message>
drobna zmena v textu
</commit_message>
<xml_diff>
--- a/DMP.docx
+++ b/DMP.docx
@@ -612,8 +612,26 @@
           <w:numId w:val="0"/>
         </w:numPr>
         <w:ind w:left="851"/>
+        <w:sectPr>
+          <w:headerReference w:type="default" r:id="rId9"/>
+          <w:footerReference w:type="default" r:id="rId10"/>
+          <w:pgSz w:w="11906" w:h="16838"/>
+          <w:pgMar w:top="1417" w:right="1417" w:bottom="1417" w:left="1417" w:header="708" w:footer="708" w:gutter="0"/>
+          <w:cols w:space="708"/>
+          <w:docGrid w:linePitch="360"/>
+        </w:sectPr>
       </w:pPr>
       <w:bookmarkStart w:id="0" w:name="_Toc4333651"/>
+    </w:p>
+    <w:p>
+      <w:pPr>
+        <w:pStyle w:val="Nadpis1"/>
+        <w:numPr>
+          <w:ilvl w:val="0"/>
+          <w:numId w:val="0"/>
+        </w:numPr>
+        <w:ind w:left="851"/>
+      </w:pPr>
       <w:r>
         <w:lastRenderedPageBreak/>
         <w:t>Abstrakt</w:t>
@@ -622,11 +640,84 @@
     </w:p>
     <w:p>
       <w:pPr>
-        <w:pStyle w:val="Nadpis2"/>
         <w:rPr>
           <w:sz w:val="36"/>
         </w:rPr>
       </w:pPr>
+      <w:r>
+        <w:t xml:space="preserve">Moje dlouhodobá maturitní práce na téma Tvorba výukových materiálů pro Python3, se zabývá hlavně webovou službou </w:t>
+      </w:r>
+      <w:proofErr w:type="spellStart"/>
+      <w:r>
+        <w:t>Github</w:t>
+      </w:r>
+      <w:proofErr w:type="spellEnd"/>
+      <w:r>
+        <w:t xml:space="preserve">, systémem </w:t>
+      </w:r>
+      <w:proofErr w:type="spellStart"/>
+      <w:r>
+        <w:t>git</w:t>
+      </w:r>
+      <w:proofErr w:type="spellEnd"/>
+      <w:r>
+        <w:t xml:space="preserve"> a tvorbou návodu na hru </w:t>
+      </w:r>
+      <w:proofErr w:type="spellStart"/>
+      <w:r>
+        <w:t>Asteroids</w:t>
+      </w:r>
+      <w:proofErr w:type="spellEnd"/>
+      <w:r>
+        <w:t xml:space="preserve"> psanou v programovacím jazyce Python. </w:t>
+      </w:r>
+      <w:r>
+        <w:t>Cílem této práce je vytvořit srozumitelný manuál na naprogramování hry dle vlastního výběru. Při tvorbě hry jsem použil kromě programovacího jazyk</w:t>
+      </w:r>
+      <w:r>
+        <w:t>a</w:t>
+      </w:r>
+      <w:r>
+        <w:t xml:space="preserve"> Python</w:t>
+      </w:r>
+      <w:r>
+        <w:t xml:space="preserve"> i knihovnu </w:t>
+      </w:r>
+      <w:proofErr w:type="spellStart"/>
+      <w:r>
+        <w:t>pyglet</w:t>
+      </w:r>
+      <w:proofErr w:type="spellEnd"/>
+      <w:r>
+        <w:t xml:space="preserve">, virtuální prostředí </w:t>
+      </w:r>
+      <w:proofErr w:type="spellStart"/>
+      <w:r>
+        <w:t>Virtualenv</w:t>
+      </w:r>
+      <w:proofErr w:type="spellEnd"/>
+      <w:r>
+        <w:t xml:space="preserve"> a příkazovou řádku. Během tvorby kódu pro </w:t>
+      </w:r>
+      <w:r>
+        <w:t xml:space="preserve">hru </w:t>
+      </w:r>
+      <w:proofErr w:type="spellStart"/>
+      <w:r>
+        <w:t>Asteroids</w:t>
+      </w:r>
+      <w:proofErr w:type="spellEnd"/>
+      <w:r>
+        <w:t xml:space="preserve"> mi velice usnadnil práci systém </w:t>
+      </w:r>
+      <w:proofErr w:type="spellStart"/>
+      <w:r>
+        <w:t>git</w:t>
+      </w:r>
+      <w:proofErr w:type="spellEnd"/>
+      <w:r>
+        <w:t>, který umožňuje vracet se ke starším verzím souborů, ač se mohou zpočátku zdát špatné.</w:t>
+      </w:r>
       <w:r>
         <w:br w:type="page"/>
       </w:r>
@@ -3017,13 +3108,33 @@
         </w:rPr>
       </w:pPr>
       <w:r>
-        <w:t>V této práci</w:t>
-      </w:r>
-      <w:r>
-        <w:t>, která se skládá z několika hlavních částí, se vás pokusím seznámit s některými odbornými termíny různých typů a tvorbou hry, napsanou v programovacím jazyce Python 3. V první části se zaměřuji na základní pojmy a popisuji instalaci některých důležitých pomůcek pro tvorbu hry. Druhá část slouží hlavně pro porozumění systému Git. Nejobsáhlejší část bude ta třetí, v níž budu programovat hru</w:t>
-      </w:r>
-      <w:r>
-        <w:t xml:space="preserve"> dle vlastního výběru.</w:t>
+        <w:t xml:space="preserve">Cílem této práce je vytvořit srozumitelný manuál na naprogramování </w:t>
+      </w:r>
+      <w:r>
+        <w:t>hry dle vlastního výběru. Má dlouhodobá maturitní práce se skládá z několika částí</w:t>
+      </w:r>
+      <w:r>
+        <w:t>. V první části se zaměřuji na základní pojmy a popisuji instalaci některých důležitých pomůcek pro tvorbu hry. Druhá část slouží hlavně pro porozumění</w:t>
+      </w:r>
+      <w:r>
+        <w:t xml:space="preserve"> webové službě </w:t>
+      </w:r>
+      <w:proofErr w:type="spellStart"/>
+      <w:r>
+        <w:t>Github</w:t>
+      </w:r>
+      <w:proofErr w:type="spellEnd"/>
+      <w:r>
+        <w:t xml:space="preserve"> a</w:t>
+      </w:r>
+      <w:r>
+        <w:t xml:space="preserve"> systému Git. Nejobsáhlejší část bude ta třetí, v níž budu programovat hru</w:t>
+      </w:r>
+      <w:r>
+        <w:t xml:space="preserve"> a popisovat svůj postup při její tvorbě</w:t>
+      </w:r>
+      <w:r>
+        <w:t>.</w:t>
       </w:r>
       <w:r>
         <w:t xml:space="preserve"> Na konci budu kontaktovat českou komunitu Python, které se pokusím pomoci s tvorbou některého návodu.</w:t>
@@ -3676,7 +3787,7 @@
                           <w:sz w:val="36"/>
                         </w:rPr>
                       </w:pPr>
-                      <w:bookmarkStart w:id="9" w:name="_Toc4345239"/>
+                      <w:bookmarkStart w:id="10" w:name="_Toc4345239"/>
                       <w:r>
                         <w:rPr>
                           <w:i w:val="0"/>
@@ -3758,7 +3869,7 @@
                         </w:rPr>
                         <w:t xml:space="preserve"> prostředí na Linuxu</w:t>
                       </w:r>
-                      <w:bookmarkEnd w:id="9"/>
+                      <w:bookmarkEnd w:id="10"/>
                     </w:p>
                   </w:txbxContent>
                 </v:textbox>
@@ -3799,7 +3910,7 @@
                     </pic:cNvPicPr>
                   </pic:nvPicPr>
                   <pic:blipFill>
-                    <a:blip r:embed="rId9">
+                    <a:blip r:embed="rId11">
                       <a:extLst>
                         <a:ext uri="{28A0092B-C50C-407E-A947-70E740481C1C}">
                           <a14:useLocalDpi xmlns:a14="http://schemas.microsoft.com/office/drawing/2010/main" val="0"/>
@@ -3921,7 +4032,7 @@
                                 <w:sz w:val="36"/>
                               </w:rPr>
                             </w:pPr>
-                            <w:bookmarkStart w:id="10" w:name="_Toc4345240"/>
+                            <w:bookmarkStart w:id="9" w:name="_Toc4345240"/>
                             <w:r>
                               <w:rPr>
                                 <w:i w:val="0"/>
@@ -3979,7 +4090,7 @@
                               </w:rPr>
                               <w:t xml:space="preserve"> Instalace virtuálního prostředí na Windows</w:t>
                             </w:r>
-                            <w:bookmarkEnd w:id="10"/>
+                            <w:bookmarkEnd w:id="9"/>
                           </w:p>
                         </w:txbxContent>
                       </wps:txbx>
@@ -4014,7 +4125,7 @@
                           <w:sz w:val="36"/>
                         </w:rPr>
                       </w:pPr>
-                      <w:bookmarkStart w:id="11" w:name="_Toc4345240"/>
+                      <w:bookmarkStart w:id="12" w:name="_Toc4345240"/>
                       <w:r>
                         <w:rPr>
                           <w:i w:val="0"/>
@@ -4072,7 +4183,7 @@
                         </w:rPr>
                         <w:t xml:space="preserve"> Instalace virtuálního prostředí na Windows</w:t>
                       </w:r>
-                      <w:bookmarkEnd w:id="11"/>
+                      <w:bookmarkEnd w:id="12"/>
                     </w:p>
                   </w:txbxContent>
                 </v:textbox>
@@ -4113,7 +4224,7 @@
                     </pic:cNvPicPr>
                   </pic:nvPicPr>
                   <pic:blipFill>
-                    <a:blip r:embed="rId10">
+                    <a:blip r:embed="rId12">
                       <a:extLst>
                         <a:ext uri="{28A0092B-C50C-407E-A947-70E740481C1C}">
                           <a14:useLocalDpi xmlns:a14="http://schemas.microsoft.com/office/drawing/2010/main" val="0"/>
@@ -4188,7 +4299,7 @@
       <w:pPr>
         <w:pStyle w:val="Nadpis2"/>
       </w:pPr>
-      <w:bookmarkStart w:id="12" w:name="_Toc4333659"/>
+      <w:bookmarkStart w:id="10" w:name="_Toc4333659"/>
       <w:r>
         <w:t xml:space="preserve">Knihovna </w:t>
       </w:r>
@@ -4196,7 +4307,7 @@
       <w:r>
         <w:t>Pyglet</w:t>
       </w:r>
-      <w:bookmarkEnd w:id="12"/>
+      <w:bookmarkEnd w:id="10"/>
       <w:proofErr w:type="spellEnd"/>
     </w:p>
     <w:p>
@@ -4306,7 +4417,7 @@
       <w:pPr>
         <w:pStyle w:val="Nadpis3"/>
       </w:pPr>
-      <w:bookmarkStart w:id="13" w:name="_Toc4333660"/>
+      <w:bookmarkStart w:id="11" w:name="_Toc4333660"/>
       <w:r>
         <w:lastRenderedPageBreak/>
         <w:t xml:space="preserve">Instalace knihovny </w:t>
@@ -4315,7 +4426,7 @@
       <w:r>
         <w:t>Pyglet</w:t>
       </w:r>
-      <w:bookmarkEnd w:id="13"/>
+      <w:bookmarkEnd w:id="11"/>
       <w:proofErr w:type="spellEnd"/>
     </w:p>
     <w:p>
@@ -4491,13 +4602,13 @@
       <w:pPr>
         <w:pStyle w:val="Nadpis1"/>
       </w:pPr>
-      <w:bookmarkStart w:id="14" w:name="_Toc4333661"/>
+      <w:bookmarkStart w:id="12" w:name="_Toc4333661"/>
       <w:proofErr w:type="spellStart"/>
       <w:r>
         <w:lastRenderedPageBreak/>
         <w:t>Github</w:t>
       </w:r>
-      <w:bookmarkEnd w:id="14"/>
+      <w:bookmarkEnd w:id="12"/>
       <w:proofErr w:type="spellEnd"/>
     </w:p>
     <w:p>
@@ -4715,11 +4826,11 @@
       <w:pPr>
         <w:pStyle w:val="Nadpis2"/>
       </w:pPr>
-      <w:bookmarkStart w:id="15" w:name="_Toc4333662"/>
+      <w:bookmarkStart w:id="13" w:name="_Toc4333662"/>
       <w:r>
         <w:t>Git</w:t>
       </w:r>
-      <w:bookmarkEnd w:id="15"/>
+      <w:bookmarkEnd w:id="13"/>
     </w:p>
     <w:p>
       <w:pPr>
@@ -5018,7 +5129,7 @@
                                 <w:sz w:val="36"/>
                               </w:rPr>
                             </w:pPr>
-                            <w:bookmarkStart w:id="16" w:name="_Toc4345241"/>
+                            <w:bookmarkStart w:id="14" w:name="_Toc4345241"/>
                             <w:r>
                               <w:rPr>
                                 <w:i w:val="0"/>
@@ -5084,7 +5195,7 @@
                               </w:rPr>
                               <w:t>Části systému Git</w:t>
                             </w:r>
-                            <w:bookmarkEnd w:id="16"/>
+                            <w:bookmarkEnd w:id="14"/>
                           </w:p>
                         </w:txbxContent>
                       </wps:txbx>
@@ -5119,7 +5230,7 @@
                           <w:sz w:val="36"/>
                         </w:rPr>
                       </w:pPr>
-                      <w:bookmarkStart w:id="17" w:name="_Toc4345241"/>
+                      <w:bookmarkStart w:id="18" w:name="_Toc4345241"/>
                       <w:r>
                         <w:rPr>
                           <w:i w:val="0"/>
@@ -5185,7 +5296,7 @@
                         </w:rPr>
                         <w:t>Části systému Git</w:t>
                       </w:r>
-                      <w:bookmarkEnd w:id="17"/>
+                      <w:bookmarkEnd w:id="18"/>
                     </w:p>
                   </w:txbxContent>
                 </v:textbox>
@@ -5225,7 +5336,7 @@
                     </pic:cNvPicPr>
                   </pic:nvPicPr>
                   <pic:blipFill>
-                    <a:blip r:embed="rId11">
+                    <a:blip r:embed="rId13">
                       <a:extLst>
                         <a:ext uri="{28A0092B-C50C-407E-A947-70E740481C1C}">
                           <a14:useLocalDpi xmlns:a14="http://schemas.microsoft.com/office/drawing/2010/main" val="0"/>
@@ -5496,11 +5607,11 @@
       <w:pPr>
         <w:pStyle w:val="Nadpis3"/>
       </w:pPr>
-      <w:bookmarkStart w:id="18" w:name="_Toc4333663"/>
+      <w:bookmarkStart w:id="15" w:name="_Toc4333663"/>
       <w:r>
         <w:t>Instalace Gitu</w:t>
       </w:r>
-      <w:bookmarkEnd w:id="18"/>
+      <w:bookmarkEnd w:id="15"/>
     </w:p>
     <w:p>
       <w:pPr>
@@ -5581,7 +5692,7 @@
                               </w:rPr>
                               <w:t xml:space="preserve">  </w:t>
                             </w:r>
-                            <w:bookmarkStart w:id="19" w:name="_Toc4345242"/>
+                            <w:bookmarkStart w:id="16" w:name="_Toc4345242"/>
                             <w:r>
                               <w:rPr>
                                 <w:i w:val="0"/>
@@ -5639,7 +5750,7 @@
                               </w:rPr>
                               <w:t xml:space="preserve"> Instalace Gitu na Linux</w:t>
                             </w:r>
-                            <w:bookmarkEnd w:id="19"/>
+                            <w:bookmarkEnd w:id="16"/>
                           </w:p>
                         </w:txbxContent>
                       </wps:txbx>
@@ -5682,7 +5793,7 @@
                         </w:rPr>
                         <w:t xml:space="preserve">  </w:t>
                       </w:r>
-                      <w:bookmarkStart w:id="20" w:name="_Toc4345242"/>
+                      <w:bookmarkStart w:id="21" w:name="_Toc4345242"/>
                       <w:r>
                         <w:rPr>
                           <w:i w:val="0"/>
@@ -5740,7 +5851,7 @@
                         </w:rPr>
                         <w:t xml:space="preserve"> Instalace Gitu na Linux</w:t>
                       </w:r>
-                      <w:bookmarkEnd w:id="20"/>
+                      <w:bookmarkEnd w:id="21"/>
                     </w:p>
                   </w:txbxContent>
                 </v:textbox>
@@ -5793,7 +5904,7 @@
                     </pic:cNvPicPr>
                   </pic:nvPicPr>
                   <pic:blipFill>
-                    <a:blip r:embed="rId12">
+                    <a:blip r:embed="rId14">
                       <a:extLst>
                         <a:ext uri="{28A0092B-C50C-407E-A947-70E740481C1C}">
                           <a14:useLocalDpi xmlns:a14="http://schemas.microsoft.com/office/drawing/2010/main" val="0"/>
@@ -5981,7 +6092,7 @@
                     </pic:cNvPicPr>
                   </pic:nvPicPr>
                   <pic:blipFill>
-                    <a:blip r:embed="rId13">
+                    <a:blip r:embed="rId15">
                       <a:extLst>
                         <a:ext uri="{28A0092B-C50C-407E-A947-70E740481C1C}">
                           <a14:useLocalDpi xmlns:a14="http://schemas.microsoft.com/office/drawing/2010/main" val="0"/>
@@ -6070,7 +6181,7 @@
                                 <w:sz w:val="36"/>
                               </w:rPr>
                             </w:pPr>
-                            <w:bookmarkStart w:id="21" w:name="_Toc4345243"/>
+                            <w:bookmarkStart w:id="17" w:name="_Toc4345243"/>
                             <w:r>
                               <w:rPr>
                                 <w:i w:val="0"/>
@@ -6128,7 +6239,7 @@
                               </w:rPr>
                               <w:t xml:space="preserve"> Instalace Gitu na Mac</w:t>
                             </w:r>
-                            <w:bookmarkEnd w:id="21"/>
+                            <w:bookmarkEnd w:id="17"/>
                           </w:p>
                         </w:txbxContent>
                       </wps:txbx>
@@ -6163,7 +6274,7 @@
                           <w:sz w:val="36"/>
                         </w:rPr>
                       </w:pPr>
-                      <w:bookmarkStart w:id="22" w:name="_Toc4345243"/>
+                      <w:bookmarkStart w:id="23" w:name="_Toc4345243"/>
                       <w:r>
                         <w:rPr>
                           <w:i w:val="0"/>
@@ -6221,7 +6332,7 @@
                         </w:rPr>
                         <w:t xml:space="preserve"> Instalace Gitu na Mac</w:t>
                       </w:r>
-                      <w:bookmarkEnd w:id="22"/>
+                      <w:bookmarkEnd w:id="23"/>
                     </w:p>
                   </w:txbxContent>
                 </v:textbox>
@@ -6275,7 +6386,7 @@
       <w:pPr>
         <w:pStyle w:val="Nadpis3"/>
       </w:pPr>
-      <w:bookmarkStart w:id="23" w:name="_Toc4333664"/>
+      <w:bookmarkStart w:id="18" w:name="_Toc4333664"/>
       <w:r>
         <w:t>Práce s</w:t>
       </w:r>
@@ -6300,7 +6411,7 @@
       <w:r>
         <w:t>repozitářem</w:t>
       </w:r>
-      <w:bookmarkEnd w:id="23"/>
+      <w:bookmarkEnd w:id="18"/>
       <w:proofErr w:type="spellEnd"/>
     </w:p>
     <w:p>
@@ -6361,7 +6472,7 @@
                                 <w:sz w:val="36"/>
                               </w:rPr>
                             </w:pPr>
-                            <w:bookmarkStart w:id="24" w:name="_Toc4345244"/>
+                            <w:bookmarkStart w:id="19" w:name="_Toc4345244"/>
                             <w:r>
                               <w:rPr>
                                 <w:i w:val="0"/>
@@ -6419,7 +6530,7 @@
                               </w:rPr>
                               <w:t xml:space="preserve"> Zahájení práce v Gitu</w:t>
                             </w:r>
-                            <w:bookmarkEnd w:id="24"/>
+                            <w:bookmarkEnd w:id="19"/>
                           </w:p>
                         </w:txbxContent>
                       </wps:txbx>
@@ -6454,7 +6565,7 @@
                           <w:sz w:val="36"/>
                         </w:rPr>
                       </w:pPr>
-                      <w:bookmarkStart w:id="25" w:name="_Toc4345244"/>
+                      <w:bookmarkStart w:id="26" w:name="_Toc4345244"/>
                       <w:r>
                         <w:rPr>
                           <w:i w:val="0"/>
@@ -6512,7 +6623,7 @@
                         </w:rPr>
                         <w:t xml:space="preserve"> Zahájení práce v Gitu</w:t>
                       </w:r>
-                      <w:bookmarkEnd w:id="25"/>
+                      <w:bookmarkEnd w:id="26"/>
                     </w:p>
                   </w:txbxContent>
                 </v:textbox>
@@ -6621,7 +6732,7 @@
                     </pic:cNvPicPr>
                   </pic:nvPicPr>
                   <pic:blipFill>
-                    <a:blip r:embed="rId14">
+                    <a:blip r:embed="rId16">
                       <a:extLst>
                         <a:ext uri="{28A0092B-C50C-407E-A947-70E740481C1C}">
                           <a14:useLocalDpi xmlns:a14="http://schemas.microsoft.com/office/drawing/2010/main" val="0"/>
@@ -6856,7 +6967,7 @@
                                 <w:sz w:val="36"/>
                               </w:rPr>
                             </w:pPr>
-                            <w:bookmarkStart w:id="26" w:name="_Toc4345245"/>
+                            <w:bookmarkStart w:id="20" w:name="_Toc4345245"/>
                             <w:r>
                               <w:rPr>
                                 <w:i w:val="0"/>
@@ -6923,7 +7034,7 @@
                               </w:rPr>
                               <w:t>repozitáři</w:t>
                             </w:r>
-                            <w:bookmarkEnd w:id="26"/>
+                            <w:bookmarkEnd w:id="20"/>
                             <w:proofErr w:type="spellEnd"/>
                           </w:p>
                         </w:txbxContent>
@@ -6959,7 +7070,7 @@
                           <w:sz w:val="36"/>
                         </w:rPr>
                       </w:pPr>
-                      <w:bookmarkStart w:id="27" w:name="_Toc4345245"/>
+                      <w:bookmarkStart w:id="28" w:name="_Toc4345245"/>
                       <w:r>
                         <w:rPr>
                           <w:i w:val="0"/>
@@ -7026,7 +7137,7 @@
                         </w:rPr>
                         <w:t>repozitáři</w:t>
                       </w:r>
-                      <w:bookmarkEnd w:id="27"/>
+                      <w:bookmarkEnd w:id="28"/>
                       <w:proofErr w:type="spellEnd"/>
                     </w:p>
                   </w:txbxContent>
@@ -7249,7 +7360,7 @@
                     </pic:cNvPicPr>
                   </pic:nvPicPr>
                   <pic:blipFill>
-                    <a:blip r:embed="rId15">
+                    <a:blip r:embed="rId17">
                       <a:extLst>
                         <a:ext uri="{28A0092B-C50C-407E-A947-70E740481C1C}">
                           <a14:useLocalDpi xmlns:a14="http://schemas.microsoft.com/office/drawing/2010/main" val="0"/>
@@ -7410,7 +7521,7 @@
                                 <w:sz w:val="36"/>
                               </w:rPr>
                             </w:pPr>
-                            <w:bookmarkStart w:id="28" w:name="_Toc4345246"/>
+                            <w:bookmarkStart w:id="21" w:name="_Toc4345246"/>
                             <w:r>
                               <w:rPr>
                                 <w:i w:val="0"/>
@@ -7468,7 +7579,7 @@
                               </w:rPr>
                               <w:t xml:space="preserve"> Git status</w:t>
                             </w:r>
-                            <w:bookmarkEnd w:id="28"/>
+                            <w:bookmarkEnd w:id="21"/>
                           </w:p>
                         </w:txbxContent>
                       </wps:txbx>
@@ -7503,7 +7614,7 @@
                           <w:sz w:val="36"/>
                         </w:rPr>
                       </w:pPr>
-                      <w:bookmarkStart w:id="29" w:name="_Toc4345246"/>
+                      <w:bookmarkStart w:id="30" w:name="_Toc4345246"/>
                       <w:r>
                         <w:rPr>
                           <w:i w:val="0"/>
@@ -7561,7 +7672,7 @@
                         </w:rPr>
                         <w:t xml:space="preserve"> Git status</w:t>
                       </w:r>
-                      <w:bookmarkEnd w:id="29"/>
+                      <w:bookmarkEnd w:id="30"/>
                     </w:p>
                   </w:txbxContent>
                 </v:textbox>
@@ -7654,7 +7765,7 @@
                     </pic:cNvPicPr>
                   </pic:nvPicPr>
                   <pic:blipFill>
-                    <a:blip r:embed="rId16">
+                    <a:blip r:embed="rId18">
                       <a:extLst>
                         <a:ext uri="{28A0092B-C50C-407E-A947-70E740481C1C}">
                           <a14:useLocalDpi xmlns:a14="http://schemas.microsoft.com/office/drawing/2010/main" val="0"/>
@@ -7894,7 +8005,7 @@
                                 <w:sz w:val="36"/>
                               </w:rPr>
                             </w:pPr>
-                            <w:bookmarkStart w:id="30" w:name="_Toc4345247"/>
+                            <w:bookmarkStart w:id="22" w:name="_Toc4345247"/>
                             <w:r>
                               <w:rPr>
                                 <w:i w:val="0"/>
@@ -7961,7 +8072,7 @@
                               </w:rPr>
                               <w:t>add</w:t>
                             </w:r>
-                            <w:bookmarkEnd w:id="30"/>
+                            <w:bookmarkEnd w:id="22"/>
                             <w:proofErr w:type="spellEnd"/>
                           </w:p>
                         </w:txbxContent>
@@ -7997,7 +8108,7 @@
                           <w:sz w:val="36"/>
                         </w:rPr>
                       </w:pPr>
-                      <w:bookmarkStart w:id="31" w:name="_Toc4345247"/>
+                      <w:bookmarkStart w:id="32" w:name="_Toc4345247"/>
                       <w:r>
                         <w:rPr>
                           <w:i w:val="0"/>
@@ -8064,7 +8175,7 @@
                         </w:rPr>
                         <w:t>add</w:t>
                       </w:r>
-                      <w:bookmarkEnd w:id="31"/>
+                      <w:bookmarkEnd w:id="32"/>
                       <w:proofErr w:type="spellEnd"/>
                     </w:p>
                   </w:txbxContent>
@@ -8190,7 +8301,7 @@
                     </pic:cNvPicPr>
                   </pic:nvPicPr>
                   <pic:blipFill>
-                    <a:blip r:embed="rId17">
+                    <a:blip r:embed="rId19">
                       <a:extLst>
                         <a:ext uri="{28A0092B-C50C-407E-A947-70E740481C1C}">
                           <a14:useLocalDpi xmlns:a14="http://schemas.microsoft.com/office/drawing/2010/main" val="0"/>
@@ -8484,7 +8595,7 @@
                                 <w:sz w:val="36"/>
                               </w:rPr>
                             </w:pPr>
-                            <w:bookmarkStart w:id="32" w:name="_Toc4345248"/>
+                            <w:bookmarkStart w:id="23" w:name="_Toc4345248"/>
                             <w:r>
                               <w:rPr>
                                 <w:i w:val="0"/>
@@ -8542,7 +8653,7 @@
                               </w:rPr>
                               <w:t xml:space="preserve"> První revize</w:t>
                             </w:r>
-                            <w:bookmarkEnd w:id="32"/>
+                            <w:bookmarkEnd w:id="23"/>
                           </w:p>
                         </w:txbxContent>
                       </wps:txbx>
@@ -8577,7 +8688,7 @@
                           <w:sz w:val="36"/>
                         </w:rPr>
                       </w:pPr>
-                      <w:bookmarkStart w:id="33" w:name="_Toc4345248"/>
+                      <w:bookmarkStart w:id="34" w:name="_Toc4345248"/>
                       <w:r>
                         <w:rPr>
                           <w:i w:val="0"/>
@@ -8635,7 +8746,7 @@
                         </w:rPr>
                         <w:t xml:space="preserve"> První revize</w:t>
                       </w:r>
-                      <w:bookmarkEnd w:id="33"/>
+                      <w:bookmarkEnd w:id="34"/>
                     </w:p>
                   </w:txbxContent>
                 </v:textbox>
@@ -8675,7 +8786,7 @@
                     </pic:cNvPicPr>
                   </pic:nvPicPr>
                   <pic:blipFill>
-                    <a:blip r:embed="rId18">
+                    <a:blip r:embed="rId20">
                       <a:extLst>
                         <a:ext uri="{28A0092B-C50C-407E-A947-70E740481C1C}">
                           <a14:useLocalDpi xmlns:a14="http://schemas.microsoft.com/office/drawing/2010/main" val="0"/>
@@ -8832,7 +8943,7 @@
                                 <w:sz w:val="36"/>
                               </w:rPr>
                             </w:pPr>
-                            <w:bookmarkStart w:id="34" w:name="_Toc4345249"/>
+                            <w:bookmarkStart w:id="24" w:name="_Toc4345249"/>
                             <w:r>
                               <w:rPr>
                                 <w:i w:val="0"/>
@@ -8890,7 +9001,7 @@
                               </w:rPr>
                               <w:t xml:space="preserve"> Výpis revize</w:t>
                             </w:r>
-                            <w:bookmarkEnd w:id="34"/>
+                            <w:bookmarkEnd w:id="24"/>
                           </w:p>
                         </w:txbxContent>
                       </wps:txbx>
@@ -8925,7 +9036,7 @@
                           <w:sz w:val="36"/>
                         </w:rPr>
                       </w:pPr>
-                      <w:bookmarkStart w:id="35" w:name="_Toc4345249"/>
+                      <w:bookmarkStart w:id="36" w:name="_Toc4345249"/>
                       <w:r>
                         <w:rPr>
                           <w:i w:val="0"/>
@@ -8983,7 +9094,7 @@
                         </w:rPr>
                         <w:t xml:space="preserve"> Výpis revize</w:t>
                       </w:r>
-                      <w:bookmarkEnd w:id="35"/>
+                      <w:bookmarkEnd w:id="36"/>
                     </w:p>
                   </w:txbxContent>
                 </v:textbox>
@@ -9075,7 +9186,7 @@
                     </pic:cNvPicPr>
                   </pic:nvPicPr>
                   <pic:blipFill>
-                    <a:blip r:embed="rId19">
+                    <a:blip r:embed="rId21">
                       <a:extLst>
                         <a:ext uri="{28A0092B-C50C-407E-A947-70E740481C1C}">
                           <a14:useLocalDpi xmlns:a14="http://schemas.microsoft.com/office/drawing/2010/main" val="0"/>
@@ -9253,7 +9364,7 @@
                                 <w:sz w:val="36"/>
                               </w:rPr>
                             </w:pPr>
-                            <w:bookmarkStart w:id="36" w:name="_Toc4345250"/>
+                            <w:bookmarkStart w:id="25" w:name="_Toc4345250"/>
                             <w:r>
                               <w:rPr>
                                 <w:i w:val="0"/>
@@ -9319,7 +9430,7 @@
                               </w:rPr>
                               <w:t xml:space="preserve"> souboru</w:t>
                             </w:r>
-                            <w:bookmarkEnd w:id="36"/>
+                            <w:bookmarkEnd w:id="25"/>
                           </w:p>
                         </w:txbxContent>
                       </wps:txbx>
@@ -9354,7 +9465,7 @@
                           <w:sz w:val="36"/>
                         </w:rPr>
                       </w:pPr>
-                      <w:bookmarkStart w:id="37" w:name="_Toc4345250"/>
+                      <w:bookmarkStart w:id="38" w:name="_Toc4345250"/>
                       <w:r>
                         <w:rPr>
                           <w:i w:val="0"/>
@@ -9420,7 +9531,7 @@
                         </w:rPr>
                         <w:t xml:space="preserve"> souboru</w:t>
                       </w:r>
-                      <w:bookmarkEnd w:id="37"/>
+                      <w:bookmarkEnd w:id="38"/>
                     </w:p>
                   </w:txbxContent>
                 </v:textbox>
@@ -9468,7 +9579,7 @@
                     </pic:cNvPicPr>
                   </pic:nvPicPr>
                   <pic:blipFill>
-                    <a:blip r:embed="rId20">
+                    <a:blip r:embed="rId22">
                       <a:extLst>
                         <a:ext uri="{28A0092B-C50C-407E-A947-70E740481C1C}">
                           <a14:useLocalDpi xmlns:a14="http://schemas.microsoft.com/office/drawing/2010/main" val="0"/>
@@ -9648,7 +9759,7 @@
                                 <w:sz w:val="36"/>
                               </w:rPr>
                             </w:pPr>
-                            <w:bookmarkStart w:id="38" w:name="_Toc4345251"/>
+                            <w:bookmarkStart w:id="26" w:name="_Toc4345251"/>
                             <w:r>
                               <w:rPr>
                                 <w:i w:val="0"/>
@@ -9706,7 +9817,7 @@
                               </w:rPr>
                               <w:t xml:space="preserve"> Kontrola vymazání souboru</w:t>
                             </w:r>
-                            <w:bookmarkEnd w:id="38"/>
+                            <w:bookmarkEnd w:id="26"/>
                           </w:p>
                         </w:txbxContent>
                       </wps:txbx>
@@ -9741,7 +9852,7 @@
                           <w:sz w:val="36"/>
                         </w:rPr>
                       </w:pPr>
-                      <w:bookmarkStart w:id="39" w:name="_Toc4345251"/>
+                      <w:bookmarkStart w:id="40" w:name="_Toc4345251"/>
                       <w:r>
                         <w:rPr>
                           <w:i w:val="0"/>
@@ -9799,7 +9910,7 @@
                         </w:rPr>
                         <w:t xml:space="preserve"> Kontrola vymazání souboru</w:t>
                       </w:r>
-                      <w:bookmarkEnd w:id="39"/>
+                      <w:bookmarkEnd w:id="40"/>
                     </w:p>
                   </w:txbxContent>
                 </v:textbox>
@@ -9839,7 +9950,7 @@
                     </pic:cNvPicPr>
                   </pic:nvPicPr>
                   <pic:blipFill>
-                    <a:blip r:embed="rId21">
+                    <a:blip r:embed="rId23">
                       <a:extLst>
                         <a:ext uri="{28A0092B-C50C-407E-A947-70E740481C1C}">
                           <a14:useLocalDpi xmlns:a14="http://schemas.microsoft.com/office/drawing/2010/main" val="0"/>
@@ -10049,7 +10160,7 @@
                                 <w:sz w:val="36"/>
                               </w:rPr>
                             </w:pPr>
-                            <w:bookmarkStart w:id="40" w:name="_Toc4345252"/>
+                            <w:bookmarkStart w:id="27" w:name="_Toc4345252"/>
                             <w:r>
                               <w:rPr>
                                 <w:i w:val="0"/>
@@ -10107,7 +10218,7 @@
                               </w:rPr>
                               <w:t xml:space="preserve"> Přejmenování souboru</w:t>
                             </w:r>
-                            <w:bookmarkEnd w:id="40"/>
+                            <w:bookmarkEnd w:id="27"/>
                           </w:p>
                         </w:txbxContent>
                       </wps:txbx>
@@ -10142,7 +10253,7 @@
                           <w:sz w:val="36"/>
                         </w:rPr>
                       </w:pPr>
-                      <w:bookmarkStart w:id="41" w:name="_Toc4345252"/>
+                      <w:bookmarkStart w:id="42" w:name="_Toc4345252"/>
                       <w:r>
                         <w:rPr>
                           <w:i w:val="0"/>
@@ -10200,7 +10311,7 @@
                         </w:rPr>
                         <w:t xml:space="preserve"> Přejmenování souboru</w:t>
                       </w:r>
-                      <w:bookmarkEnd w:id="41"/>
+                      <w:bookmarkEnd w:id="42"/>
                     </w:p>
                   </w:txbxContent>
                 </v:textbox>
@@ -10247,7 +10358,7 @@
                     </pic:cNvPicPr>
                   </pic:nvPicPr>
                   <pic:blipFill>
-                    <a:blip r:embed="rId22">
+                    <a:blip r:embed="rId24">
                       <a:extLst>
                         <a:ext uri="{28A0092B-C50C-407E-A947-70E740481C1C}">
                           <a14:useLocalDpi xmlns:a14="http://schemas.microsoft.com/office/drawing/2010/main" val="0"/>
@@ -10377,7 +10488,7 @@
                                 <w:sz w:val="36"/>
                               </w:rPr>
                             </w:pPr>
-                            <w:bookmarkStart w:id="42" w:name="_Toc4345253"/>
+                            <w:bookmarkStart w:id="28" w:name="_Toc4345253"/>
                             <w:r>
                               <w:rPr>
                                 <w:i w:val="0"/>
@@ -10435,7 +10546,7 @@
                               </w:rPr>
                               <w:t xml:space="preserve"> Výpis revizí</w:t>
                             </w:r>
-                            <w:bookmarkEnd w:id="42"/>
+                            <w:bookmarkEnd w:id="28"/>
                           </w:p>
                         </w:txbxContent>
                       </wps:txbx>
@@ -10470,7 +10581,7 @@
                           <w:sz w:val="36"/>
                         </w:rPr>
                       </w:pPr>
-                      <w:bookmarkStart w:id="43" w:name="_Toc4345253"/>
+                      <w:bookmarkStart w:id="44" w:name="_Toc4345253"/>
                       <w:r>
                         <w:rPr>
                           <w:i w:val="0"/>
@@ -10528,7 +10639,7 @@
                         </w:rPr>
                         <w:t xml:space="preserve"> Výpis revizí</w:t>
                       </w:r>
-                      <w:bookmarkEnd w:id="43"/>
+                      <w:bookmarkEnd w:id="44"/>
                     </w:p>
                   </w:txbxContent>
                 </v:textbox>
@@ -10619,7 +10730,7 @@
                     </pic:cNvPicPr>
                   </pic:nvPicPr>
                   <pic:blipFill>
-                    <a:blip r:embed="rId23">
+                    <a:blip r:embed="rId25">
                       <a:extLst>
                         <a:ext uri="{28A0092B-C50C-407E-A947-70E740481C1C}">
                           <a14:useLocalDpi xmlns:a14="http://schemas.microsoft.com/office/drawing/2010/main" val="0"/>
@@ -10801,7 +10912,7 @@
       <w:pPr>
         <w:pStyle w:val="Nadpis3"/>
       </w:pPr>
-      <w:bookmarkStart w:id="44" w:name="_Toc4333665"/>
+      <w:bookmarkStart w:id="29" w:name="_Toc4333665"/>
       <w:r>
         <w:t xml:space="preserve">Práce se vzdáleným </w:t>
       </w:r>
@@ -10817,7 +10928,7 @@
       <w:r>
         <w:t>repozitářem</w:t>
       </w:r>
-      <w:bookmarkEnd w:id="44"/>
+      <w:bookmarkEnd w:id="29"/>
       <w:proofErr w:type="spellEnd"/>
     </w:p>
     <w:p>
@@ -10878,7 +10989,7 @@
                                 <w:sz w:val="36"/>
                               </w:rPr>
                             </w:pPr>
-                            <w:bookmarkStart w:id="45" w:name="_Toc4345254"/>
+                            <w:bookmarkStart w:id="30" w:name="_Toc4345254"/>
                             <w:r>
                               <w:rPr>
                                 <w:i w:val="0"/>
@@ -10945,7 +11056,7 @@
                               </w:rPr>
                               <w:t>repozitáře</w:t>
                             </w:r>
-                            <w:bookmarkEnd w:id="45"/>
+                            <w:bookmarkEnd w:id="30"/>
                             <w:proofErr w:type="spellEnd"/>
                           </w:p>
                         </w:txbxContent>
@@ -10981,7 +11092,7 @@
                           <w:sz w:val="36"/>
                         </w:rPr>
                       </w:pPr>
-                      <w:bookmarkStart w:id="46" w:name="_Toc4345254"/>
+                      <w:bookmarkStart w:id="47" w:name="_Toc4345254"/>
                       <w:r>
                         <w:rPr>
                           <w:i w:val="0"/>
@@ -11048,7 +11159,7 @@
                         </w:rPr>
                         <w:t>repozitáře</w:t>
                       </w:r>
-                      <w:bookmarkEnd w:id="46"/>
+                      <w:bookmarkEnd w:id="47"/>
                       <w:proofErr w:type="spellEnd"/>
                     </w:p>
                   </w:txbxContent>
@@ -11373,7 +11484,7 @@
                     </pic:cNvPicPr>
                   </pic:nvPicPr>
                   <pic:blipFill>
-                    <a:blip r:embed="rId24">
+                    <a:blip r:embed="rId26">
                       <a:extLst>
                         <a:ext uri="{28A0092B-C50C-407E-A947-70E740481C1C}">
                           <a14:useLocalDpi xmlns:a14="http://schemas.microsoft.com/office/drawing/2010/main" val="0"/>
@@ -11857,7 +11968,7 @@
                     </pic:cNvPicPr>
                   </pic:nvPicPr>
                   <pic:blipFill>
-                    <a:blip r:embed="rId25">
+                    <a:blip r:embed="rId27">
                       <a:extLst>
                         <a:ext uri="{28A0092B-C50C-407E-A947-70E740481C1C}">
                           <a14:useLocalDpi xmlns:a14="http://schemas.microsoft.com/office/drawing/2010/main" val="0"/>
@@ -11946,7 +12057,7 @@
                                 <w:sz w:val="36"/>
                               </w:rPr>
                             </w:pPr>
-                            <w:bookmarkStart w:id="47" w:name="_Toc4345255"/>
+                            <w:bookmarkStart w:id="31" w:name="_Toc4345255"/>
                             <w:r>
                               <w:rPr>
                                 <w:i w:val="0"/>
@@ -12013,7 +12124,7 @@
                               </w:rPr>
                               <w:t>repozitáře</w:t>
                             </w:r>
-                            <w:bookmarkEnd w:id="47"/>
+                            <w:bookmarkEnd w:id="31"/>
                             <w:proofErr w:type="spellEnd"/>
                           </w:p>
                         </w:txbxContent>
@@ -12052,7 +12163,7 @@
                           <w:sz w:val="36"/>
                         </w:rPr>
                       </w:pPr>
-                      <w:bookmarkStart w:id="48" w:name="_Toc4345255"/>
+                      <w:bookmarkStart w:id="49" w:name="_Toc4345255"/>
                       <w:r>
                         <w:rPr>
                           <w:i w:val="0"/>
@@ -12119,7 +12230,7 @@
                         </w:rPr>
                         <w:t>repozitáře</w:t>
                       </w:r>
-                      <w:bookmarkEnd w:id="48"/>
+                      <w:bookmarkEnd w:id="49"/>
                       <w:proofErr w:type="spellEnd"/>
                     </w:p>
                   </w:txbxContent>
@@ -12308,7 +12419,7 @@
                                 <w:sz w:val="36"/>
                               </w:rPr>
                             </w:pPr>
-                            <w:bookmarkStart w:id="49" w:name="_Toc4345256"/>
+                            <w:bookmarkStart w:id="32" w:name="_Toc4345256"/>
                             <w:r>
                               <w:rPr>
                                 <w:i w:val="0"/>
@@ -12375,7 +12486,7 @@
                               </w:rPr>
                               <w:t>repozitáře</w:t>
                             </w:r>
-                            <w:bookmarkEnd w:id="49"/>
+                            <w:bookmarkEnd w:id="32"/>
                             <w:proofErr w:type="spellEnd"/>
                           </w:p>
                         </w:txbxContent>
@@ -12414,7 +12525,7 @@
                           <w:sz w:val="36"/>
                         </w:rPr>
                       </w:pPr>
-                      <w:bookmarkStart w:id="50" w:name="_Toc4345256"/>
+                      <w:bookmarkStart w:id="51" w:name="_Toc4345256"/>
                       <w:r>
                         <w:rPr>
                           <w:i w:val="0"/>
@@ -12481,7 +12592,7 @@
                         </w:rPr>
                         <w:t>repozitáře</w:t>
                       </w:r>
-                      <w:bookmarkEnd w:id="50"/>
+                      <w:bookmarkEnd w:id="51"/>
                       <w:proofErr w:type="spellEnd"/>
                     </w:p>
                   </w:txbxContent>
@@ -12521,7 +12632,7 @@
                     </pic:cNvPicPr>
                   </pic:nvPicPr>
                   <pic:blipFill>
-                    <a:blip r:embed="rId26">
+                    <a:blip r:embed="rId28">
                       <a:extLst>
                         <a:ext uri="{28A0092B-C50C-407E-A947-70E740481C1C}">
                           <a14:useLocalDpi xmlns:a14="http://schemas.microsoft.com/office/drawing/2010/main" val="0"/>
@@ -12601,12 +12712,12 @@
       <w:pPr>
         <w:pStyle w:val="Nadpis1"/>
       </w:pPr>
-      <w:bookmarkStart w:id="51" w:name="_Toc4333666"/>
+      <w:bookmarkStart w:id="33" w:name="_Toc4333666"/>
       <w:r>
         <w:lastRenderedPageBreak/>
         <w:t>Hra</w:t>
       </w:r>
-      <w:bookmarkEnd w:id="51"/>
+      <w:bookmarkEnd w:id="33"/>
     </w:p>
     <w:p>
       <w:r>
@@ -12631,12 +12742,12 @@
       <w:pPr>
         <w:pStyle w:val="Nadpis2"/>
       </w:pPr>
-      <w:bookmarkStart w:id="52" w:name="_Toc4333667"/>
+      <w:bookmarkStart w:id="34" w:name="_Toc4333667"/>
       <w:proofErr w:type="spellStart"/>
       <w:r>
         <w:t>Asteroids</w:t>
       </w:r>
-      <w:bookmarkEnd w:id="52"/>
+      <w:bookmarkEnd w:id="34"/>
       <w:proofErr w:type="spellEnd"/>
     </w:p>
     <w:p>
@@ -12886,7 +12997,7 @@
                     </pic:cNvPicPr>
                   </pic:nvPicPr>
                   <pic:blipFill>
-                    <a:blip r:embed="rId27">
+                    <a:blip r:embed="rId29">
                       <a:extLst>
                         <a:ext uri="{28A0092B-C50C-407E-A947-70E740481C1C}">
                           <a14:useLocalDpi xmlns:a14="http://schemas.microsoft.com/office/drawing/2010/main" val="0"/>
@@ -12975,7 +13086,7 @@
                                 <w:sz w:val="36"/>
                               </w:rPr>
                             </w:pPr>
-                            <w:bookmarkStart w:id="53" w:name="_Toc4345257"/>
+                            <w:bookmarkStart w:id="35" w:name="_Toc4345257"/>
                             <w:r>
                               <w:rPr>
                                 <w:i w:val="0"/>
@@ -13033,7 +13144,7 @@
                               </w:rPr>
                               <w:t xml:space="preserve"> Nastavení okna</w:t>
                             </w:r>
-                            <w:bookmarkEnd w:id="53"/>
+                            <w:bookmarkEnd w:id="35"/>
                           </w:p>
                         </w:txbxContent>
                       </wps:txbx>
@@ -13068,7 +13179,7 @@
                           <w:sz w:val="36"/>
                         </w:rPr>
                       </w:pPr>
-                      <w:bookmarkStart w:id="54" w:name="_Toc4345257"/>
+                      <w:bookmarkStart w:id="55" w:name="_Toc4345257"/>
                       <w:r>
                         <w:rPr>
                           <w:i w:val="0"/>
@@ -13126,7 +13237,7 @@
                         </w:rPr>
                         <w:t xml:space="preserve"> Nastavení okna</w:t>
                       </w:r>
-                      <w:bookmarkEnd w:id="54"/>
+                      <w:bookmarkEnd w:id="55"/>
                     </w:p>
                   </w:txbxContent>
                 </v:textbox>
@@ -13237,11 +13348,11 @@
       <w:pPr>
         <w:pStyle w:val="Nadpis3"/>
       </w:pPr>
-      <w:bookmarkStart w:id="55" w:name="_Toc4333668"/>
+      <w:bookmarkStart w:id="36" w:name="_Toc4333668"/>
       <w:r>
         <w:t>Třída</w:t>
       </w:r>
-      <w:bookmarkEnd w:id="55"/>
+      <w:bookmarkEnd w:id="36"/>
     </w:p>
     <w:p>
       <w:pPr>
@@ -13355,7 +13466,7 @@
                                 <w:sz w:val="36"/>
                               </w:rPr>
                             </w:pPr>
-                            <w:bookmarkStart w:id="56" w:name="_Toc4345258"/>
+                            <w:bookmarkStart w:id="37" w:name="_Toc4345258"/>
                             <w:r>
                               <w:rPr>
                                 <w:i w:val="0"/>
@@ -13422,7 +13533,7 @@
                               </w:rPr>
                               <w:t>All_objects</w:t>
                             </w:r>
-                            <w:bookmarkEnd w:id="56"/>
+                            <w:bookmarkEnd w:id="37"/>
                             <w:proofErr w:type="spellEnd"/>
                           </w:p>
                         </w:txbxContent>
@@ -13458,7 +13569,7 @@
                           <w:sz w:val="36"/>
                         </w:rPr>
                       </w:pPr>
-                      <w:bookmarkStart w:id="57" w:name="_Toc4345258"/>
+                      <w:bookmarkStart w:id="58" w:name="_Toc4345258"/>
                       <w:r>
                         <w:rPr>
                           <w:i w:val="0"/>
@@ -13525,7 +13636,7 @@
                         </w:rPr>
                         <w:t>All_objects</w:t>
                       </w:r>
-                      <w:bookmarkEnd w:id="57"/>
+                      <w:bookmarkEnd w:id="58"/>
                       <w:proofErr w:type="spellEnd"/>
                     </w:p>
                   </w:txbxContent>
@@ -13604,7 +13715,7 @@
                     </pic:cNvPicPr>
                   </pic:nvPicPr>
                   <pic:blipFill>
-                    <a:blip r:embed="rId28">
+                    <a:blip r:embed="rId30">
                       <a:extLst>
                         <a:ext uri="{28A0092B-C50C-407E-A947-70E740481C1C}">
                           <a14:useLocalDpi xmlns:a14="http://schemas.microsoft.com/office/drawing/2010/main" val="0"/>
@@ -13724,11 +13835,11 @@
           <w:lang w:eastAsia="en-US"/>
         </w:rPr>
       </w:pPr>
-      <w:bookmarkStart w:id="58" w:name="_Toc4333669"/>
+      <w:bookmarkStart w:id="38" w:name="_Toc4333669"/>
       <w:r>
         <w:t>Dědičnost tříd</w:t>
       </w:r>
-      <w:bookmarkEnd w:id="58"/>
+      <w:bookmarkEnd w:id="38"/>
     </w:p>
     <w:p>
       <w:r>
@@ -13873,7 +13984,7 @@
                               </w:rPr>
                               <w:t xml:space="preserve">        </w:t>
                             </w:r>
-                            <w:bookmarkStart w:id="59" w:name="_Toc4345259"/>
+                            <w:bookmarkStart w:id="39" w:name="_Toc4345259"/>
                             <w:r>
                               <w:rPr>
                                 <w:i w:val="0"/>
@@ -13931,7 +14042,7 @@
                               </w:rPr>
                               <w:t xml:space="preserve"> Nadefinovaný předek</w:t>
                             </w:r>
-                            <w:bookmarkEnd w:id="59"/>
+                            <w:bookmarkEnd w:id="39"/>
                           </w:p>
                         </w:txbxContent>
                       </wps:txbx>
@@ -13974,7 +14085,7 @@
                         </w:rPr>
                         <w:t xml:space="preserve">        </w:t>
                       </w:r>
-                      <w:bookmarkStart w:id="60" w:name="_Toc4345259"/>
+                      <w:bookmarkStart w:id="61" w:name="_Toc4345259"/>
                       <w:r>
                         <w:rPr>
                           <w:i w:val="0"/>
@@ -14032,7 +14143,7 @@
                         </w:rPr>
                         <w:t xml:space="preserve"> Nadefinovaný předek</w:t>
                       </w:r>
-                      <w:bookmarkEnd w:id="60"/>
+                      <w:bookmarkEnd w:id="61"/>
                     </w:p>
                   </w:txbxContent>
                 </v:textbox>
@@ -14072,7 +14183,7 @@
                     </pic:cNvPicPr>
                   </pic:nvPicPr>
                   <pic:blipFill>
-                    <a:blip r:embed="rId29">
+                    <a:blip r:embed="rId31">
                       <a:extLst>
                         <a:ext uri="{28A0092B-C50C-407E-A947-70E740481C1C}">
                           <a14:useLocalDpi xmlns:a14="http://schemas.microsoft.com/office/drawing/2010/main" val="0"/>
@@ -14286,11 +14397,11 @@
       <w:pPr>
         <w:pStyle w:val="Nadpis3"/>
       </w:pPr>
-      <w:bookmarkStart w:id="61" w:name="_Toc4333670"/>
+      <w:bookmarkStart w:id="40" w:name="_Toc4333670"/>
       <w:r>
         <w:t>Raketa</w:t>
       </w:r>
-      <w:bookmarkEnd w:id="61"/>
+      <w:bookmarkEnd w:id="40"/>
     </w:p>
     <w:p>
       <w:r>
@@ -14396,7 +14507,7 @@
                     </pic:cNvPicPr>
                   </pic:nvPicPr>
                   <pic:blipFill>
-                    <a:blip r:embed="rId30">
+                    <a:blip r:embed="rId32">
                       <a:extLst>
                         <a:ext uri="{28A0092B-C50C-407E-A947-70E740481C1C}">
                           <a14:useLocalDpi xmlns:a14="http://schemas.microsoft.com/office/drawing/2010/main" val="0"/>
@@ -14493,7 +14604,7 @@
                               </w:rPr>
                               <w:t xml:space="preserve">    </w:t>
                             </w:r>
-                            <w:bookmarkStart w:id="62" w:name="_Toc4345260"/>
+                            <w:bookmarkStart w:id="41" w:name="_Toc4345260"/>
                             <w:r>
                               <w:rPr>
                                 <w:i w:val="0"/>
@@ -14560,7 +14671,7 @@
                               </w:rPr>
                               <w:t>Spaceship</w:t>
                             </w:r>
-                            <w:bookmarkEnd w:id="62"/>
+                            <w:bookmarkEnd w:id="41"/>
                             <w:proofErr w:type="spellEnd"/>
                           </w:p>
                         </w:txbxContent>
@@ -14604,7 +14715,7 @@
                         </w:rPr>
                         <w:t xml:space="preserve">    </w:t>
                       </w:r>
-                      <w:bookmarkStart w:id="63" w:name="_Toc4345260"/>
+                      <w:bookmarkStart w:id="64" w:name="_Toc4345260"/>
                       <w:r>
                         <w:rPr>
                           <w:i w:val="0"/>
@@ -14671,7 +14782,7 @@
                         </w:rPr>
                         <w:t>Spaceship</w:t>
                       </w:r>
-                      <w:bookmarkEnd w:id="63"/>
+                      <w:bookmarkEnd w:id="64"/>
                       <w:proofErr w:type="spellEnd"/>
                     </w:p>
                   </w:txbxContent>
@@ -14925,7 +15036,7 @@
                                 <w:sz w:val="36"/>
                               </w:rPr>
                             </w:pPr>
-                            <w:bookmarkStart w:id="64" w:name="_Toc4345261"/>
+                            <w:bookmarkStart w:id="42" w:name="_Toc4345261"/>
                             <w:r>
                               <w:rPr>
                                 <w:i w:val="0"/>
@@ -15026,7 +15137,7 @@
                               </w:rPr>
                               <w:t>Spaceship</w:t>
                             </w:r>
-                            <w:bookmarkEnd w:id="64"/>
+                            <w:bookmarkEnd w:id="42"/>
                             <w:proofErr w:type="spellEnd"/>
                           </w:p>
                         </w:txbxContent>
@@ -15062,7 +15173,7 @@
                           <w:sz w:val="36"/>
                         </w:rPr>
                       </w:pPr>
-                      <w:bookmarkStart w:id="65" w:name="_Toc4345261"/>
+                      <w:bookmarkStart w:id="66" w:name="_Toc4345261"/>
                       <w:r>
                         <w:rPr>
                           <w:i w:val="0"/>
@@ -15163,7 +15274,7 @@
                         </w:rPr>
                         <w:t>Spaceship</w:t>
                       </w:r>
-                      <w:bookmarkEnd w:id="65"/>
+                      <w:bookmarkEnd w:id="66"/>
                       <w:proofErr w:type="spellEnd"/>
                     </w:p>
                   </w:txbxContent>
@@ -15220,7 +15331,7 @@
                     </pic:cNvPicPr>
                   </pic:nvPicPr>
                   <pic:blipFill>
-                    <a:blip r:embed="rId31">
+                    <a:blip r:embed="rId33">
                       <a:extLst>
                         <a:ext uri="{28A0092B-C50C-407E-A947-70E740481C1C}">
                           <a14:useLocalDpi xmlns:a14="http://schemas.microsoft.com/office/drawing/2010/main" val="0"/>
@@ -15371,7 +15482,7 @@
                     </pic:cNvPicPr>
                   </pic:nvPicPr>
                   <pic:blipFill>
-                    <a:blip r:embed="rId32">
+                    <a:blip r:embed="rId34">
                       <a:extLst>
                         <a:ext uri="{28A0092B-C50C-407E-A947-70E740481C1C}">
                           <a14:useLocalDpi xmlns:a14="http://schemas.microsoft.com/office/drawing/2010/main" val="0"/>
@@ -15460,7 +15571,7 @@
                                 <w:sz w:val="36"/>
                               </w:rPr>
                             </w:pPr>
-                            <w:bookmarkStart w:id="66" w:name="_Toc4345262"/>
+                            <w:bookmarkStart w:id="43" w:name="_Toc4345262"/>
                             <w:r>
                               <w:rPr>
                                 <w:i w:val="0"/>
@@ -15545,7 +15656,7 @@
                               </w:rPr>
                               <w:t>Spaceship</w:t>
                             </w:r>
-                            <w:bookmarkEnd w:id="66"/>
+                            <w:bookmarkEnd w:id="43"/>
                             <w:proofErr w:type="spellEnd"/>
                           </w:p>
                         </w:txbxContent>
@@ -15581,7 +15692,7 @@
                           <w:sz w:val="36"/>
                         </w:rPr>
                       </w:pPr>
-                      <w:bookmarkStart w:id="67" w:name="_Toc4345262"/>
+                      <w:bookmarkStart w:id="68" w:name="_Toc4345262"/>
                       <w:r>
                         <w:rPr>
                           <w:i w:val="0"/>
@@ -15666,7 +15777,7 @@
                         </w:rPr>
                         <w:t>Spaceship</w:t>
                       </w:r>
-                      <w:bookmarkEnd w:id="67"/>
+                      <w:bookmarkEnd w:id="68"/>
                       <w:proofErr w:type="spellEnd"/>
                     </w:p>
                   </w:txbxContent>
@@ -15702,11 +15813,11 @@
       <w:pPr>
         <w:pStyle w:val="Nadpis3"/>
       </w:pPr>
-      <w:bookmarkStart w:id="68" w:name="_Toc4333671"/>
+      <w:bookmarkStart w:id="44" w:name="_Toc4333671"/>
       <w:r>
         <w:t>Meteority</w:t>
       </w:r>
-      <w:bookmarkEnd w:id="68"/>
+      <w:bookmarkEnd w:id="44"/>
     </w:p>
     <w:p>
       <w:r>
@@ -15888,7 +15999,7 @@
                               </w:rPr>
                               <w:tab/>
                             </w:r>
-                            <w:bookmarkStart w:id="69" w:name="_Toc4345263"/>
+                            <w:bookmarkStart w:id="45" w:name="_Toc4345263"/>
                             <w:r>
                               <w:rPr>
                                 <w:i w:val="0"/>
@@ -15946,7 +16057,7 @@
                               </w:rPr>
                               <w:t xml:space="preserve"> Třída Meteor</w:t>
                             </w:r>
-                            <w:bookmarkEnd w:id="69"/>
+                            <w:bookmarkEnd w:id="45"/>
                           </w:p>
                         </w:txbxContent>
                       </wps:txbx>
@@ -15989,7 +16100,7 @@
                         </w:rPr>
                         <w:tab/>
                       </w:r>
-                      <w:bookmarkStart w:id="70" w:name="_Toc4345263"/>
+                      <w:bookmarkStart w:id="71" w:name="_Toc4345263"/>
                       <w:r>
                         <w:rPr>
                           <w:i w:val="0"/>
@@ -16047,7 +16158,7 @@
                         </w:rPr>
                         <w:t xml:space="preserve"> Třída Meteor</w:t>
                       </w:r>
-                      <w:bookmarkEnd w:id="70"/>
+                      <w:bookmarkEnd w:id="71"/>
                     </w:p>
                   </w:txbxContent>
                 </v:textbox>
@@ -16086,7 +16197,7 @@
                     </pic:cNvPicPr>
                   </pic:nvPicPr>
                   <pic:blipFill>
-                    <a:blip r:embed="rId33">
+                    <a:blip r:embed="rId35">
                       <a:extLst>
                         <a:ext uri="{28A0092B-C50C-407E-A947-70E740481C1C}">
                           <a14:useLocalDpi xmlns:a14="http://schemas.microsoft.com/office/drawing/2010/main" val="0"/>
@@ -16222,7 +16333,7 @@
                     </pic:cNvPicPr>
                   </pic:nvPicPr>
                   <pic:blipFill>
-                    <a:blip r:embed="rId34">
+                    <a:blip r:embed="rId36">
                       <a:extLst>
                         <a:ext uri="{28A0092B-C50C-407E-A947-70E740481C1C}">
                           <a14:useLocalDpi xmlns:a14="http://schemas.microsoft.com/office/drawing/2010/main" val="0"/>
@@ -16311,7 +16422,7 @@
                                 <w:sz w:val="36"/>
                               </w:rPr>
                             </w:pPr>
-                            <w:bookmarkStart w:id="71" w:name="_Toc4345264"/>
+                            <w:bookmarkStart w:id="46" w:name="_Toc4345264"/>
                             <w:r>
                               <w:rPr>
                                 <w:i w:val="0"/>
@@ -16405,7 +16516,7 @@
                               </w:rPr>
                               <w:t xml:space="preserve"> u třídy Meteor</w:t>
                             </w:r>
-                            <w:bookmarkEnd w:id="71"/>
+                            <w:bookmarkEnd w:id="46"/>
                           </w:p>
                         </w:txbxContent>
                       </wps:txbx>
@@ -16440,7 +16551,7 @@
                           <w:sz w:val="36"/>
                         </w:rPr>
                       </w:pPr>
-                      <w:bookmarkStart w:id="72" w:name="_Toc4345264"/>
+                      <w:bookmarkStart w:id="73" w:name="_Toc4345264"/>
                       <w:r>
                         <w:rPr>
                           <w:i w:val="0"/>
@@ -16534,7 +16645,7 @@
                         </w:rPr>
                         <w:t xml:space="preserve"> u třídy Meteor</w:t>
                       </w:r>
-                      <w:bookmarkEnd w:id="72"/>
+                      <w:bookmarkEnd w:id="73"/>
                     </w:p>
                   </w:txbxContent>
                 </v:textbox>
@@ -16565,11 +16676,11 @@
       <w:pPr>
         <w:pStyle w:val="Nadpis3"/>
       </w:pPr>
-      <w:bookmarkStart w:id="73" w:name="_Toc4333672"/>
+      <w:bookmarkStart w:id="47" w:name="_Toc4333672"/>
       <w:r>
         <w:t>Laser</w:t>
       </w:r>
-      <w:bookmarkEnd w:id="73"/>
+      <w:bookmarkEnd w:id="47"/>
     </w:p>
     <w:p>
       <w:r>
@@ -16721,7 +16832,7 @@
                               </w:rPr>
                               <w:t xml:space="preserve">      </w:t>
                             </w:r>
-                            <w:bookmarkStart w:id="74" w:name="_Toc4345265"/>
+                            <w:bookmarkStart w:id="48" w:name="_Toc4345265"/>
                             <w:r>
                               <w:rPr>
                                 <w:i w:val="0"/>
@@ -16779,7 +16890,7 @@
                               </w:rPr>
                               <w:t xml:space="preserve"> Třída Laser</w:t>
                             </w:r>
-                            <w:bookmarkEnd w:id="74"/>
+                            <w:bookmarkEnd w:id="48"/>
                           </w:p>
                         </w:txbxContent>
                       </wps:txbx>
@@ -16822,7 +16933,7 @@
                         </w:rPr>
                         <w:t xml:space="preserve">      </w:t>
                       </w:r>
-                      <w:bookmarkStart w:id="75" w:name="_Toc4345265"/>
+                      <w:bookmarkStart w:id="76" w:name="_Toc4345265"/>
                       <w:r>
                         <w:rPr>
                           <w:i w:val="0"/>
@@ -16880,7 +16991,7 @@
                         </w:rPr>
                         <w:t xml:space="preserve"> Třída Laser</w:t>
                       </w:r>
-                      <w:bookmarkEnd w:id="75"/>
+                      <w:bookmarkEnd w:id="76"/>
                     </w:p>
                   </w:txbxContent>
                 </v:textbox>
@@ -16921,7 +17032,7 @@
                     </pic:cNvPicPr>
                   </pic:nvPicPr>
                   <pic:blipFill>
-                    <a:blip r:embed="rId35">
+                    <a:blip r:embed="rId37">
                       <a:extLst>
                         <a:ext uri="{28A0092B-C50C-407E-A947-70E740481C1C}">
                           <a14:useLocalDpi xmlns:a14="http://schemas.microsoft.com/office/drawing/2010/main" val="0"/>
@@ -16979,7 +17090,7 @@
       <w:pPr>
         <w:pStyle w:val="Nadpis3"/>
       </w:pPr>
-      <w:bookmarkStart w:id="76" w:name="_Toc4333673"/>
+      <w:bookmarkStart w:id="49" w:name="_Toc4333673"/>
       <w:r>
         <w:t xml:space="preserve">Třída </w:t>
       </w:r>
@@ -16987,7 +17098,7 @@
       <w:r>
         <w:t>Actions</w:t>
       </w:r>
-      <w:bookmarkEnd w:id="76"/>
+      <w:bookmarkEnd w:id="49"/>
       <w:proofErr w:type="spellEnd"/>
     </w:p>
     <w:p>
@@ -17176,7 +17287,7 @@
                                 <w:sz w:val="36"/>
                               </w:rPr>
                             </w:pPr>
-                            <w:bookmarkStart w:id="77" w:name="_Toc4345266"/>
+                            <w:bookmarkStart w:id="50" w:name="_Toc4345266"/>
                             <w:r>
                               <w:rPr>
                                 <w:i w:val="0"/>
@@ -17243,7 +17354,7 @@
                               </w:rPr>
                               <w:t>Actions</w:t>
                             </w:r>
-                            <w:bookmarkEnd w:id="77"/>
+                            <w:bookmarkEnd w:id="50"/>
                             <w:proofErr w:type="spellEnd"/>
                           </w:p>
                         </w:txbxContent>
@@ -17279,7 +17390,7 @@
                           <w:sz w:val="36"/>
                         </w:rPr>
                       </w:pPr>
-                      <w:bookmarkStart w:id="78" w:name="_Toc4345266"/>
+                      <w:bookmarkStart w:id="79" w:name="_Toc4345266"/>
                       <w:r>
                         <w:rPr>
                           <w:i w:val="0"/>
@@ -17346,7 +17457,7 @@
                         </w:rPr>
                         <w:t>Actions</w:t>
                       </w:r>
-                      <w:bookmarkEnd w:id="78"/>
+                      <w:bookmarkEnd w:id="79"/>
                       <w:proofErr w:type="spellEnd"/>
                     </w:p>
                   </w:txbxContent>
@@ -17394,7 +17505,7 @@
                     </pic:cNvPicPr>
                   </pic:nvPicPr>
                   <pic:blipFill>
-                    <a:blip r:embed="rId36">
+                    <a:blip r:embed="rId38">
                       <a:extLst>
                         <a:ext uri="{28A0092B-C50C-407E-A947-70E740481C1C}">
                           <a14:useLocalDpi xmlns:a14="http://schemas.microsoft.com/office/drawing/2010/main" val="0"/>
@@ -17564,7 +17675,7 @@
                                 <w:sz w:val="36"/>
                               </w:rPr>
                             </w:pPr>
-                            <w:bookmarkStart w:id="79" w:name="_Toc4345267"/>
+                            <w:bookmarkStart w:id="51" w:name="_Toc4345267"/>
                             <w:r>
                               <w:rPr>
                                 <w:i w:val="0"/>
@@ -17622,7 +17733,7 @@
                               </w:rPr>
                               <w:t xml:space="preserve"> Mazání nepotřebných laserů</w:t>
                             </w:r>
-                            <w:bookmarkEnd w:id="79"/>
+                            <w:bookmarkEnd w:id="51"/>
                           </w:p>
                         </w:txbxContent>
                       </wps:txbx>
@@ -17657,7 +17768,7 @@
                           <w:sz w:val="36"/>
                         </w:rPr>
                       </w:pPr>
-                      <w:bookmarkStart w:id="80" w:name="_Toc4345267"/>
+                      <w:bookmarkStart w:id="81" w:name="_Toc4345267"/>
                       <w:r>
                         <w:rPr>
                           <w:i w:val="0"/>
@@ -17715,7 +17826,7 @@
                         </w:rPr>
                         <w:t xml:space="preserve"> Mazání nepotřebných laserů</w:t>
                       </w:r>
-                      <w:bookmarkEnd w:id="80"/>
+                      <w:bookmarkEnd w:id="81"/>
                     </w:p>
                   </w:txbxContent>
                 </v:textbox>
@@ -17776,7 +17887,7 @@
                     </pic:cNvPicPr>
                   </pic:nvPicPr>
                   <pic:blipFill>
-                    <a:blip r:embed="rId37">
+                    <a:blip r:embed="rId39">
                       <a:extLst>
                         <a:ext uri="{28A0092B-C50C-407E-A947-70E740481C1C}">
                           <a14:useLocalDpi xmlns:a14="http://schemas.microsoft.com/office/drawing/2010/main" val="0"/>
@@ -18056,7 +18167,7 @@
                                 <w:sz w:val="36"/>
                               </w:rPr>
                             </w:pPr>
-                            <w:bookmarkStart w:id="81" w:name="_Toc4345268"/>
+                            <w:bookmarkStart w:id="52" w:name="_Toc4345268"/>
                             <w:r>
                               <w:rPr>
                                 <w:i w:val="0"/>
@@ -18141,7 +18252,7 @@
                               </w:rPr>
                               <w:t>Actions</w:t>
                             </w:r>
-                            <w:bookmarkEnd w:id="81"/>
+                            <w:bookmarkEnd w:id="52"/>
                             <w:proofErr w:type="spellEnd"/>
                           </w:p>
                         </w:txbxContent>
@@ -18177,7 +18288,7 @@
                           <w:sz w:val="36"/>
                         </w:rPr>
                       </w:pPr>
-                      <w:bookmarkStart w:id="82" w:name="_Toc4345268"/>
+                      <w:bookmarkStart w:id="83" w:name="_Toc4345268"/>
                       <w:r>
                         <w:rPr>
                           <w:i w:val="0"/>
@@ -18262,7 +18373,7 @@
                         </w:rPr>
                         <w:t>Actions</w:t>
                       </w:r>
-                      <w:bookmarkEnd w:id="82"/>
+                      <w:bookmarkEnd w:id="83"/>
                       <w:proofErr w:type="spellEnd"/>
                     </w:p>
                   </w:txbxContent>
@@ -18311,7 +18422,7 @@
                     </pic:cNvPicPr>
                   </pic:nvPicPr>
                   <pic:blipFill>
-                    <a:blip r:embed="rId38">
+                    <a:blip r:embed="rId40">
                       <a:extLst>
                         <a:ext uri="{28A0092B-C50C-407E-A947-70E740481C1C}">
                           <a14:useLocalDpi xmlns:a14="http://schemas.microsoft.com/office/drawing/2010/main" val="0"/>
@@ -18580,7 +18691,7 @@
                     </pic:cNvPicPr>
                   </pic:nvPicPr>
                   <pic:blipFill>
-                    <a:blip r:embed="rId39">
+                    <a:blip r:embed="rId41">
                       <a:extLst>
                         <a:ext uri="{28A0092B-C50C-407E-A947-70E740481C1C}">
                           <a14:useLocalDpi xmlns:a14="http://schemas.microsoft.com/office/drawing/2010/main" val="0"/>
@@ -18669,7 +18780,7 @@
                                 <w:sz w:val="36"/>
                               </w:rPr>
                             </w:pPr>
-                            <w:bookmarkStart w:id="83" w:name="_Toc4345269"/>
+                            <w:bookmarkStart w:id="53" w:name="_Toc4345269"/>
                             <w:r>
                               <w:rPr>
                                 <w:i w:val="0"/>
@@ -18727,7 +18838,7 @@
                               </w:rPr>
                               <w:t xml:space="preserve"> Výpočet vzdálenosti mezi objekty</w:t>
                             </w:r>
-                            <w:bookmarkEnd w:id="83"/>
+                            <w:bookmarkEnd w:id="53"/>
                           </w:p>
                         </w:txbxContent>
                       </wps:txbx>
@@ -18762,7 +18873,7 @@
                           <w:sz w:val="36"/>
                         </w:rPr>
                       </w:pPr>
-                      <w:bookmarkStart w:id="84" w:name="_Toc4345269"/>
+                      <w:bookmarkStart w:id="85" w:name="_Toc4345269"/>
                       <w:r>
                         <w:rPr>
                           <w:i w:val="0"/>
@@ -18820,7 +18931,7 @@
                         </w:rPr>
                         <w:t xml:space="preserve"> Výpočet vzdálenosti mezi objekty</w:t>
                       </w:r>
-                      <w:bookmarkEnd w:id="84"/>
+                      <w:bookmarkEnd w:id="85"/>
                     </w:p>
                   </w:txbxContent>
                 </v:textbox>
@@ -18957,7 +19068,7 @@
                                 <w:sz w:val="36"/>
                               </w:rPr>
                             </w:pPr>
-                            <w:bookmarkStart w:id="85" w:name="_Toc4345270"/>
+                            <w:bookmarkStart w:id="54" w:name="_Toc4345270"/>
                             <w:r>
                               <w:rPr>
                                 <w:i w:val="0"/>
@@ -19015,7 +19126,7 @@
                               </w:rPr>
                               <w:t xml:space="preserve"> Kolize meteoritu a rakety</w:t>
                             </w:r>
-                            <w:bookmarkEnd w:id="85"/>
+                            <w:bookmarkEnd w:id="54"/>
                           </w:p>
                         </w:txbxContent>
                       </wps:txbx>
@@ -19053,7 +19164,7 @@
                           <w:sz w:val="36"/>
                         </w:rPr>
                       </w:pPr>
-                      <w:bookmarkStart w:id="86" w:name="_Toc4345270"/>
+                      <w:bookmarkStart w:id="87" w:name="_Toc4345270"/>
                       <w:r>
                         <w:rPr>
                           <w:i w:val="0"/>
@@ -19111,7 +19222,7 @@
                         </w:rPr>
                         <w:t xml:space="preserve"> Kolize meteoritu a rakety</w:t>
                       </w:r>
-                      <w:bookmarkEnd w:id="86"/>
+                      <w:bookmarkEnd w:id="87"/>
                     </w:p>
                   </w:txbxContent>
                 </v:textbox>
@@ -19206,8 +19317,10 @@
         <w:rPr>
           <w:lang w:eastAsia="cs-CZ"/>
         </w:rPr>
-        <w:t>5</w:t>
-      </w:r>
+        <w:t>0</w:t>
+      </w:r>
+      <w:bookmarkStart w:id="55" w:name="_GoBack"/>
+      <w:bookmarkEnd w:id="55"/>
       <w:r>
         <w:rPr>
           <w:lang w:eastAsia="cs-CZ"/>
@@ -19284,7 +19397,7 @@
                     </pic:cNvPicPr>
                   </pic:nvPicPr>
                   <pic:blipFill>
-                    <a:blip r:embed="rId40">
+                    <a:blip r:embed="rId42">
                       <a:extLst>
                         <a:ext uri="{28A0092B-C50C-407E-A947-70E740481C1C}">
                           <a14:useLocalDpi xmlns:a14="http://schemas.microsoft.com/office/drawing/2010/main" val="0"/>
@@ -19548,7 +19661,7 @@
                                 <w:sz w:val="36"/>
                               </w:rPr>
                             </w:pPr>
-                            <w:bookmarkStart w:id="87" w:name="_Toc4345271"/>
+                            <w:bookmarkStart w:id="56" w:name="_Toc4345271"/>
                             <w:r>
                               <w:rPr>
                                 <w:i w:val="0"/>
@@ -19606,7 +19719,7 @@
                               </w:rPr>
                               <w:t xml:space="preserve"> Mazání meteoritů laserem</w:t>
                             </w:r>
-                            <w:bookmarkEnd w:id="87"/>
+                            <w:bookmarkEnd w:id="56"/>
                           </w:p>
                         </w:txbxContent>
                       </wps:txbx>
@@ -19641,7 +19754,7 @@
                           <w:sz w:val="36"/>
                         </w:rPr>
                       </w:pPr>
-                      <w:bookmarkStart w:id="88" w:name="_Toc4345271"/>
+                      <w:bookmarkStart w:id="89" w:name="_Toc4345271"/>
                       <w:r>
                         <w:rPr>
                           <w:i w:val="0"/>
@@ -19699,7 +19812,7 @@
                         </w:rPr>
                         <w:t xml:space="preserve"> Mazání meteoritů laserem</w:t>
                       </w:r>
-                      <w:bookmarkEnd w:id="88"/>
+                      <w:bookmarkEnd w:id="89"/>
                     </w:p>
                   </w:txbxContent>
                 </v:textbox>
@@ -19746,7 +19859,7 @@
                     </pic:cNvPicPr>
                   </pic:nvPicPr>
                   <pic:blipFill>
-                    <a:blip r:embed="rId41">
+                    <a:blip r:embed="rId43">
                       <a:extLst>
                         <a:ext uri="{28A0092B-C50C-407E-A947-70E740481C1C}">
                           <a14:useLocalDpi xmlns:a14="http://schemas.microsoft.com/office/drawing/2010/main" val="0"/>
@@ -19982,7 +20095,7 @@
                               </w:rPr>
                               <w:t xml:space="preserve">   </w:t>
                             </w:r>
-                            <w:bookmarkStart w:id="89" w:name="_Toc4345272"/>
+                            <w:bookmarkStart w:id="57" w:name="_Toc4345272"/>
                             <w:r>
                               <w:rPr>
                                 <w:i w:val="0"/>
@@ -20058,7 +20171,7 @@
                               </w:rPr>
                               <w:t xml:space="preserve"> a vzhled pozadí</w:t>
                             </w:r>
-                            <w:bookmarkEnd w:id="89"/>
+                            <w:bookmarkEnd w:id="57"/>
                           </w:p>
                         </w:txbxContent>
                       </wps:txbx>
@@ -20101,7 +20214,7 @@
                         </w:rPr>
                         <w:t xml:space="preserve">   </w:t>
                       </w:r>
-                      <w:bookmarkStart w:id="90" w:name="_Toc4345272"/>
+                      <w:bookmarkStart w:id="91" w:name="_Toc4345272"/>
                       <w:r>
                         <w:rPr>
                           <w:i w:val="0"/>
@@ -20177,7 +20290,7 @@
                         </w:rPr>
                         <w:t xml:space="preserve"> a vzhled pozadí</w:t>
                       </w:r>
-                      <w:bookmarkEnd w:id="90"/>
+                      <w:bookmarkEnd w:id="91"/>
                     </w:p>
                   </w:txbxContent>
                 </v:textbox>
@@ -20291,7 +20404,7 @@
                     </pic:cNvPicPr>
                   </pic:nvPicPr>
                   <pic:blipFill>
-                    <a:blip r:embed="rId42">
+                    <a:blip r:embed="rId44">
                       <a:extLst>
                         <a:ext uri="{28A0092B-C50C-407E-A947-70E740481C1C}">
                           <a14:useLocalDpi xmlns:a14="http://schemas.microsoft.com/office/drawing/2010/main" val="0"/>
@@ -20708,7 +20821,7 @@
                                 <w:sz w:val="36"/>
                               </w:rPr>
                             </w:pPr>
-                            <w:bookmarkStart w:id="91" w:name="_Toc4345273"/>
+                            <w:bookmarkStart w:id="58" w:name="_Toc4345273"/>
                             <w:r>
                               <w:rPr>
                                 <w:i w:val="0"/>
@@ -20766,7 +20879,7 @@
                               </w:rPr>
                               <w:t xml:space="preserve"> Reset okna</w:t>
                             </w:r>
-                            <w:bookmarkEnd w:id="91"/>
+                            <w:bookmarkEnd w:id="58"/>
                           </w:p>
                         </w:txbxContent>
                       </wps:txbx>
@@ -20801,7 +20914,7 @@
                           <w:sz w:val="36"/>
                         </w:rPr>
                       </w:pPr>
-                      <w:bookmarkStart w:id="92" w:name="_Toc4345273"/>
+                      <w:bookmarkStart w:id="93" w:name="_Toc4345273"/>
                       <w:r>
                         <w:rPr>
                           <w:i w:val="0"/>
@@ -20859,7 +20972,7 @@
                         </w:rPr>
                         <w:t xml:space="preserve"> Reset okna</w:t>
                       </w:r>
-                      <w:bookmarkEnd w:id="92"/>
+                      <w:bookmarkEnd w:id="93"/>
                     </w:p>
                   </w:txbxContent>
                 </v:textbox>
@@ -20899,7 +21012,7 @@
                     </pic:cNvPicPr>
                   </pic:nvPicPr>
                   <pic:blipFill>
-                    <a:blip r:embed="rId43">
+                    <a:blip r:embed="rId45">
                       <a:extLst>
                         <a:ext uri="{28A0092B-C50C-407E-A947-70E740481C1C}">
                           <a14:useLocalDpi xmlns:a14="http://schemas.microsoft.com/office/drawing/2010/main" val="0"/>
@@ -21114,7 +21227,7 @@
                                 <w:sz w:val="36"/>
                               </w:rPr>
                             </w:pPr>
-                            <w:bookmarkStart w:id="93" w:name="_Toc4345274"/>
+                            <w:bookmarkStart w:id="59" w:name="_Toc4345274"/>
                             <w:r>
                               <w:rPr>
                                 <w:i w:val="0"/>
@@ -21172,7 +21285,7 @@
                               </w:rPr>
                               <w:t xml:space="preserve"> Hotový začátek okna</w:t>
                             </w:r>
-                            <w:bookmarkEnd w:id="93"/>
+                            <w:bookmarkEnd w:id="59"/>
                           </w:p>
                         </w:txbxContent>
                       </wps:txbx>
@@ -21207,7 +21320,7 @@
                           <w:sz w:val="36"/>
                         </w:rPr>
                       </w:pPr>
-                      <w:bookmarkStart w:id="94" w:name="_Toc4345274"/>
+                      <w:bookmarkStart w:id="95" w:name="_Toc4345274"/>
                       <w:r>
                         <w:rPr>
                           <w:i w:val="0"/>
@@ -21265,7 +21378,7 @@
                         </w:rPr>
                         <w:t xml:space="preserve"> Hotový začátek okna</w:t>
                       </w:r>
-                      <w:bookmarkEnd w:id="94"/>
+                      <w:bookmarkEnd w:id="95"/>
                     </w:p>
                   </w:txbxContent>
                 </v:textbox>
@@ -21352,7 +21465,7 @@
                     </pic:cNvPicPr>
                   </pic:nvPicPr>
                   <pic:blipFill>
-                    <a:blip r:embed="rId44">
+                    <a:blip r:embed="rId46">
                       <a:extLst>
                         <a:ext uri="{28A0092B-C50C-407E-A947-70E740481C1C}">
                           <a14:useLocalDpi xmlns:a14="http://schemas.microsoft.com/office/drawing/2010/main" val="0"/>
@@ -21533,7 +21646,7 @@
                                 <w:sz w:val="36"/>
                               </w:rPr>
                             </w:pPr>
-                            <w:bookmarkStart w:id="95" w:name="_Toc4345275"/>
+                            <w:bookmarkStart w:id="60" w:name="_Toc4345275"/>
                             <w:r>
                               <w:rPr>
                                 <w:i w:val="0"/>
@@ -21591,7 +21704,7 @@
                               </w:rPr>
                               <w:t xml:space="preserve"> Hotový konec okna</w:t>
                             </w:r>
-                            <w:bookmarkEnd w:id="95"/>
+                            <w:bookmarkEnd w:id="60"/>
                           </w:p>
                         </w:txbxContent>
                       </wps:txbx>
@@ -21626,7 +21739,7 @@
                           <w:sz w:val="36"/>
                         </w:rPr>
                       </w:pPr>
-                      <w:bookmarkStart w:id="96" w:name="_Toc4345275"/>
+                      <w:bookmarkStart w:id="97" w:name="_Toc4345275"/>
                       <w:r>
                         <w:rPr>
                           <w:i w:val="0"/>
@@ -21684,7 +21797,7 @@
                         </w:rPr>
                         <w:t xml:space="preserve"> Hotový konec okna</w:t>
                       </w:r>
-                      <w:bookmarkEnd w:id="96"/>
+                      <w:bookmarkEnd w:id="97"/>
                     </w:p>
                   </w:txbxContent>
                 </v:textbox>
@@ -21725,7 +21838,7 @@
                     </pic:cNvPicPr>
                   </pic:nvPicPr>
                   <pic:blipFill>
-                    <a:blip r:embed="rId45">
+                    <a:blip r:embed="rId47">
                       <a:extLst>
                         <a:ext uri="{28A0092B-C50C-407E-A947-70E740481C1C}">
                           <a14:useLocalDpi xmlns:a14="http://schemas.microsoft.com/office/drawing/2010/main" val="0"/>
@@ -21890,12 +22003,12 @@
       <w:pPr>
         <w:pStyle w:val="Nadpis1"/>
       </w:pPr>
-      <w:bookmarkStart w:id="97" w:name="_Toc4333674"/>
+      <w:bookmarkStart w:id="61" w:name="_Toc4333674"/>
       <w:r>
         <w:lastRenderedPageBreak/>
         <w:t>Spolupráce</w:t>
       </w:r>
-      <w:bookmarkEnd w:id="97"/>
+      <w:bookmarkEnd w:id="61"/>
     </w:p>
     <w:p>
       <w:r>
@@ -21998,7 +22111,7 @@
                                 <w:sz w:val="36"/>
                               </w:rPr>
                             </w:pPr>
-                            <w:bookmarkStart w:id="98" w:name="_Toc4345276"/>
+                            <w:bookmarkStart w:id="62" w:name="_Toc4345276"/>
                             <w:r>
                               <w:rPr>
                                 <w:i w:val="0"/>
@@ -22065,7 +22178,7 @@
                               </w:rPr>
                               <w:t>Sokoban</w:t>
                             </w:r>
-                            <w:bookmarkEnd w:id="98"/>
+                            <w:bookmarkEnd w:id="62"/>
                             <w:proofErr w:type="spellEnd"/>
                           </w:p>
                         </w:txbxContent>
@@ -22101,7 +22214,7 @@
                           <w:sz w:val="36"/>
                         </w:rPr>
                       </w:pPr>
-                      <w:bookmarkStart w:id="99" w:name="_Toc4345276"/>
+                      <w:bookmarkStart w:id="100" w:name="_Toc4345276"/>
                       <w:r>
                         <w:rPr>
                           <w:i w:val="0"/>
@@ -22168,7 +22281,7 @@
                         </w:rPr>
                         <w:t>Sokoban</w:t>
                       </w:r>
-                      <w:bookmarkEnd w:id="99"/>
+                      <w:bookmarkEnd w:id="100"/>
                       <w:proofErr w:type="spellEnd"/>
                     </w:p>
                   </w:txbxContent>
@@ -22208,7 +22321,7 @@
                     </pic:cNvPicPr>
                   </pic:nvPicPr>
                   <pic:blipFill>
-                    <a:blip r:embed="rId46">
+                    <a:blip r:embed="rId48">
                       <a:extLst>
                         <a:ext uri="{28A0092B-C50C-407E-A947-70E740481C1C}">
                           <a14:useLocalDpi xmlns:a14="http://schemas.microsoft.com/office/drawing/2010/main" val="0"/>
@@ -22270,25 +22383,14 @@
         </w:numPr>
         <w:ind w:left="851"/>
       </w:pPr>
-      <w:bookmarkStart w:id="100" w:name="_Toc4333675"/>
+      <w:bookmarkStart w:id="63" w:name="_Toc4333675"/>
       <w:r>
         <w:lastRenderedPageBreak/>
         <w:t>Závěr</w:t>
       </w:r>
-      <w:bookmarkEnd w:id="100"/>
-    </w:p>
-    <w:p>
-      <w:pPr>
-        <w:rPr>
-          <w:rFonts w:ascii="Arial" w:eastAsia="Times New Roman" w:hAnsi="Arial" w:cs="Times New Roman"/>
-          <w:spacing w:val="20"/>
-          <w:kern w:val="28"/>
-          <w:sz w:val="36"/>
-          <w:szCs w:val="20"/>
-          <w:u w:val="single"/>
-          <w:lang w:eastAsia="cs-CZ"/>
-        </w:rPr>
-      </w:pPr>
+      <w:bookmarkEnd w:id="63"/>
+    </w:p>
+    <w:p>
       <w:r>
         <w:t xml:space="preserve">V první části mé práce </w:t>
       </w:r>
@@ -22334,12 +22436,16 @@
         <w:t xml:space="preserve"> a popisuji jejich význam v samotném programu</w:t>
       </w:r>
       <w:r>
-        <w:t>.</w:t>
-      </w:r>
-      <w:bookmarkStart w:id="101" w:name="_GoBack"/>
-      <w:bookmarkEnd w:id="101"/>
-      <w:r>
-        <w:t xml:space="preserve"> Na závěr se zmiňuji o mé spolupráci s českou komunitou Python na hře </w:t>
+        <w:t xml:space="preserve">. </w:t>
+      </w:r>
+      <w:r>
+        <w:t>V mém programu by se dalo bezpochyby pokračovat, například přidáním více úrovní, nebo bojování proti nepřátelské raketě. Rozhodl jsem se, že vytvořím pouze základní pilíře hry</w:t>
+      </w:r>
+      <w:r>
+        <w:t xml:space="preserve">, aby si případně mohl každý uživatel hru libovolně rozšířit dle libosti. </w:t>
+      </w:r>
+      <w:r>
+        <w:t xml:space="preserve">Na závěr se zmiňuji o mé spolupráci s českou komunitou Python na hře </w:t>
       </w:r>
       <w:proofErr w:type="spellStart"/>
       <w:r>
@@ -22353,7 +22459,7 @@
         <w:br w:type="page"/>
       </w:r>
     </w:p>
-    <w:bookmarkStart w:id="102" w:name="_Toc4333676" w:displacedByCustomXml="next"/>
+    <w:bookmarkStart w:id="64" w:name="_Toc4333676" w:displacedByCustomXml="next"/>
     <w:sdt>
       <w:sdtPr>
         <w:rPr>
@@ -22387,7 +22493,7 @@
           <w:r>
             <w:t>Seznam použité literatury</w:t>
           </w:r>
-          <w:bookmarkEnd w:id="102"/>
+          <w:bookmarkEnd w:id="64"/>
         </w:p>
         <w:sdt>
           <w:sdtPr>
@@ -22501,12 +22607,12 @@
         </w:numPr>
         <w:ind w:left="851"/>
       </w:pPr>
-      <w:bookmarkStart w:id="103" w:name="_Toc4333677"/>
+      <w:bookmarkStart w:id="65" w:name="_Toc4333677"/>
       <w:r>
         <w:lastRenderedPageBreak/>
         <w:t>Seznam obrázků a tabulek</w:t>
       </w:r>
-      <w:bookmarkEnd w:id="103"/>
+      <w:bookmarkEnd w:id="65"/>
     </w:p>
     <w:p>
       <w:pPr>
@@ -22536,7 +22642,7 @@
         </w:rPr>
         <w:fldChar w:fldCharType="separate"/>
       </w:r>
-      <w:hyperlink r:id="rId47" w:anchor="_Toc4345239" w:history="1">
+      <w:hyperlink r:id="rId49" w:anchor="_Toc4345239" w:history="1">
         <w:r>
           <w:rPr>
             <w:rStyle w:val="Hypertextovodkaz"/>
@@ -22604,7 +22710,7 @@
           <w:noProof/>
         </w:rPr>
       </w:pPr>
-      <w:hyperlink r:id="rId48" w:anchor="_Toc4345240" w:history="1">
+      <w:hyperlink r:id="rId50" w:anchor="_Toc4345240" w:history="1">
         <w:r>
           <w:rPr>
             <w:rStyle w:val="Hypertextovodkaz"/>
@@ -22672,7 +22778,7 @@
           <w:noProof/>
         </w:rPr>
       </w:pPr>
-      <w:hyperlink r:id="rId49" w:anchor="_Toc4345241" w:history="1">
+      <w:hyperlink r:id="rId51" w:anchor="_Toc4345241" w:history="1">
         <w:r>
           <w:rPr>
             <w:rStyle w:val="Hypertextovodkaz"/>
@@ -22740,7 +22846,7 @@
           <w:noProof/>
         </w:rPr>
       </w:pPr>
-      <w:hyperlink r:id="rId50" w:anchor="_Toc4345242" w:history="1">
+      <w:hyperlink r:id="rId52" w:anchor="_Toc4345242" w:history="1">
         <w:r>
           <w:rPr>
             <w:rStyle w:val="Hypertextovodkaz"/>
@@ -22808,7 +22914,7 @@
           <w:noProof/>
         </w:rPr>
       </w:pPr>
-      <w:hyperlink r:id="rId51" w:anchor="_Toc4345243" w:history="1">
+      <w:hyperlink r:id="rId53" w:anchor="_Toc4345243" w:history="1">
         <w:r>
           <w:rPr>
             <w:rStyle w:val="Hypertextovodkaz"/>
@@ -22876,7 +22982,7 @@
           <w:noProof/>
         </w:rPr>
       </w:pPr>
-      <w:hyperlink r:id="rId52" w:anchor="_Toc4345244" w:history="1">
+      <w:hyperlink r:id="rId54" w:anchor="_Toc4345244" w:history="1">
         <w:r>
           <w:rPr>
             <w:rStyle w:val="Hypertextovodkaz"/>
@@ -22944,7 +23050,7 @@
           <w:noProof/>
         </w:rPr>
       </w:pPr>
-      <w:hyperlink r:id="rId53" w:anchor="_Toc4345245" w:history="1">
+      <w:hyperlink r:id="rId55" w:anchor="_Toc4345245" w:history="1">
         <w:r>
           <w:rPr>
             <w:rStyle w:val="Hypertextovodkaz"/>
@@ -23012,7 +23118,7 @@
           <w:noProof/>
         </w:rPr>
       </w:pPr>
-      <w:hyperlink r:id="rId54" w:anchor="_Toc4345246" w:history="1">
+      <w:hyperlink r:id="rId56" w:anchor="_Toc4345246" w:history="1">
         <w:r>
           <w:rPr>
             <w:rStyle w:val="Hypertextovodkaz"/>
@@ -23080,7 +23186,7 @@
           <w:noProof/>
         </w:rPr>
       </w:pPr>
-      <w:hyperlink r:id="rId55" w:anchor="_Toc4345247" w:history="1">
+      <w:hyperlink r:id="rId57" w:anchor="_Toc4345247" w:history="1">
         <w:r>
           <w:rPr>
             <w:rStyle w:val="Hypertextovodkaz"/>
@@ -23148,7 +23254,7 @@
           <w:noProof/>
         </w:rPr>
       </w:pPr>
-      <w:hyperlink r:id="rId56" w:anchor="_Toc4345248" w:history="1">
+      <w:hyperlink r:id="rId58" w:anchor="_Toc4345248" w:history="1">
         <w:r>
           <w:rPr>
             <w:rStyle w:val="Hypertextovodkaz"/>
@@ -23216,7 +23322,7 @@
           <w:noProof/>
         </w:rPr>
       </w:pPr>
-      <w:hyperlink r:id="rId57" w:anchor="_Toc4345249" w:history="1">
+      <w:hyperlink r:id="rId59" w:anchor="_Toc4345249" w:history="1">
         <w:r>
           <w:rPr>
             <w:rStyle w:val="Hypertextovodkaz"/>
@@ -23284,7 +23390,7 @@
           <w:noProof/>
         </w:rPr>
       </w:pPr>
-      <w:hyperlink r:id="rId58" w:anchor="_Toc4345250" w:history="1">
+      <w:hyperlink r:id="rId60" w:anchor="_Toc4345250" w:history="1">
         <w:r>
           <w:rPr>
             <w:rStyle w:val="Hypertextovodkaz"/>
@@ -23352,7 +23458,7 @@
           <w:noProof/>
         </w:rPr>
       </w:pPr>
-      <w:hyperlink r:id="rId59" w:anchor="_Toc4345251" w:history="1">
+      <w:hyperlink r:id="rId61" w:anchor="_Toc4345251" w:history="1">
         <w:r>
           <w:rPr>
             <w:rStyle w:val="Hypertextovodkaz"/>
@@ -23420,7 +23526,7 @@
           <w:noProof/>
         </w:rPr>
       </w:pPr>
-      <w:hyperlink r:id="rId60" w:anchor="_Toc4345252" w:history="1">
+      <w:hyperlink r:id="rId62" w:anchor="_Toc4345252" w:history="1">
         <w:r>
           <w:rPr>
             <w:rStyle w:val="Hypertextovodkaz"/>
@@ -23488,7 +23594,7 @@
           <w:noProof/>
         </w:rPr>
       </w:pPr>
-      <w:hyperlink r:id="rId61" w:anchor="_Toc4345253" w:history="1">
+      <w:hyperlink r:id="rId63" w:anchor="_Toc4345253" w:history="1">
         <w:r>
           <w:rPr>
             <w:rStyle w:val="Hypertextovodkaz"/>
@@ -23556,7 +23662,7 @@
           <w:noProof/>
         </w:rPr>
       </w:pPr>
-      <w:hyperlink r:id="rId62" w:anchor="_Toc4345254" w:history="1">
+      <w:hyperlink r:id="rId64" w:anchor="_Toc4345254" w:history="1">
         <w:r>
           <w:rPr>
             <w:rStyle w:val="Hypertextovodkaz"/>
@@ -23624,7 +23730,7 @@
           <w:noProof/>
         </w:rPr>
       </w:pPr>
-      <w:hyperlink r:id="rId63" w:anchor="_Toc4345255" w:history="1">
+      <w:hyperlink r:id="rId65" w:anchor="_Toc4345255" w:history="1">
         <w:r>
           <w:rPr>
             <w:rStyle w:val="Hypertextovodkaz"/>
@@ -23692,7 +23798,7 @@
           <w:noProof/>
         </w:rPr>
       </w:pPr>
-      <w:hyperlink r:id="rId64" w:anchor="_Toc4345256" w:history="1">
+      <w:hyperlink r:id="rId66" w:anchor="_Toc4345256" w:history="1">
         <w:r>
           <w:rPr>
             <w:rStyle w:val="Hypertextovodkaz"/>
@@ -23760,7 +23866,7 @@
           <w:noProof/>
         </w:rPr>
       </w:pPr>
-      <w:hyperlink r:id="rId65" w:anchor="_Toc4345257" w:history="1">
+      <w:hyperlink r:id="rId67" w:anchor="_Toc4345257" w:history="1">
         <w:r>
           <w:rPr>
             <w:rStyle w:val="Hypertextovodkaz"/>
@@ -23828,7 +23934,7 @@
           <w:noProof/>
         </w:rPr>
       </w:pPr>
-      <w:hyperlink r:id="rId66" w:anchor="_Toc4345258" w:history="1">
+      <w:hyperlink r:id="rId68" w:anchor="_Toc4345258" w:history="1">
         <w:r>
           <w:rPr>
             <w:rStyle w:val="Hypertextovodkaz"/>
@@ -23896,7 +24002,7 @@
           <w:noProof/>
         </w:rPr>
       </w:pPr>
-      <w:hyperlink r:id="rId67" w:anchor="_Toc4345259" w:history="1">
+      <w:hyperlink r:id="rId69" w:anchor="_Toc4345259" w:history="1">
         <w:r>
           <w:rPr>
             <w:rStyle w:val="Hypertextovodkaz"/>
@@ -23964,7 +24070,7 @@
           <w:noProof/>
         </w:rPr>
       </w:pPr>
-      <w:hyperlink r:id="rId68" w:anchor="_Toc4345260" w:history="1">
+      <w:hyperlink r:id="rId70" w:anchor="_Toc4345260" w:history="1">
         <w:r>
           <w:rPr>
             <w:rStyle w:val="Hypertextovodkaz"/>
@@ -24032,7 +24138,7 @@
           <w:noProof/>
         </w:rPr>
       </w:pPr>
-      <w:hyperlink r:id="rId69" w:anchor="_Toc4345261" w:history="1">
+      <w:hyperlink r:id="rId71" w:anchor="_Toc4345261" w:history="1">
         <w:r>
           <w:rPr>
             <w:rStyle w:val="Hypertextovodkaz"/>
@@ -24100,7 +24206,7 @@
           <w:noProof/>
         </w:rPr>
       </w:pPr>
-      <w:hyperlink r:id="rId70" w:anchor="_Toc4345262" w:history="1">
+      <w:hyperlink r:id="rId72" w:anchor="_Toc4345262" w:history="1">
         <w:r>
           <w:rPr>
             <w:rStyle w:val="Hypertextovodkaz"/>
@@ -24168,7 +24274,7 @@
           <w:noProof/>
         </w:rPr>
       </w:pPr>
-      <w:hyperlink r:id="rId71" w:anchor="_Toc4345263" w:history="1">
+      <w:hyperlink r:id="rId73" w:anchor="_Toc4345263" w:history="1">
         <w:r>
           <w:rPr>
             <w:rStyle w:val="Hypertextovodkaz"/>
@@ -24236,7 +24342,7 @@
           <w:noProof/>
         </w:rPr>
       </w:pPr>
-      <w:hyperlink r:id="rId72" w:anchor="_Toc4345264" w:history="1">
+      <w:hyperlink r:id="rId74" w:anchor="_Toc4345264" w:history="1">
         <w:r>
           <w:rPr>
             <w:rStyle w:val="Hypertextovodkaz"/>
@@ -24304,7 +24410,7 @@
           <w:noProof/>
         </w:rPr>
       </w:pPr>
-      <w:hyperlink r:id="rId73" w:anchor="_Toc4345265" w:history="1">
+      <w:hyperlink r:id="rId75" w:anchor="_Toc4345265" w:history="1">
         <w:r>
           <w:rPr>
             <w:rStyle w:val="Hypertextovodkaz"/>
@@ -24372,7 +24478,7 @@
           <w:noProof/>
         </w:rPr>
       </w:pPr>
-      <w:hyperlink r:id="rId74" w:anchor="_Toc4345266" w:history="1">
+      <w:hyperlink r:id="rId76" w:anchor="_Toc4345266" w:history="1">
         <w:r>
           <w:rPr>
             <w:rStyle w:val="Hypertextovodkaz"/>
@@ -24440,7 +24546,7 @@
           <w:noProof/>
         </w:rPr>
       </w:pPr>
-      <w:hyperlink r:id="rId75" w:anchor="_Toc4345267" w:history="1">
+      <w:hyperlink r:id="rId77" w:anchor="_Toc4345267" w:history="1">
         <w:r>
           <w:rPr>
             <w:rStyle w:val="Hypertextovodkaz"/>
@@ -24508,7 +24614,7 @@
           <w:noProof/>
         </w:rPr>
       </w:pPr>
-      <w:hyperlink r:id="rId76" w:anchor="_Toc4345268" w:history="1">
+      <w:hyperlink r:id="rId78" w:anchor="_Toc4345268" w:history="1">
         <w:r>
           <w:rPr>
             <w:rStyle w:val="Hypertextovodkaz"/>
@@ -24576,7 +24682,7 @@
           <w:noProof/>
         </w:rPr>
       </w:pPr>
-      <w:hyperlink r:id="rId77" w:anchor="_Toc4345269" w:history="1">
+      <w:hyperlink r:id="rId79" w:anchor="_Toc4345269" w:history="1">
         <w:r>
           <w:rPr>
             <w:rStyle w:val="Hypertextovodkaz"/>
@@ -24644,7 +24750,7 @@
           <w:noProof/>
         </w:rPr>
       </w:pPr>
-      <w:hyperlink r:id="rId78" w:anchor="_Toc4345270" w:history="1">
+      <w:hyperlink r:id="rId80" w:anchor="_Toc4345270" w:history="1">
         <w:r>
           <w:rPr>
             <w:rStyle w:val="Hypertextovodkaz"/>
@@ -24712,7 +24818,7 @@
           <w:noProof/>
         </w:rPr>
       </w:pPr>
-      <w:hyperlink r:id="rId79" w:anchor="_Toc4345271" w:history="1">
+      <w:hyperlink r:id="rId81" w:anchor="_Toc4345271" w:history="1">
         <w:r>
           <w:rPr>
             <w:rStyle w:val="Hypertextovodkaz"/>
@@ -24780,7 +24886,7 @@
           <w:noProof/>
         </w:rPr>
       </w:pPr>
-      <w:hyperlink r:id="rId80" w:anchor="_Toc4345272" w:history="1">
+      <w:hyperlink r:id="rId82" w:anchor="_Toc4345272" w:history="1">
         <w:r>
           <w:rPr>
             <w:rStyle w:val="Hypertextovodkaz"/>
@@ -24848,7 +24954,7 @@
           <w:noProof/>
         </w:rPr>
       </w:pPr>
-      <w:hyperlink r:id="rId81" w:anchor="_Toc4345273" w:history="1">
+      <w:hyperlink r:id="rId83" w:anchor="_Toc4345273" w:history="1">
         <w:r>
           <w:rPr>
             <w:rStyle w:val="Hypertextovodkaz"/>
@@ -24916,7 +25022,7 @@
           <w:noProof/>
         </w:rPr>
       </w:pPr>
-      <w:hyperlink r:id="rId82" w:anchor="_Toc4345274" w:history="1">
+      <w:hyperlink r:id="rId84" w:anchor="_Toc4345274" w:history="1">
         <w:r>
           <w:rPr>
             <w:rStyle w:val="Hypertextovodkaz"/>
@@ -24984,7 +25090,7 @@
           <w:noProof/>
         </w:rPr>
       </w:pPr>
-      <w:hyperlink r:id="rId83" w:anchor="_Toc4345275" w:history="1">
+      <w:hyperlink r:id="rId85" w:anchor="_Toc4345275" w:history="1">
         <w:r>
           <w:rPr>
             <w:rStyle w:val="Hypertextovodkaz"/>
@@ -25052,7 +25158,7 @@
           <w:noProof/>
         </w:rPr>
       </w:pPr>
-      <w:hyperlink r:id="rId84" w:anchor="_Toc4345276" w:history="1">
+      <w:hyperlink r:id="rId86" w:anchor="_Toc4345276" w:history="1">
         <w:r>
           <w:rPr>
             <w:rStyle w:val="Hypertextovodkaz"/>
@@ -25132,16 +25238,17 @@
         </w:numPr>
         <w:ind w:left="851"/>
       </w:pPr>
-      <w:bookmarkStart w:id="104" w:name="_Toc4333678"/>
+      <w:bookmarkStart w:id="66" w:name="_Toc4333678"/>
       <w:r>
         <w:lastRenderedPageBreak/>
         <w:t>Přílohy</w:t>
       </w:r>
-      <w:bookmarkEnd w:id="104"/>
+      <w:bookmarkEnd w:id="66"/>
     </w:p>
     <w:sectPr>
-      <w:headerReference w:type="default" r:id="rId85"/>
-      <w:footerReference w:type="default" r:id="rId86"/>
+      <w:headerReference w:type="default" r:id="rId87"/>
+      <w:footerReference w:type="default" r:id="rId88"/>
+      <w:type w:val="continuous"/>
       <w:pgSz w:w="11906" w:h="16838"/>
       <w:pgMar w:top="1417" w:right="1417" w:bottom="1417" w:left="1417" w:header="708" w:footer="708" w:gutter="0"/>
       <w:cols w:space="708"/>
@@ -25181,6 +25288,56 @@
   <w:p>
     <w:pPr>
       <w:pStyle w:val="Zpat"/>
+      <w:jc w:val="right"/>
+    </w:pPr>
+  </w:p>
+  <w:p>
+    <w:pPr>
+      <w:pStyle w:val="Zpat"/>
+      <w:ind w:left="0" w:firstLine="0"/>
+    </w:pPr>
+  </w:p>
+</w:ftr>
+</file>
+
+<file path=word/footer2.xml><?xml version="1.0" encoding="utf-8"?>
+<w:ftr xmlns:wpc="http://schemas.microsoft.com/office/word/2010/wordprocessingCanvas" xmlns:cx="http://schemas.microsoft.com/office/drawing/2014/chartex" xmlns:cx1="http://schemas.microsoft.com/office/drawing/2015/9/8/chartex" xmlns:cx2="http://schemas.microsoft.com/office/drawing/2015/10/21/chartex" xmlns:cx3="http://schemas.microsoft.com/office/drawing/2016/5/9/chartex" xmlns:cx4="http://schemas.microsoft.com/office/drawing/2016/5/10/chartex" xmlns:cx5="http://schemas.microsoft.com/office/drawing/2016/5/11/chartex" xmlns:cx6="http://schemas.microsoft.com/office/drawing/2016/5/12/chartex" xmlns:cx7="http://schemas.microsoft.com/office/drawing/2016/5/13/chartex" xmlns:cx8="http://schemas.microsoft.com/office/drawing/2016/5/14/chartex" xmlns:mc="http://schemas.openxmlformats.org/markup-compatibility/2006" xmlns:aink="http://schemas.microsoft.com/office/drawing/2016/ink" xmlns:am3d="http://schemas.microsoft.com/office/drawing/2017/model3d" xmlns:o="urn:schemas-microsoft-com:office:office" xmlns:r="http://schemas.openxmlformats.org/officeDocument/2006/relationships" xmlns:m="http://schemas.openxmlformats.org/officeDocument/2006/math" xmlns:v="urn:schemas-microsoft-com:vml" xmlns:wp14="http://schemas.microsoft.com/office/word/2010/wordprocessingDrawing" xmlns:wp="http://schemas.openxmlformats.org/drawingml/2006/wordprocessingDrawing" xmlns:w10="urn:schemas-microsoft-com:office:word" xmlns:w="http://schemas.openxmlformats.org/wordprocessingml/2006/main" xmlns:w14="http://schemas.microsoft.com/office/word/2010/wordml" xmlns:w15="http://schemas.microsoft.com/office/word/2012/wordml" xmlns:w16cid="http://schemas.microsoft.com/office/word/2016/wordml/cid" xmlns:w16se="http://schemas.microsoft.com/office/word/2015/wordml/symex" xmlns:wpg="http://schemas.microsoft.com/office/word/2010/wordprocessingGroup" xmlns:wpi="http://schemas.microsoft.com/office/word/2010/wordprocessingInk" xmlns:wne="http://schemas.microsoft.com/office/word/2006/wordml" xmlns:wps="http://schemas.microsoft.com/office/word/2010/wordprocessingShape" mc:Ignorable="w14 w15 w16se w16cid wp14">
+  <w:sdt>
+    <w:sdtPr>
+      <w:id w:val="-1073353650"/>
+      <w:docPartObj>
+        <w:docPartGallery w:val="Page Numbers (Bottom of Page)"/>
+        <w:docPartUnique/>
+      </w:docPartObj>
+    </w:sdtPr>
+    <w:sdtEndPr/>
+    <w:sdtContent>
+      <w:p>
+        <w:pPr>
+          <w:pStyle w:val="Zpat"/>
+          <w:jc w:val="right"/>
+        </w:pPr>
+        <w:r>
+          <w:fldChar w:fldCharType="begin"/>
+        </w:r>
+        <w:r>
+          <w:instrText>PAGE   \* MERGEFORMAT</w:instrText>
+        </w:r>
+        <w:r>
+          <w:fldChar w:fldCharType="separate"/>
+        </w:r>
+        <w:r>
+          <w:t>2</w:t>
+        </w:r>
+        <w:r>
+          <w:fldChar w:fldCharType="end"/>
+        </w:r>
+      </w:p>
+    </w:sdtContent>
+  </w:sdt>
+  <w:p>
+    <w:pPr>
+      <w:pStyle w:val="Zpat"/>
       <w:ind w:left="0" w:firstLine="0"/>
     </w:pPr>
   </w:p>
@@ -25555,6 +25712,98 @@
     <w:pPr>
       <w:pStyle w:val="Zhlav"/>
     </w:pPr>
+  </w:p>
+  <w:p>
+    <w:pPr>
+      <w:pStyle w:val="Zhlav"/>
+    </w:pPr>
+  </w:p>
+</w:hdr>
+</file>
+
+<file path=word/header2.xml><?xml version="1.0" encoding="utf-8"?>
+<w:hdr xmlns:wpc="http://schemas.microsoft.com/office/word/2010/wordprocessingCanvas" xmlns:cx="http://schemas.microsoft.com/office/drawing/2014/chartex" xmlns:cx1="http://schemas.microsoft.com/office/drawing/2015/9/8/chartex" xmlns:cx2="http://schemas.microsoft.com/office/drawing/2015/10/21/chartex" xmlns:cx3="http://schemas.microsoft.com/office/drawing/2016/5/9/chartex" xmlns:cx4="http://schemas.microsoft.com/office/drawing/2016/5/10/chartex" xmlns:cx5="http://schemas.microsoft.com/office/drawing/2016/5/11/chartex" xmlns:cx6="http://schemas.microsoft.com/office/drawing/2016/5/12/chartex" xmlns:cx7="http://schemas.microsoft.com/office/drawing/2016/5/13/chartex" xmlns:cx8="http://schemas.microsoft.com/office/drawing/2016/5/14/chartex" xmlns:mc="http://schemas.openxmlformats.org/markup-compatibility/2006" xmlns:aink="http://schemas.microsoft.com/office/drawing/2016/ink" xmlns:am3d="http://schemas.microsoft.com/office/drawing/2017/model3d" xmlns:o="urn:schemas-microsoft-com:office:office" xmlns:r="http://schemas.openxmlformats.org/officeDocument/2006/relationships" xmlns:m="http://schemas.openxmlformats.org/officeDocument/2006/math" xmlns:v="urn:schemas-microsoft-com:vml" xmlns:wp14="http://schemas.microsoft.com/office/word/2010/wordprocessingDrawing" xmlns:wp="http://schemas.openxmlformats.org/drawingml/2006/wordprocessingDrawing" xmlns:w10="urn:schemas-microsoft-com:office:word" xmlns:w="http://schemas.openxmlformats.org/wordprocessingml/2006/main" xmlns:w14="http://schemas.microsoft.com/office/word/2010/wordml" xmlns:w15="http://schemas.microsoft.com/office/word/2012/wordml" xmlns:w16cid="http://schemas.microsoft.com/office/word/2016/wordml/cid" xmlns:w16se="http://schemas.microsoft.com/office/word/2015/wordml/symex" xmlns:wpg="http://schemas.microsoft.com/office/word/2010/wordprocessingGroup" xmlns:wpi="http://schemas.microsoft.com/office/word/2010/wordprocessingInk" xmlns:wne="http://schemas.microsoft.com/office/word/2006/wordml" xmlns:wps="http://schemas.microsoft.com/office/word/2010/wordprocessingShape" mc:Ignorable="w14 w15 w16se w16cid wp14">
+  <w:p>
+    <w:pPr>
+      <w:ind w:left="0" w:firstLine="0"/>
+      <w:rPr>
+        <w:rFonts w:ascii="Arial" w:hAnsi="Arial" w:cs="Arial"/>
+        <w:i/>
+      </w:rPr>
+    </w:pPr>
+    <w:r>
+      <w:rPr>
+        <w:noProof/>
+      </w:rPr>
+      <mc:AlternateContent>
+        <mc:Choice Requires="wps">
+          <w:drawing>
+            <wp:anchor distT="0" distB="0" distL="114300" distR="114300" simplePos="0" relativeHeight="251659264" behindDoc="0" locked="0" layoutInCell="1" allowOverlap="1">
+              <wp:simplePos x="0" y="0"/>
+              <wp:positionH relativeFrom="column">
+                <wp:posOffset>554355</wp:posOffset>
+              </wp:positionH>
+              <wp:positionV relativeFrom="paragraph">
+                <wp:posOffset>185420</wp:posOffset>
+              </wp:positionV>
+              <wp:extent cx="5353050" cy="12700"/>
+              <wp:effectExtent l="0" t="0" r="19050" b="25400"/>
+              <wp:wrapNone/>
+              <wp:docPr id="78" name="Přímá spojnice 78"/>
+              <wp:cNvGraphicFramePr/>
+              <a:graphic xmlns:a="http://schemas.openxmlformats.org/drawingml/2006/main">
+                <a:graphicData uri="http://schemas.microsoft.com/office/word/2010/wordprocessingShape">
+                  <wps:wsp>
+                    <wps:cNvCnPr/>
+                    <wps:spPr>
+                      <a:xfrm flipV="1">
+                        <a:off x="0" y="0"/>
+                        <a:ext cx="5353050" cy="12700"/>
+                      </a:xfrm>
+                      <a:prstGeom prst="line">
+                        <a:avLst/>
+                      </a:prstGeom>
+                    </wps:spPr>
+                    <wps:style>
+                      <a:lnRef idx="1">
+                        <a:schemeClr val="dk1"/>
+                      </a:lnRef>
+                      <a:fillRef idx="0">
+                        <a:schemeClr val="dk1"/>
+                      </a:fillRef>
+                      <a:effectRef idx="0">
+                        <a:schemeClr val="dk1"/>
+                      </a:effectRef>
+                      <a:fontRef idx="minor">
+                        <a:schemeClr val="tx1"/>
+                      </a:fontRef>
+                    </wps:style>
+                    <wps:bodyPr/>
+                  </wps:wsp>
+                </a:graphicData>
+              </a:graphic>
+            </wp:anchor>
+          </w:drawing>
+        </mc:Choice>
+        <mc:Fallback>
+          <w:pict>
+            <v:line w14:anchorId="6735254B" id="Přímá spojnice 78" o:spid="_x0000_s1026" style="position:absolute;flip:y;z-index:251659264;visibility:visible;mso-wrap-style:square;mso-wrap-distance-left:9pt;mso-wrap-distance-top:0;mso-wrap-distance-right:9pt;mso-wrap-distance-bottom:0;mso-position-horizontal:absolute;mso-position-horizontal-relative:text;mso-position-vertical:absolute;mso-position-vertical-relative:text" from="43.65pt,14.6pt" to="465.15pt,15.6pt" o:gfxdata="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" strokecolor="black [3200]" strokeweight=".5pt">
+              <v:stroke joinstyle="miter"/>
+            </v:line>
+          </w:pict>
+        </mc:Fallback>
+      </mc:AlternateContent>
+    </w:r>
+    <w:r>
+      <w:t xml:space="preserve">              </w:t>
+    </w:r>
+    <w:r>
+      <w:rPr>
+        <w:rFonts w:ascii="Arial" w:hAnsi="Arial" w:cs="Arial"/>
+        <w:i/>
+      </w:rPr>
+      <w:t>Tvorba výukových materiálů pro Python3</w:t>
+    </w:r>
   </w:p>
   <w:p>
     <w:pPr>
@@ -26963,7 +27212,7 @@
 </file>
 
 <file path=customXml/itemProps1.xml><?xml version="1.0" encoding="utf-8"?>
-<ds:datastoreItem xmlns:ds="http://schemas.openxmlformats.org/officeDocument/2006/customXml" ds:itemID="{B96A89DB-6653-49B6-A767-866B68898C99}">
+<ds:datastoreItem xmlns:ds="http://schemas.openxmlformats.org/officeDocument/2006/customXml" ds:itemID="{F9612A77-BF9D-4B60-AF72-230526C0AAEC}">
   <ds:schemaRefs>
     <ds:schemaRef ds:uri="http://schemas.openxmlformats.org/officeDocument/2006/bibliography"/>
   </ds:schemaRefs>

</xml_diff>

<commit_message>
úprava obrázků \304\215. 24.png" \304\215. 35.png"
</commit_message>
<xml_diff>
--- a/DMP.docx
+++ b/DMP.docx
@@ -7453,14 +7453,24 @@
           <w:iCs/>
         </w:rPr>
       </w:pPr>
-      <w:proofErr w:type="gramStart"/>
       <w:r>
         <w:rPr>
           <w:rStyle w:val="Zdraznnjemn"/>
         </w:rPr>
-        <w:t>Zdroj:https://git-scm.com/book/cs/v1/Základy-práce-se-systémem-Git-Nahrávání-změn-do-repozitáře</w:t>
-      </w:r>
-      <w:proofErr w:type="gramEnd"/>
+        <w:t>Zdroj:</w:t>
+      </w:r>
+      <w:r>
+        <w:rPr>
+          <w:rStyle w:val="Zdraznnjemn"/>
+        </w:rPr>
+        <w:t xml:space="preserve"> </w:t>
+      </w:r>
+      <w:r>
+        <w:rPr>
+          <w:rStyle w:val="Zdraznnjemn"/>
+        </w:rPr>
+        <w:t>https://git-scm.com/book/cs/v1/Základy-práce-se-systémem-Git-Nahrávání-změn-do-repozitáře</w:t>
+      </w:r>
     </w:p>
     <w:p>
       <w:pPr>
@@ -12913,19 +12923,63 @@
         <w:rPr>
           <w:lang w:eastAsia="cs-CZ"/>
         </w:rPr>
-        <w:t xml:space="preserve"> a funkci pro vykreslení</w:t>
-      </w:r>
-      <w:r>
-        <w:rPr>
-          <w:lang w:eastAsia="cs-CZ"/>
-        </w:rPr>
-        <w:t xml:space="preserve"> pozadí (</w:t>
+        <w:t xml:space="preserve"> (</w:t>
       </w:r>
       <w:proofErr w:type="spellStart"/>
       <w:r>
         <w:rPr>
           <w:lang w:eastAsia="cs-CZ"/>
         </w:rPr>
+        <w:t>batch</w:t>
+      </w:r>
+      <w:proofErr w:type="spellEnd"/>
+      <w:r>
+        <w:rPr>
+          <w:lang w:eastAsia="cs-CZ"/>
+        </w:rPr>
+        <w:t>)</w:t>
+      </w:r>
+      <w:r>
+        <w:rPr>
+          <w:lang w:eastAsia="cs-CZ"/>
+        </w:rPr>
+        <w:t xml:space="preserve"> a </w:t>
+      </w:r>
+      <w:r>
+        <w:rPr>
+          <w:lang w:eastAsia="cs-CZ"/>
+        </w:rPr>
+        <w:t xml:space="preserve">přidáme </w:t>
+      </w:r>
+      <w:r>
+        <w:rPr>
+          <w:lang w:eastAsia="cs-CZ"/>
+        </w:rPr>
+        <w:t>funkci pro vykreslení</w:t>
+      </w:r>
+      <w:r>
+        <w:rPr>
+          <w:lang w:eastAsia="cs-CZ"/>
+        </w:rPr>
+        <w:t xml:space="preserve"> pozadí</w:t>
+      </w:r>
+      <w:r>
+        <w:rPr>
+          <w:lang w:eastAsia="cs-CZ"/>
+        </w:rPr>
+        <w:t xml:space="preserve"> okna</w:t>
+      </w:r>
+      <w:r>
+        <w:rPr>
+          <w:lang w:eastAsia="cs-CZ"/>
+        </w:rPr>
+        <w:t xml:space="preserve"> (</w:t>
+      </w:r>
+      <w:proofErr w:type="spellStart"/>
+      <w:r>
+        <w:rPr>
+          <w:lang w:eastAsia="cs-CZ"/>
+        </w:rPr>
         <w:t>bg_batch</w:t>
       </w:r>
       <w:proofErr w:type="spellEnd"/>
@@ -12939,12 +12993,6 @@
         <w:rPr>
           <w:lang w:eastAsia="cs-CZ"/>
         </w:rPr>
-        <w:t xml:space="preserve"> celého okna</w:t>
-      </w:r>
-      <w:r>
-        <w:rPr>
-          <w:lang w:eastAsia="cs-CZ"/>
-        </w:rPr>
         <w:t>, k němu se dostaneme později</w:t>
       </w:r>
       <w:r>
@@ -12957,7 +13005,19 @@
         <w:rPr>
           <w:lang w:eastAsia="cs-CZ"/>
         </w:rPr>
-        <w:t xml:space="preserve"> Na konci nesmí chybět příkaz pro spuštění aplikace.</w:t>
+        <w:t xml:space="preserve"> </w:t>
+      </w:r>
+      <w:r>
+        <w:rPr>
+          <w:lang w:eastAsia="cs-CZ"/>
+        </w:rPr>
+        <w:t xml:space="preserve">Ještě bychom měli vytvořit funkci pro vykreslování celého okna (v ní se budou volat všechny metody pro vykreslení objektů). </w:t>
+      </w:r>
+      <w:r>
+        <w:rPr>
+          <w:lang w:eastAsia="cs-CZ"/>
+        </w:rPr>
+        <w:t>Na konci nesmí chybět příkaz pro spuštění aplikace.</w:t>
       </w:r>
     </w:p>
     <w:p>
@@ -15456,73 +15516,6 @@
           <w:noProof/>
         </w:rPr>
         <w:lastRenderedPageBreak/>
-        <w:drawing>
-          <wp:anchor distT="0" distB="0" distL="114300" distR="114300" simplePos="0" relativeHeight="251687936" behindDoc="0" locked="0" layoutInCell="1" allowOverlap="1">
-            <wp:simplePos x="0" y="0"/>
-            <wp:positionH relativeFrom="margin">
-              <wp:align>center</wp:align>
-            </wp:positionH>
-            <wp:positionV relativeFrom="paragraph">
-              <wp:posOffset>239362</wp:posOffset>
-            </wp:positionV>
-            <wp:extent cx="3206338" cy="3469286"/>
-            <wp:effectExtent l="0" t="0" r="0" b="0"/>
-            <wp:wrapNone/>
-            <wp:docPr id="25" name="Obrázek 25"/>
-            <wp:cNvGraphicFramePr>
-              <a:graphicFrameLocks xmlns:a="http://schemas.openxmlformats.org/drawingml/2006/main" noChangeAspect="1"/>
-            </wp:cNvGraphicFramePr>
-            <a:graphic xmlns:a="http://schemas.openxmlformats.org/drawingml/2006/main">
-              <a:graphicData uri="http://schemas.openxmlformats.org/drawingml/2006/picture">
-                <pic:pic xmlns:pic="http://schemas.openxmlformats.org/drawingml/2006/picture">
-                  <pic:nvPicPr>
-                    <pic:cNvPr id="0" name="Picture 4"/>
-                    <pic:cNvPicPr>
-                      <a:picLocks noChangeAspect="1" noChangeArrowheads="1"/>
-                    </pic:cNvPicPr>
-                  </pic:nvPicPr>
-                  <pic:blipFill>
-                    <a:blip r:embed="rId34">
-                      <a:extLst>
-                        <a:ext uri="{28A0092B-C50C-407E-A947-70E740481C1C}">
-                          <a14:useLocalDpi xmlns:a14="http://schemas.microsoft.com/office/drawing/2010/main" val="0"/>
-                        </a:ext>
-                      </a:extLst>
-                    </a:blip>
-                    <a:srcRect/>
-                    <a:stretch>
-                      <a:fillRect/>
-                    </a:stretch>
-                  </pic:blipFill>
-                  <pic:spPr bwMode="auto">
-                    <a:xfrm>
-                      <a:off x="0" y="0"/>
-                      <a:ext cx="3206338" cy="3469286"/>
-                    </a:xfrm>
-                    <a:prstGeom prst="rect">
-                      <a:avLst/>
-                    </a:prstGeom>
-                    <a:noFill/>
-                    <a:ln>
-                      <a:noFill/>
-                    </a:ln>
-                  </pic:spPr>
-                </pic:pic>
-              </a:graphicData>
-            </a:graphic>
-            <wp14:sizeRelH relativeFrom="page">
-              <wp14:pctWidth>0</wp14:pctWidth>
-            </wp14:sizeRelH>
-            <wp14:sizeRelV relativeFrom="page">
-              <wp14:pctHeight>0</wp14:pctHeight>
-            </wp14:sizeRelV>
-          </wp:anchor>
-        </w:drawing>
-      </w:r>
-      <w:r>
-        <w:rPr>
-          <w:noProof/>
-        </w:rPr>
         <mc:AlternateContent>
           <mc:Choice Requires="wps">
             <w:drawing>
@@ -15789,18 +15782,79 @@
         </mc:AlternateContent>
       </w:r>
     </w:p>
+    <w:p>
+      <w:r>
+        <w:rPr>
+          <w:noProof/>
+        </w:rPr>
+        <w:drawing>
+          <wp:anchor distT="0" distB="0" distL="114300" distR="114300" simplePos="0" relativeHeight="251785216" behindDoc="0" locked="0" layoutInCell="1" allowOverlap="1">
+            <wp:simplePos x="0" y="0"/>
+            <wp:positionH relativeFrom="margin">
+              <wp:align>center</wp:align>
+            </wp:positionH>
+            <wp:positionV relativeFrom="paragraph">
+              <wp:posOffset>4190</wp:posOffset>
+            </wp:positionV>
+            <wp:extent cx="3317736" cy="1389413"/>
+            <wp:effectExtent l="0" t="0" r="0" b="1270"/>
+            <wp:wrapNone/>
+            <wp:docPr id="79" name="Obrázek 79"/>
+            <wp:cNvGraphicFramePr>
+              <a:graphicFrameLocks xmlns:a="http://schemas.openxmlformats.org/drawingml/2006/main" noChangeAspect="1"/>
+            </wp:cNvGraphicFramePr>
+            <a:graphic xmlns:a="http://schemas.openxmlformats.org/drawingml/2006/main">
+              <a:graphicData uri="http://schemas.openxmlformats.org/drawingml/2006/picture">
+                <pic:pic xmlns:pic="http://schemas.openxmlformats.org/drawingml/2006/picture">
+                  <pic:nvPicPr>
+                    <pic:cNvPr id="0" name="Picture 1"/>
+                    <pic:cNvPicPr>
+                      <a:picLocks noChangeAspect="1" noChangeArrowheads="1"/>
+                    </pic:cNvPicPr>
+                  </pic:nvPicPr>
+                  <pic:blipFill>
+                    <a:blip r:embed="rId34">
+                      <a:extLst>
+                        <a:ext uri="{28A0092B-C50C-407E-A947-70E740481C1C}">
+                          <a14:useLocalDpi xmlns:a14="http://schemas.microsoft.com/office/drawing/2010/main" val="0"/>
+                        </a:ext>
+                      </a:extLst>
+                    </a:blip>
+                    <a:srcRect/>
+                    <a:stretch>
+                      <a:fillRect/>
+                    </a:stretch>
+                  </pic:blipFill>
+                  <pic:spPr bwMode="auto">
+                    <a:xfrm>
+                      <a:off x="0" y="0"/>
+                      <a:ext cx="3317736" cy="1389413"/>
+                    </a:xfrm>
+                    <a:prstGeom prst="rect">
+                      <a:avLst/>
+                    </a:prstGeom>
+                    <a:noFill/>
+                    <a:ln>
+                      <a:noFill/>
+                    </a:ln>
+                  </pic:spPr>
+                </pic:pic>
+              </a:graphicData>
+            </a:graphic>
+            <wp14:sizeRelH relativeFrom="page">
+              <wp14:pctWidth>0</wp14:pctWidth>
+            </wp14:sizeRelH>
+            <wp14:sizeRelV relativeFrom="page">
+              <wp14:pctHeight>0</wp14:pctHeight>
+            </wp14:sizeRelV>
+          </wp:anchor>
+        </w:drawing>
+      </w:r>
+    </w:p>
     <w:p/>
     <w:p/>
     <w:p/>
     <w:p/>
-    <w:p/>
-    <w:p/>
-    <w:p/>
-    <w:p/>
-    <w:p/>
-    <w:p/>
-    <w:p/>
-    <w:p/>
     <w:p>
       <w:pPr>
         <w:ind w:left="0" w:firstLine="0"/>
@@ -15931,18 +15985,11 @@
         <w:t xml:space="preserve"> Třídu Meteor nebudeme přímo volat, na to si později uděláme funkci.</w:t>
       </w:r>
     </w:p>
-    <w:p/>
-    <w:p/>
-    <w:p/>
-    <w:p/>
-    <w:p/>
-    <w:p/>
     <w:p>
       <w:r>
         <w:rPr>
           <w:noProof/>
         </w:rPr>
-        <w:lastRenderedPageBreak/>
         <mc:AlternateContent>
           <mc:Choice Requires="wps">
             <w:drawing>
@@ -16302,11 +16349,14 @@
         <w:t>meteorit narazí do některé ze stran okna, tak jeho rychlost na příslušné ose změníme.</w:t>
       </w:r>
     </w:p>
+    <w:p/>
+    <w:p/>
     <w:p>
       <w:r>
         <w:rPr>
           <w:noProof/>
         </w:rPr>
+        <w:lastRenderedPageBreak/>
         <w:drawing>
           <wp:anchor distT="0" distB="0" distL="114300" distR="114300" simplePos="0" relativeHeight="251691008" behindDoc="0" locked="0" layoutInCell="1" allowOverlap="1">
             <wp:simplePos x="0" y="0"/>
@@ -16767,15 +16817,11 @@
         <w:t xml:space="preserve"> jako má raketa.</w:t>
       </w:r>
     </w:p>
-    <w:p/>
-    <w:p/>
-    <w:p/>
     <w:p>
       <w:r>
         <w:rPr>
           <w:noProof/>
         </w:rPr>
-        <w:lastRenderedPageBreak/>
         <mc:AlternateContent>
           <mc:Choice Requires="wps">
             <w:drawing>
@@ -17125,7 +17171,14 @@
         <w:rPr>
           <w:lang w:eastAsia="cs-CZ"/>
         </w:rPr>
-        <w:t xml:space="preserve"> nám bude sloužit, pro většinu událostí, které se v oknu mohou stát například srážka rakety s meteoritem, přidávání meteoritů a laserů do okna, ničení meteoritů pomocí laseru.</w:t>
+        <w:t xml:space="preserve"> nám bude sloužit, pro většinu událostí, které se v oknu mohou stát například srážka rakety s meteoritem, přidávání meteoritů a laserů do okna, ničení </w:t>
+      </w:r>
+      <w:r>
+        <w:rPr>
+          <w:lang w:eastAsia="cs-CZ"/>
+        </w:rPr>
+        <w:lastRenderedPageBreak/>
+        <w:t>meteoritů pomocí laseru.</w:t>
       </w:r>
       <w:r>
         <w:rPr>
@@ -17626,7 +17679,6 @@
         <w:rPr>
           <w:noProof/>
         </w:rPr>
-        <w:lastRenderedPageBreak/>
         <mc:AlternateContent>
           <mc:Choice Requires="wps">
             <w:drawing>
@@ -17998,6 +18050,7 @@
         <w:rPr>
           <w:lang w:eastAsia="cs-CZ"/>
         </w:rPr>
+        <w:lastRenderedPageBreak/>
         <w:t>Dále abychom nemuseli u tříd (Meteor a Laser) volat jejich metod</w:t>
       </w:r>
       <w:r>
@@ -18624,47 +18677,11 @@
           <w:lang w:eastAsia="cs-CZ"/>
         </w:rPr>
       </w:pPr>
-    </w:p>
-    <w:p>
-      <w:pPr>
-        <w:rPr>
-          <w:lang w:eastAsia="cs-CZ"/>
-        </w:rPr>
-      </w:pPr>
-    </w:p>
-    <w:p>
-      <w:pPr>
-        <w:rPr>
-          <w:lang w:eastAsia="cs-CZ"/>
-        </w:rPr>
-      </w:pPr>
-    </w:p>
-    <w:p>
-      <w:pPr>
-        <w:rPr>
-          <w:lang w:eastAsia="cs-CZ"/>
-        </w:rPr>
-      </w:pPr>
-    </w:p>
-    <w:p>
-      <w:pPr>
-        <w:rPr>
-          <w:lang w:eastAsia="cs-CZ"/>
-        </w:rPr>
-      </w:pPr>
-    </w:p>
-    <w:p>
-      <w:pPr>
-        <w:rPr>
-          <w:lang w:eastAsia="cs-CZ"/>
-        </w:rPr>
-      </w:pPr>
       <w:r>
         <w:rPr>
           <w:noProof/>
           <w:lang w:eastAsia="cs-CZ"/>
         </w:rPr>
-        <w:lastRenderedPageBreak/>
         <w:drawing>
           <wp:anchor distT="0" distB="0" distL="114300" distR="114300" simplePos="0" relativeHeight="251695104" behindDoc="0" locked="0" layoutInCell="1" allowOverlap="1">
             <wp:simplePos x="0" y="0"/>
@@ -19018,18 +19035,187 @@
       </w:pPr>
       <w:r>
         <w:rPr>
+          <w:lang w:eastAsia="cs-CZ"/>
+        </w:rPr>
+        <w:t xml:space="preserve">Jen místo hodnot x1, x2, y1, y2 použijeme </w:t>
+      </w:r>
+      <w:proofErr w:type="spellStart"/>
+      <w:r>
+        <w:rPr>
+          <w:lang w:eastAsia="cs-CZ"/>
+        </w:rPr>
+        <w:t>meteor.x</w:t>
+      </w:r>
+      <w:proofErr w:type="spellEnd"/>
+      <w:r>
+        <w:rPr>
+          <w:lang w:eastAsia="cs-CZ"/>
+        </w:rPr>
+        <w:t xml:space="preserve">, </w:t>
+      </w:r>
+      <w:proofErr w:type="spellStart"/>
+      <w:r>
+        <w:rPr>
+          <w:lang w:eastAsia="cs-CZ"/>
+        </w:rPr>
+        <w:t>ship.x</w:t>
+      </w:r>
+      <w:proofErr w:type="spellEnd"/>
+      <w:r>
+        <w:rPr>
+          <w:lang w:eastAsia="cs-CZ"/>
+        </w:rPr>
+        <w:t xml:space="preserve">, </w:t>
+      </w:r>
+      <w:proofErr w:type="spellStart"/>
+      <w:proofErr w:type="gramStart"/>
+      <w:r>
+        <w:rPr>
+          <w:lang w:eastAsia="cs-CZ"/>
+        </w:rPr>
+        <w:t>meteor.y</w:t>
+      </w:r>
+      <w:proofErr w:type="spellEnd"/>
+      <w:proofErr w:type="gramEnd"/>
+      <w:r>
+        <w:rPr>
+          <w:lang w:eastAsia="cs-CZ"/>
+        </w:rPr>
+        <w:t xml:space="preserve"> a </w:t>
+      </w:r>
+      <w:proofErr w:type="spellStart"/>
+      <w:r>
+        <w:rPr>
+          <w:lang w:eastAsia="cs-CZ"/>
+        </w:rPr>
+        <w:t>ship.y</w:t>
+      </w:r>
+      <w:proofErr w:type="spellEnd"/>
+      <w:r>
+        <w:rPr>
+          <w:lang w:eastAsia="cs-CZ"/>
+        </w:rPr>
+        <w:t xml:space="preserve">. </w:t>
+      </w:r>
+      <w:r>
+        <w:rPr>
+          <w:lang w:eastAsia="cs-CZ"/>
+        </w:rPr>
+        <w:t>O</w:t>
+      </w:r>
+      <w:r>
+        <w:rPr>
+          <w:lang w:eastAsia="cs-CZ"/>
+        </w:rPr>
+        <w:t xml:space="preserve">d této vzdálenosti odečteme </w:t>
+      </w:r>
+      <w:r>
+        <w:rPr>
+          <w:lang w:eastAsia="cs-CZ"/>
+        </w:rPr>
+        <w:t>poloviční velikost meteoritu a konstantu (4</w:t>
+      </w:r>
+      <w:r>
+        <w:rPr>
+          <w:lang w:eastAsia="cs-CZ"/>
+        </w:rPr>
+        <w:t>0</w:t>
+      </w:r>
+      <w:r>
+        <w:rPr>
+          <w:lang w:eastAsia="cs-CZ"/>
+        </w:rPr>
+        <w:t>)</w:t>
+      </w:r>
+      <w:r>
+        <w:rPr>
+          <w:lang w:eastAsia="cs-CZ"/>
+        </w:rPr>
+        <w:t>. Pokud bude výsledek menší nebo roven nule, tak zavolá</w:t>
+      </w:r>
+      <w:r>
+        <w:rPr>
+          <w:lang w:eastAsia="cs-CZ"/>
+        </w:rPr>
+        <w:t>me</w:t>
+      </w:r>
+      <w:r>
+        <w:rPr>
+          <w:lang w:eastAsia="cs-CZ"/>
+        </w:rPr>
+        <w:t xml:space="preserve"> funkci </w:t>
+      </w:r>
+      <w:proofErr w:type="spellStart"/>
+      <w:r>
+        <w:rPr>
+          <w:lang w:eastAsia="cs-CZ"/>
+        </w:rPr>
+        <w:t>colision</w:t>
+      </w:r>
+      <w:proofErr w:type="spellEnd"/>
+      <w:r>
+        <w:rPr>
+          <w:lang w:eastAsia="cs-CZ"/>
+        </w:rPr>
+        <w:t>.</w:t>
+      </w:r>
+    </w:p>
+    <w:p>
+      <w:pPr>
+        <w:rPr>
+          <w:lang w:eastAsia="cs-CZ"/>
+        </w:rPr>
+      </w:pPr>
+    </w:p>
+    <w:p>
+      <w:pPr>
+        <w:rPr>
+          <w:lang w:eastAsia="cs-CZ"/>
+        </w:rPr>
+      </w:pPr>
+    </w:p>
+    <w:p>
+      <w:pPr>
+        <w:rPr>
+          <w:lang w:eastAsia="cs-CZ"/>
+        </w:rPr>
+      </w:pPr>
+    </w:p>
+    <w:p>
+      <w:pPr>
+        <w:rPr>
+          <w:lang w:eastAsia="cs-CZ"/>
+        </w:rPr>
+      </w:pPr>
+    </w:p>
+    <w:p>
+      <w:pPr>
+        <w:rPr>
+          <w:lang w:eastAsia="cs-CZ"/>
+        </w:rPr>
+      </w:pPr>
+    </w:p>
+    <w:p>
+      <w:pPr>
+        <w:rPr>
+          <w:lang w:eastAsia="cs-CZ"/>
+        </w:rPr>
+      </w:pPr>
+      <w:r>
+        <w:rPr>
           <w:noProof/>
         </w:rPr>
+        <w:lastRenderedPageBreak/>
         <mc:AlternateContent>
           <mc:Choice Requires="wps">
             <w:drawing>
               <wp:anchor distT="0" distB="0" distL="114300" distR="114300" simplePos="0" relativeHeight="251766784" behindDoc="0" locked="0" layoutInCell="1" allowOverlap="1" wp14:anchorId="6F5D692F" wp14:editId="6D99221D">
                 <wp:simplePos x="0" y="0"/>
                 <wp:positionH relativeFrom="column">
-                  <wp:posOffset>903605</wp:posOffset>
+                  <wp:posOffset>879541</wp:posOffset>
                 </wp:positionH>
                 <wp:positionV relativeFrom="paragraph">
-                  <wp:posOffset>612775</wp:posOffset>
+                  <wp:posOffset>-27305</wp:posOffset>
                 </wp:positionV>
                 <wp:extent cx="3912870" cy="184150"/>
                 <wp:effectExtent l="0" t="0" r="0" b="6350"/>
@@ -19150,7 +19336,7 @@
           </mc:Choice>
           <mc:Fallback>
             <w:pict>
-              <v:shape w14:anchorId="6F5D692F" id="Textové pole 69" o:spid="_x0000_s1057" type="#_x0000_t202" style="position:absolute;left:0;text-align:left;margin-left:71.15pt;margin-top:48.25pt;width:308.1pt;height:14.5pt;z-index:251766784;visibility:visible;mso-wrap-style:square;mso-width-percent:0;mso-height-percent:0;mso-wrap-distance-left:9pt;mso-wrap-distance-top:0;mso-wrap-distance-right:9pt;mso-wrap-distance-bottom:0;mso-position-horizontal:absolute;mso-position-horizontal-relative:text;mso-position-vertical:absolute;mso-position-vertical-relative:text;mso-width-percent:0;mso-height-percent:0;mso-width-relative:margin;mso-height-relative:margin;v-text-anchor:top" o:gfxdata="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" stroked="f">
+              <v:shape w14:anchorId="6F5D692F" id="Textové pole 69" o:spid="_x0000_s1057" type="#_x0000_t202" style="position:absolute;left:0;text-align:left;margin-left:69.25pt;margin-top:-2.15pt;width:308.1pt;height:14.5pt;z-index:251766784;visibility:visible;mso-wrap-style:square;mso-width-percent:0;mso-height-percent:0;mso-wrap-distance-left:9pt;mso-wrap-distance-top:0;mso-wrap-distance-right:9pt;mso-wrap-distance-bottom:0;mso-position-horizontal:absolute;mso-position-horizontal-relative:text;mso-position-vertical:absolute;mso-position-vertical-relative:text;mso-width-percent:0;mso-height-percent:0;mso-width-relative:margin;mso-height-relative:margin;v-text-anchor:top" o:gfxdata="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" stroked="f">
                 <v:textbox inset="0,0,0,0">
                   <w:txbxContent>
                     <w:p>
@@ -19231,139 +19417,6 @@
           </mc:Fallback>
         </mc:AlternateContent>
       </w:r>
-      <w:r>
-        <w:rPr>
-          <w:lang w:eastAsia="cs-CZ"/>
-        </w:rPr>
-        <w:t xml:space="preserve">Jen místo hodnot x1, x2, y1, y2 použijeme </w:t>
-      </w:r>
-      <w:proofErr w:type="spellStart"/>
-      <w:r>
-        <w:rPr>
-          <w:lang w:eastAsia="cs-CZ"/>
-        </w:rPr>
-        <w:t>meteor.x</w:t>
-      </w:r>
-      <w:proofErr w:type="spellEnd"/>
-      <w:r>
-        <w:rPr>
-          <w:lang w:eastAsia="cs-CZ"/>
-        </w:rPr>
-        <w:t xml:space="preserve">, </w:t>
-      </w:r>
-      <w:proofErr w:type="spellStart"/>
-      <w:r>
-        <w:rPr>
-          <w:lang w:eastAsia="cs-CZ"/>
-        </w:rPr>
-        <w:t>ship.x</w:t>
-      </w:r>
-      <w:proofErr w:type="spellEnd"/>
-      <w:r>
-        <w:rPr>
-          <w:lang w:eastAsia="cs-CZ"/>
-        </w:rPr>
-        <w:t xml:space="preserve">, </w:t>
-      </w:r>
-      <w:proofErr w:type="spellStart"/>
-      <w:proofErr w:type="gramStart"/>
-      <w:r>
-        <w:rPr>
-          <w:lang w:eastAsia="cs-CZ"/>
-        </w:rPr>
-        <w:t>meteor.y</w:t>
-      </w:r>
-      <w:proofErr w:type="spellEnd"/>
-      <w:proofErr w:type="gramEnd"/>
-      <w:r>
-        <w:rPr>
-          <w:lang w:eastAsia="cs-CZ"/>
-        </w:rPr>
-        <w:t xml:space="preserve"> a </w:t>
-      </w:r>
-      <w:proofErr w:type="spellStart"/>
-      <w:r>
-        <w:rPr>
-          <w:lang w:eastAsia="cs-CZ"/>
-        </w:rPr>
-        <w:t>ship.y</w:t>
-      </w:r>
-      <w:proofErr w:type="spellEnd"/>
-      <w:r>
-        <w:rPr>
-          <w:lang w:eastAsia="cs-CZ"/>
-        </w:rPr>
-        <w:t xml:space="preserve">. </w:t>
-      </w:r>
-      <w:r>
-        <w:rPr>
-          <w:lang w:eastAsia="cs-CZ"/>
-        </w:rPr>
-        <w:t>O</w:t>
-      </w:r>
-      <w:r>
-        <w:rPr>
-          <w:lang w:eastAsia="cs-CZ"/>
-        </w:rPr>
-        <w:t xml:space="preserve">d této vzdálenosti odečteme </w:t>
-      </w:r>
-      <w:r>
-        <w:rPr>
-          <w:lang w:eastAsia="cs-CZ"/>
-        </w:rPr>
-        <w:t>poloviční velikost meteoritu a konstantu (4</w:t>
-      </w:r>
-      <w:r>
-        <w:rPr>
-          <w:lang w:eastAsia="cs-CZ"/>
-        </w:rPr>
-        <w:t>0</w:t>
-      </w:r>
-      <w:r>
-        <w:rPr>
-          <w:lang w:eastAsia="cs-CZ"/>
-        </w:rPr>
-        <w:t>)</w:t>
-      </w:r>
-      <w:r>
-        <w:rPr>
-          <w:lang w:eastAsia="cs-CZ"/>
-        </w:rPr>
-        <w:t>. Pokud bude výsledek menší nebo roven nule, tak zavolá</w:t>
-      </w:r>
-      <w:r>
-        <w:rPr>
-          <w:lang w:eastAsia="cs-CZ"/>
-        </w:rPr>
-        <w:t>me</w:t>
-      </w:r>
-      <w:r>
-        <w:rPr>
-          <w:lang w:eastAsia="cs-CZ"/>
-        </w:rPr>
-        <w:t xml:space="preserve"> funkci </w:t>
-      </w:r>
-      <w:proofErr w:type="spellStart"/>
-      <w:r>
-        <w:rPr>
-          <w:lang w:eastAsia="cs-CZ"/>
-        </w:rPr>
-        <w:t>colision</w:t>
-      </w:r>
-      <w:proofErr w:type="spellEnd"/>
-      <w:r>
-        <w:rPr>
-          <w:lang w:eastAsia="cs-CZ"/>
-        </w:rPr>
-        <w:t>.</w:t>
-      </w:r>
-    </w:p>
-    <w:p>
-      <w:pPr>
-        <w:rPr>
-          <w:lang w:eastAsia="cs-CZ"/>
-        </w:rPr>
-      </w:pPr>
       <w:r>
         <w:rPr>
           <w:noProof/>
@@ -19557,60 +19610,10 @@
           <w:lang w:eastAsia="cs-CZ"/>
         </w:rPr>
       </w:pPr>
-    </w:p>
-    <w:p>
-      <w:pPr>
-        <w:rPr>
-          <w:lang w:eastAsia="cs-CZ"/>
-        </w:rPr>
-      </w:pPr>
-    </w:p>
-    <w:p>
-      <w:pPr>
-        <w:rPr>
-          <w:lang w:eastAsia="cs-CZ"/>
-        </w:rPr>
-      </w:pPr>
-    </w:p>
-    <w:p>
-      <w:pPr>
-        <w:rPr>
-          <w:lang w:eastAsia="cs-CZ"/>
-        </w:rPr>
-      </w:pPr>
-    </w:p>
-    <w:p>
-      <w:pPr>
-        <w:rPr>
-          <w:lang w:eastAsia="cs-CZ"/>
-        </w:rPr>
-      </w:pPr>
-    </w:p>
-    <w:p>
-      <w:pPr>
-        <w:rPr>
-          <w:lang w:eastAsia="cs-CZ"/>
-        </w:rPr>
-      </w:pPr>
-    </w:p>
-    <w:p>
-      <w:pPr>
-        <w:rPr>
-          <w:lang w:eastAsia="cs-CZ"/>
-        </w:rPr>
-      </w:pPr>
-    </w:p>
-    <w:p>
-      <w:pPr>
-        <w:rPr>
-          <w:lang w:eastAsia="cs-CZ"/>
-        </w:rPr>
-      </w:pPr>
       <w:r>
         <w:rPr>
           <w:noProof/>
         </w:rPr>
-        <w:lastRenderedPageBreak/>
         <mc:AlternateContent>
           <mc:Choice Requires="wps">
             <w:drawing>
@@ -20035,8 +20038,110 @@
       </w:pPr>
       <w:r>
         <w:rPr>
+          <w:lang w:eastAsia="cs-CZ"/>
+        </w:rPr>
+        <w:t>Aby se děj hry neodehrával na okně s černým pozadím, tak nastavíme našemu oknu vlastní vzhled</w:t>
+      </w:r>
+      <w:r>
+        <w:rPr>
+          <w:lang w:eastAsia="cs-CZ"/>
+        </w:rPr>
+        <w:t xml:space="preserve">. K tomu nám poslouží funkce knihovny </w:t>
+      </w:r>
+      <w:proofErr w:type="spellStart"/>
+      <w:r>
+        <w:rPr>
+          <w:lang w:eastAsia="cs-CZ"/>
+        </w:rPr>
+        <w:t>pyglet</w:t>
+      </w:r>
+      <w:proofErr w:type="spellEnd"/>
+      <w:r>
+        <w:rPr>
+          <w:lang w:eastAsia="cs-CZ"/>
+        </w:rPr>
+        <w:t xml:space="preserve"> „</w:t>
+      </w:r>
+      <w:proofErr w:type="spellStart"/>
+      <w:proofErr w:type="gramStart"/>
+      <w:r>
+        <w:rPr>
+          <w:lang w:eastAsia="cs-CZ"/>
+        </w:rPr>
+        <w:t>pyglet.image</w:t>
+      </w:r>
+      <w:proofErr w:type="gramEnd"/>
+      <w:r>
+        <w:rPr>
+          <w:lang w:eastAsia="cs-CZ"/>
+        </w:rPr>
+        <w:t>.load</w:t>
+      </w:r>
+      <w:proofErr w:type="spellEnd"/>
+      <w:r>
+        <w:rPr>
+          <w:lang w:eastAsia="cs-CZ"/>
+        </w:rPr>
+        <w:t>“</w:t>
+      </w:r>
+      <w:r>
+        <w:rPr>
+          <w:lang w:eastAsia="cs-CZ"/>
+        </w:rPr>
+        <w:t>, poté nastavíme souřadnici obrázku na ose x na nulu.</w:t>
+      </w:r>
+      <w:r>
+        <w:rPr>
+          <w:lang w:eastAsia="cs-CZ"/>
+        </w:rPr>
+        <w:t xml:space="preserve"> </w:t>
+      </w:r>
+      <w:r>
+        <w:rPr>
+          <w:lang w:eastAsia="cs-CZ"/>
+        </w:rPr>
+        <w:t>Dále budeme přidávat sprite obrázku za sebe, dokud se nedostaneme na x-ovou souřadnici okna, pak provedeme stejnou věc s osou y (přidávat obrázky na sebe, dokud nedosáhnou výšky okna).</w:t>
+      </w:r>
+    </w:p>
+    <w:p>
+      <w:pPr>
+        <w:rPr>
+          <w:lang w:eastAsia="cs-CZ"/>
+        </w:rPr>
+      </w:pPr>
+    </w:p>
+    <w:p>
+      <w:pPr>
+        <w:rPr>
+          <w:lang w:eastAsia="cs-CZ"/>
+        </w:rPr>
+      </w:pPr>
+    </w:p>
+    <w:p>
+      <w:pPr>
+        <w:rPr>
+          <w:lang w:eastAsia="cs-CZ"/>
+        </w:rPr>
+      </w:pPr>
+    </w:p>
+    <w:p>
+      <w:pPr>
+        <w:rPr>
+          <w:lang w:eastAsia="cs-CZ"/>
+        </w:rPr>
+      </w:pPr>
+    </w:p>
+    <w:p>
+      <w:pPr>
+        <w:rPr>
+          <w:lang w:eastAsia="cs-CZ"/>
+        </w:rPr>
+      </w:pPr>
+      <w:r>
+        <w:rPr>
           <w:noProof/>
         </w:rPr>
+        <w:lastRenderedPageBreak/>
         <mc:AlternateContent>
           <mc:Choice Requires="wps">
             <w:drawing>
@@ -20046,7 +20151,7 @@
                   <wp:align>center</wp:align>
                 </wp:positionH>
                 <wp:positionV relativeFrom="paragraph">
-                  <wp:posOffset>996315</wp:posOffset>
+                  <wp:posOffset>-35560</wp:posOffset>
                 </wp:positionV>
                 <wp:extent cx="4185920" cy="196850"/>
                 <wp:effectExtent l="0" t="0" r="5080" b="0"/>
@@ -20190,7 +20295,7 @@
           </mc:Choice>
           <mc:Fallback>
             <w:pict>
-              <v:shape w14:anchorId="2CEA4CF3" id="Textové pole 71" o:spid="_x0000_s1059" type="#_x0000_t202" style="position:absolute;left:0;text-align:left;margin-left:0;margin-top:78.45pt;width:329.6pt;height:15.5pt;z-index:251770880;visibility:visible;mso-wrap-style:square;mso-height-percent:0;mso-wrap-distance-left:9pt;mso-wrap-distance-top:0;mso-wrap-distance-right:9pt;mso-wrap-distance-bottom:0;mso-position-horizontal:center;mso-position-horizontal-relative:margin;mso-position-vertical:absolute;mso-position-vertical-relative:text;mso-height-percent:0;mso-height-relative:margin;v-text-anchor:top" o:gfxdata="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" stroked="f">
+              <v:shape w14:anchorId="2CEA4CF3" id="Textové pole 71" o:spid="_x0000_s1059" type="#_x0000_t202" style="position:absolute;left:0;text-align:left;margin-left:0;margin-top:-2.8pt;width:329.6pt;height:15.5pt;z-index:251770880;visibility:visible;mso-wrap-style:square;mso-height-percent:0;mso-wrap-distance-left:9pt;mso-wrap-distance-top:0;mso-wrap-distance-right:9pt;mso-wrap-distance-bottom:0;mso-position-horizontal:center;mso-position-horizontal-relative:margin;mso-position-vertical:absolute;mso-position-vertical-relative:text;mso-height-percent:0;mso-height-relative:margin;v-text-anchor:top" o:gfxdata="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" stroked="f">
                 <v:textbox inset="0,0,0,0">
                   <w:txbxContent>
                     <w:p>
@@ -20298,79 +20403,6 @@
           </mc:Fallback>
         </mc:AlternateContent>
       </w:r>
-      <w:r>
-        <w:rPr>
-          <w:lang w:eastAsia="cs-CZ"/>
-        </w:rPr>
-        <w:t>Aby se děj hry neodehrával na okně s černým pozadím, tak nastavíme našemu oknu vlastní vzhled</w:t>
-      </w:r>
-      <w:r>
-        <w:rPr>
-          <w:lang w:eastAsia="cs-CZ"/>
-        </w:rPr>
-        <w:t xml:space="preserve">. K tomu nám poslouží funkce knihovny </w:t>
-      </w:r>
-      <w:proofErr w:type="spellStart"/>
-      <w:r>
-        <w:rPr>
-          <w:lang w:eastAsia="cs-CZ"/>
-        </w:rPr>
-        <w:t>pyglet</w:t>
-      </w:r>
-      <w:proofErr w:type="spellEnd"/>
-      <w:r>
-        <w:rPr>
-          <w:lang w:eastAsia="cs-CZ"/>
-        </w:rPr>
-        <w:t xml:space="preserve"> „</w:t>
-      </w:r>
-      <w:proofErr w:type="spellStart"/>
-      <w:proofErr w:type="gramStart"/>
-      <w:r>
-        <w:rPr>
-          <w:lang w:eastAsia="cs-CZ"/>
-        </w:rPr>
-        <w:t>pyglet.image</w:t>
-      </w:r>
-      <w:proofErr w:type="gramEnd"/>
-      <w:r>
-        <w:rPr>
-          <w:lang w:eastAsia="cs-CZ"/>
-        </w:rPr>
-        <w:t>.load</w:t>
-      </w:r>
-      <w:proofErr w:type="spellEnd"/>
-      <w:r>
-        <w:rPr>
-          <w:lang w:eastAsia="cs-CZ"/>
-        </w:rPr>
-        <w:t>“</w:t>
-      </w:r>
-      <w:r>
-        <w:rPr>
-          <w:lang w:eastAsia="cs-CZ"/>
-        </w:rPr>
-        <w:t>, poté nastavíme souřadnici obrázku na ose x na nulu.</w:t>
-      </w:r>
-      <w:r>
-        <w:rPr>
-          <w:lang w:eastAsia="cs-CZ"/>
-        </w:rPr>
-        <w:t xml:space="preserve"> </w:t>
-      </w:r>
-      <w:r>
-        <w:rPr>
-          <w:lang w:eastAsia="cs-CZ"/>
-        </w:rPr>
-        <w:t>Dále budeme přidávat sprite obrázku za sebe, dokud se nedostaneme na x-ovou souřadnici okna, pak provedeme stejnou věc s osou y (přidávat obrázky na sebe, dokud nedosáhnou výšky okna).</w:t>
-      </w:r>
-    </w:p>
-    <w:p>
-      <w:pPr>
-        <w:rPr>
-          <w:lang w:eastAsia="cs-CZ"/>
-        </w:rPr>
-      </w:pPr>
       <w:r>
         <w:rPr>
           <w:noProof/>
@@ -20623,7 +20655,19 @@
         <w:rPr>
           <w:lang w:eastAsia="cs-CZ"/>
         </w:rPr>
-        <w:t xml:space="preserve"> a spustíme znovu metodu </w:t>
+        <w:t xml:space="preserve"> a spustíme znovu </w:t>
+      </w:r>
+      <w:r>
+        <w:rPr>
+          <w:lang w:eastAsia="cs-CZ"/>
+        </w:rPr>
+        <w:t>funkce</w:t>
+      </w:r>
+      <w:r>
+        <w:rPr>
+          <w:lang w:eastAsia="cs-CZ"/>
+        </w:rPr>
+        <w:t xml:space="preserve"> </w:t>
       </w:r>
       <w:proofErr w:type="spellStart"/>
       <w:r>
@@ -20653,6 +20697,8 @@
         </w:rPr>
         <w:t xml:space="preserve">. </w:t>
       </w:r>
+      <w:bookmarkStart w:id="91" w:name="_GoBack"/>
+      <w:bookmarkEnd w:id="91"/>
     </w:p>
     <w:p>
       <w:pPr>
@@ -20688,7 +20734,19 @@
         <w:rPr>
           <w:lang w:eastAsia="cs-CZ"/>
         </w:rPr>
-        <w:t xml:space="preserve"> To provedeme pomocí label</w:t>
+        <w:t xml:space="preserve"> To provedeme pomocí </w:t>
+      </w:r>
+      <w:r>
+        <w:rPr>
+          <w:lang w:eastAsia="cs-CZ"/>
+        </w:rPr>
+        <w:t>nápisů (</w:t>
+      </w:r>
+      <w:r>
+        <w:rPr>
+          <w:lang w:eastAsia="cs-CZ"/>
+        </w:rPr>
+        <w:t>label</w:t>
       </w:r>
       <w:r>
         <w:rPr>
@@ -20700,6 +20758,12 @@
         <w:rPr>
           <w:lang w:eastAsia="cs-CZ"/>
         </w:rPr>
+        <w:t>)</w:t>
+      </w:r>
+      <w:r>
+        <w:rPr>
+          <w:lang w:eastAsia="cs-CZ"/>
+        </w:rPr>
         <w:t>. Aby se vykreslil</w:t>
       </w:r>
       <w:r>
@@ -20759,6 +20823,270 @@
           <w:lang w:eastAsia="cs-CZ"/>
         </w:rPr>
       </w:pPr>
+      <w:r>
+        <w:rPr>
+          <w:lang w:eastAsia="cs-CZ"/>
+        </w:rPr>
+        <w:t xml:space="preserve">label = </w:t>
+      </w:r>
+      <w:proofErr w:type="spellStart"/>
+      <w:r>
+        <w:rPr>
+          <w:lang w:eastAsia="cs-CZ"/>
+        </w:rPr>
+        <w:t>pyglet.</w:t>
+      </w:r>
+      <w:proofErr w:type="gramStart"/>
+      <w:r>
+        <w:rPr>
+          <w:lang w:eastAsia="cs-CZ"/>
+        </w:rPr>
+        <w:t>text.Label</w:t>
+      </w:r>
+      <w:proofErr w:type="spellEnd"/>
+      <w:proofErr w:type="gramEnd"/>
+      <w:r>
+        <w:rPr>
+          <w:lang w:eastAsia="cs-CZ"/>
+        </w:rPr>
+        <w:t>, p</w:t>
+      </w:r>
+      <w:r>
+        <w:rPr>
+          <w:lang w:eastAsia="cs-CZ"/>
+        </w:rPr>
+        <w:t xml:space="preserve">oužité parametry: </w:t>
+      </w:r>
+    </w:p>
+    <w:p>
+      <w:pPr>
+        <w:pStyle w:val="Odstavecseseznamem"/>
+        <w:numPr>
+          <w:ilvl w:val="2"/>
+          <w:numId w:val="6"/>
+        </w:numPr>
+        <w:rPr>
+          <w:lang w:eastAsia="cs-CZ"/>
+        </w:rPr>
+      </w:pPr>
+      <w:r>
+        <w:rPr>
+          <w:lang w:eastAsia="cs-CZ"/>
+        </w:rPr>
+        <w:t>text – nápis (musí to být řetězec)</w:t>
+      </w:r>
+    </w:p>
+    <w:p>
+      <w:pPr>
+        <w:pStyle w:val="Odstavecseseznamem"/>
+        <w:numPr>
+          <w:ilvl w:val="2"/>
+          <w:numId w:val="6"/>
+        </w:numPr>
+        <w:rPr>
+          <w:lang w:eastAsia="cs-CZ"/>
+        </w:rPr>
+      </w:pPr>
+      <w:proofErr w:type="spellStart"/>
+      <w:r>
+        <w:rPr>
+          <w:lang w:eastAsia="cs-CZ"/>
+        </w:rPr>
+        <w:t>font_name</w:t>
+      </w:r>
+      <w:proofErr w:type="spellEnd"/>
+      <w:r>
+        <w:rPr>
+          <w:lang w:eastAsia="cs-CZ"/>
+        </w:rPr>
+        <w:t xml:space="preserve"> – jméno typu písma</w:t>
+      </w:r>
+    </w:p>
+    <w:p>
+      <w:pPr>
+        <w:pStyle w:val="Odstavecseseznamem"/>
+        <w:numPr>
+          <w:ilvl w:val="2"/>
+          <w:numId w:val="6"/>
+        </w:numPr>
+        <w:rPr>
+          <w:lang w:eastAsia="cs-CZ"/>
+        </w:rPr>
+      </w:pPr>
+      <w:proofErr w:type="spellStart"/>
+      <w:r>
+        <w:rPr>
+          <w:lang w:eastAsia="cs-CZ"/>
+        </w:rPr>
+        <w:t>font_size</w:t>
+      </w:r>
+      <w:proofErr w:type="spellEnd"/>
+      <w:r>
+        <w:rPr>
+          <w:lang w:eastAsia="cs-CZ"/>
+        </w:rPr>
+        <w:t xml:space="preserve"> – velikost písma</w:t>
+      </w:r>
+    </w:p>
+    <w:p>
+      <w:pPr>
+        <w:pStyle w:val="Odstavecseseznamem"/>
+        <w:numPr>
+          <w:ilvl w:val="2"/>
+          <w:numId w:val="6"/>
+        </w:numPr>
+        <w:rPr>
+          <w:lang w:eastAsia="cs-CZ"/>
+        </w:rPr>
+      </w:pPr>
+      <w:proofErr w:type="spellStart"/>
+      <w:r>
+        <w:rPr>
+          <w:lang w:eastAsia="cs-CZ"/>
+        </w:rPr>
+        <w:t>color</w:t>
+      </w:r>
+      <w:proofErr w:type="spellEnd"/>
+      <w:r>
+        <w:rPr>
+          <w:lang w:eastAsia="cs-CZ"/>
+        </w:rPr>
+        <w:t xml:space="preserve"> – barva písma (v </w:t>
+      </w:r>
+      <w:proofErr w:type="spellStart"/>
+      <w:r>
+        <w:rPr>
+          <w:lang w:eastAsia="cs-CZ"/>
+        </w:rPr>
+        <w:t>rgba</w:t>
+      </w:r>
+      <w:proofErr w:type="spellEnd"/>
+      <w:r>
+        <w:rPr>
+          <w:lang w:eastAsia="cs-CZ"/>
+        </w:rPr>
+        <w:t xml:space="preserve"> formátu</w:t>
+      </w:r>
+      <w:r>
+        <w:rPr>
+          <w:lang w:eastAsia="cs-CZ"/>
+        </w:rPr>
+        <w:t>)</w:t>
+      </w:r>
+    </w:p>
+    <w:p>
+      <w:pPr>
+        <w:pStyle w:val="Odstavecseseznamem"/>
+        <w:numPr>
+          <w:ilvl w:val="2"/>
+          <w:numId w:val="6"/>
+        </w:numPr>
+        <w:rPr>
+          <w:lang w:eastAsia="cs-CZ"/>
+        </w:rPr>
+      </w:pPr>
+      <w:r>
+        <w:rPr>
+          <w:lang w:eastAsia="cs-CZ"/>
+        </w:rPr>
+        <w:t>x – poloha na ose x</w:t>
+      </w:r>
+    </w:p>
+    <w:p>
+      <w:pPr>
+        <w:pStyle w:val="Odstavecseseznamem"/>
+        <w:numPr>
+          <w:ilvl w:val="2"/>
+          <w:numId w:val="6"/>
+        </w:numPr>
+        <w:rPr>
+          <w:lang w:eastAsia="cs-CZ"/>
+        </w:rPr>
+      </w:pPr>
+      <w:r>
+        <w:rPr>
+          <w:lang w:eastAsia="cs-CZ"/>
+        </w:rPr>
+        <w:t>y – poloha na ose y</w:t>
+      </w:r>
+    </w:p>
+    <w:p>
+      <w:pPr>
+        <w:pStyle w:val="Odstavecseseznamem"/>
+        <w:numPr>
+          <w:ilvl w:val="2"/>
+          <w:numId w:val="6"/>
+        </w:numPr>
+        <w:rPr>
+          <w:lang w:eastAsia="cs-CZ"/>
+        </w:rPr>
+      </w:pPr>
+      <w:proofErr w:type="spellStart"/>
+      <w:r>
+        <w:rPr>
+          <w:lang w:eastAsia="cs-CZ"/>
+        </w:rPr>
+        <w:t>anchor_x</w:t>
+      </w:r>
+      <w:proofErr w:type="spellEnd"/>
+      <w:r>
+        <w:rPr>
+          <w:lang w:eastAsia="cs-CZ"/>
+        </w:rPr>
+        <w:t xml:space="preserve"> – nastavení kotvy na ose x </w:t>
+      </w:r>
+    </w:p>
+    <w:p>
+      <w:pPr>
+        <w:pStyle w:val="Odstavecseseznamem"/>
+        <w:numPr>
+          <w:ilvl w:val="2"/>
+          <w:numId w:val="6"/>
+        </w:numPr>
+        <w:rPr>
+          <w:lang w:eastAsia="cs-CZ"/>
+        </w:rPr>
+      </w:pPr>
+      <w:proofErr w:type="spellStart"/>
+      <w:r>
+        <w:rPr>
+          <w:lang w:eastAsia="cs-CZ"/>
+        </w:rPr>
+        <w:t>anchor_y</w:t>
+      </w:r>
+      <w:proofErr w:type="spellEnd"/>
+      <w:r>
+        <w:rPr>
+          <w:lang w:eastAsia="cs-CZ"/>
+        </w:rPr>
+        <w:t xml:space="preserve"> – nastavení kotvy na ose y</w:t>
+      </w:r>
+    </w:p>
+    <w:p>
+      <w:pPr>
+        <w:pStyle w:val="Odstavecseseznamem"/>
+        <w:numPr>
+          <w:ilvl w:val="2"/>
+          <w:numId w:val="6"/>
+        </w:numPr>
+        <w:rPr>
+          <w:lang w:eastAsia="cs-CZ"/>
+        </w:rPr>
+      </w:pPr>
+      <w:proofErr w:type="spellStart"/>
+      <w:r>
+        <w:rPr>
+          <w:lang w:eastAsia="cs-CZ"/>
+        </w:rPr>
+        <w:t>batch</w:t>
+      </w:r>
+      <w:proofErr w:type="spellEnd"/>
+      <w:r>
+        <w:rPr>
+          <w:lang w:eastAsia="cs-CZ"/>
+        </w:rPr>
+        <w:t xml:space="preserve"> – vykreslovací metoda</w:t>
+      </w:r>
     </w:p>
     <w:p>
       <w:pPr>
@@ -20770,17 +21098,16 @@
         <w:rPr>
           <w:noProof/>
         </w:rPr>
-        <w:lastRenderedPageBreak/>
         <mc:AlternateContent>
           <mc:Choice Requires="wps">
             <w:drawing>
               <wp:anchor distT="0" distB="0" distL="114300" distR="114300" simplePos="0" relativeHeight="251774976" behindDoc="0" locked="0" layoutInCell="1" allowOverlap="1" wp14:anchorId="0C7D0629" wp14:editId="33621163">
                 <wp:simplePos x="0" y="0"/>
                 <wp:positionH relativeFrom="column">
-                  <wp:posOffset>706755</wp:posOffset>
+                  <wp:posOffset>819571</wp:posOffset>
                 </wp:positionH>
                 <wp:positionV relativeFrom="paragraph">
-                  <wp:posOffset>-207645</wp:posOffset>
+                  <wp:posOffset>153117</wp:posOffset>
                 </wp:positionV>
                 <wp:extent cx="4340225" cy="203200"/>
                 <wp:effectExtent l="0" t="0" r="3175" b="6350"/>
@@ -20819,7 +21146,7 @@
                                 <w:sz w:val="36"/>
                               </w:rPr>
                             </w:pPr>
-                            <w:bookmarkStart w:id="91" w:name="_Toc4345273"/>
+                            <w:bookmarkStart w:id="92" w:name="_Toc4345273"/>
                             <w:r>
                               <w:rPr>
                                 <w:i w:val="0"/>
@@ -20877,7 +21204,7 @@
                               </w:rPr>
                               <w:t xml:space="preserve"> Reset okna</w:t>
                             </w:r>
-                            <w:bookmarkEnd w:id="91"/>
+                            <w:bookmarkEnd w:id="92"/>
                           </w:p>
                         </w:txbxContent>
                       </wps:txbx>
@@ -20898,7 +21225,7 @@
           </mc:Choice>
           <mc:Fallback>
             <w:pict>
-              <v:shape w14:anchorId="0C7D0629" id="Textové pole 35" o:spid="_x0000_s1060" type="#_x0000_t202" style="position:absolute;left:0;text-align:left;margin-left:55.65pt;margin-top:-16.35pt;width:341.75pt;height:16pt;z-index:251774976;visibility:visible;mso-wrap-style:square;mso-height-percent:0;mso-wrap-distance-left:9pt;mso-wrap-distance-top:0;mso-wrap-distance-right:9pt;mso-wrap-distance-bottom:0;mso-position-horizontal:absolute;mso-position-horizontal-relative:text;mso-position-vertical:absolute;mso-position-vertical-relative:text;mso-height-percent:0;mso-height-relative:margin;v-text-anchor:top" o:gfxdata="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" stroked="f">
+              <v:shape w14:anchorId="0C7D0629" id="Textové pole 35" o:spid="_x0000_s1060" type="#_x0000_t202" style="position:absolute;left:0;text-align:left;margin-left:64.55pt;margin-top:12.05pt;width:341.75pt;height:16pt;z-index:251774976;visibility:visible;mso-wrap-style:square;mso-height-percent:0;mso-wrap-distance-left:9pt;mso-wrap-distance-top:0;mso-wrap-distance-right:9pt;mso-wrap-distance-bottom:0;mso-position-horizontal:absolute;mso-position-horizontal-relative:text;mso-position-vertical:absolute;mso-position-vertical-relative:text;mso-height-percent:0;mso-height-relative:margin;v-text-anchor:top" o:gfxdata="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" stroked="f">
                 <v:textbox inset="0,0,0,0">
                   <w:txbxContent>
                     <w:p>
@@ -20912,7 +21239,7 @@
                           <w:sz w:val="36"/>
                         </w:rPr>
                       </w:pPr>
-                      <w:bookmarkStart w:id="92" w:name="_Toc4345273"/>
+                      <w:bookmarkStart w:id="93" w:name="_Toc4345273"/>
                       <w:r>
                         <w:rPr>
                           <w:i w:val="0"/>
@@ -20970,7 +21297,7 @@
                         </w:rPr>
                         <w:t xml:space="preserve"> Reset okna</w:t>
                       </w:r>
-                      <w:bookmarkEnd w:id="92"/>
+                      <w:bookmarkEnd w:id="93"/>
                     </w:p>
                   </w:txbxContent>
                 </v:textbox>
@@ -20979,24 +21306,31 @@
           </mc:Fallback>
         </mc:AlternateContent>
       </w:r>
+    </w:p>
+    <w:p>
+      <w:pPr>
+        <w:rPr>
+          <w:lang w:eastAsia="cs-CZ"/>
+        </w:rPr>
+      </w:pPr>
       <w:r>
         <w:rPr>
           <w:noProof/>
           <w:lang w:eastAsia="cs-CZ"/>
         </w:rPr>
         <w:drawing>
-          <wp:anchor distT="0" distB="0" distL="114300" distR="114300" simplePos="0" relativeHeight="251772928" behindDoc="0" locked="0" layoutInCell="1" allowOverlap="1">
+          <wp:anchor distT="0" distB="0" distL="114300" distR="114300" simplePos="0" relativeHeight="251786240" behindDoc="0" locked="0" layoutInCell="1" allowOverlap="1">
             <wp:simplePos x="0" y="0"/>
             <wp:positionH relativeFrom="margin">
               <wp:align>center</wp:align>
             </wp:positionH>
             <wp:positionV relativeFrom="paragraph">
-              <wp:posOffset>-6350</wp:posOffset>
+              <wp:posOffset>85981</wp:posOffset>
             </wp:positionV>
-            <wp:extent cx="4340787" cy="3981450"/>
-            <wp:effectExtent l="0" t="0" r="3175" b="0"/>
+            <wp:extent cx="4138551" cy="1557318"/>
+            <wp:effectExtent l="0" t="0" r="0" b="5080"/>
             <wp:wrapNone/>
-            <wp:docPr id="29" name="Obrázek 29"/>
+            <wp:docPr id="81" name="Obrázek 81"/>
             <wp:cNvGraphicFramePr>
               <a:graphicFrameLocks xmlns:a="http://schemas.openxmlformats.org/drawingml/2006/main" noChangeAspect="1"/>
             </wp:cNvGraphicFramePr>
@@ -21004,7 +21338,7 @@
               <a:graphicData uri="http://schemas.openxmlformats.org/drawingml/2006/picture">
                 <pic:pic xmlns:pic="http://schemas.openxmlformats.org/drawingml/2006/picture">
                   <pic:nvPicPr>
-                    <pic:cNvPr id="0" name="Picture 1"/>
+                    <pic:cNvPr id="0" name="Picture 3"/>
                     <pic:cNvPicPr>
                       <a:picLocks noChangeAspect="1" noChangeArrowheads="1"/>
                     </pic:cNvPicPr>
@@ -21025,7 +21359,7 @@
                   <pic:spPr bwMode="auto">
                     <a:xfrm>
                       <a:off x="0" y="0"/>
-                      <a:ext cx="4340787" cy="3981450"/>
+                      <a:ext cx="4138551" cy="1557318"/>
                     </a:xfrm>
                     <a:prstGeom prst="rect">
                       <a:avLst/>
@@ -21078,41 +21412,6 @@
     </w:p>
     <w:p>
       <w:pPr>
-        <w:rPr>
-          <w:lang w:eastAsia="cs-CZ"/>
-        </w:rPr>
-      </w:pPr>
-    </w:p>
-    <w:p>
-      <w:pPr>
-        <w:rPr>
-          <w:lang w:eastAsia="cs-CZ"/>
-        </w:rPr>
-      </w:pPr>
-    </w:p>
-    <w:p>
-      <w:pPr>
-        <w:rPr>
-          <w:lang w:eastAsia="cs-CZ"/>
-        </w:rPr>
-      </w:pPr>
-    </w:p>
-    <w:p>
-      <w:pPr>
-        <w:rPr>
-          <w:lang w:eastAsia="cs-CZ"/>
-        </w:rPr>
-      </w:pPr>
-    </w:p>
-    <w:p>
-      <w:pPr>
-        <w:rPr>
-          <w:lang w:eastAsia="cs-CZ"/>
-        </w:rPr>
-      </w:pPr>
-    </w:p>
-    <w:p>
-      <w:pPr>
         <w:ind w:left="0" w:right="0" w:firstLine="0"/>
         <w:jc w:val="left"/>
         <w:rPr>
@@ -21122,33 +21421,6 @@
     </w:p>
     <w:p>
       <w:pPr>
-        <w:ind w:left="0" w:right="0" w:firstLine="0"/>
-        <w:jc w:val="left"/>
-        <w:rPr>
-          <w:lang w:eastAsia="cs-CZ"/>
-        </w:rPr>
-      </w:pPr>
-    </w:p>
-    <w:p>
-      <w:pPr>
-        <w:ind w:left="0" w:right="0" w:firstLine="0"/>
-        <w:jc w:val="left"/>
-        <w:rPr>
-          <w:lang w:eastAsia="cs-CZ"/>
-        </w:rPr>
-      </w:pPr>
-    </w:p>
-    <w:p>
-      <w:pPr>
-        <w:ind w:left="0" w:right="0" w:firstLine="0"/>
-        <w:jc w:val="left"/>
-        <w:rPr>
-          <w:lang w:eastAsia="cs-CZ"/>
-        </w:rPr>
-      </w:pPr>
-    </w:p>
-    <w:p>
-      <w:pPr>
         <w:ind w:left="0" w:firstLine="0"/>
         <w:rPr>
           <w:lang w:eastAsia="cs-CZ"/>
@@ -21158,7 +21430,19 @@
         <w:rPr>
           <w:lang w:eastAsia="cs-CZ"/>
         </w:rPr>
-        <w:t xml:space="preserve">                  Zdroj: Vlastní zpracování</w:t>
+        <w:t xml:space="preserve">                 </w:t>
+      </w:r>
+      <w:r>
+        <w:rPr>
+          <w:lang w:eastAsia="cs-CZ"/>
+        </w:rPr>
+        <w:t xml:space="preserve">    </w:t>
+      </w:r>
+      <w:r>
+        <w:rPr>
+          <w:lang w:eastAsia="cs-CZ"/>
+        </w:rPr>
+        <w:t>Zdroj: Vlastní zpracování</w:t>
       </w:r>
       <w:r>
         <w:rPr>
@@ -21177,6 +21461,7 @@
         <w:rPr>
           <w:noProof/>
         </w:rPr>
+        <w:lastRenderedPageBreak/>
         <mc:AlternateContent>
           <mc:Choice Requires="wps">
             <w:drawing>
@@ -21225,7 +21510,7 @@
                                 <w:sz w:val="36"/>
                               </w:rPr>
                             </w:pPr>
-                            <w:bookmarkStart w:id="93" w:name="_Toc4345274"/>
+                            <w:bookmarkStart w:id="94" w:name="_Toc4345274"/>
                             <w:r>
                               <w:rPr>
                                 <w:i w:val="0"/>
@@ -21283,7 +21568,7 @@
                               </w:rPr>
                               <w:t xml:space="preserve"> Hotový začátek okna</w:t>
                             </w:r>
-                            <w:bookmarkEnd w:id="93"/>
+                            <w:bookmarkEnd w:id="94"/>
                           </w:p>
                         </w:txbxContent>
                       </wps:txbx>
@@ -21318,7 +21603,7 @@
                           <w:sz w:val="36"/>
                         </w:rPr>
                       </w:pPr>
-                      <w:bookmarkStart w:id="94" w:name="_Toc4345274"/>
+                      <w:bookmarkStart w:id="95" w:name="_Toc4345274"/>
                       <w:r>
                         <w:rPr>
                           <w:i w:val="0"/>
@@ -21376,7 +21661,7 @@
                         </w:rPr>
                         <w:t xml:space="preserve"> Hotový začátek okna</w:t>
                       </w:r>
-                      <w:bookmarkEnd w:id="94"/>
+                      <w:bookmarkEnd w:id="95"/>
                     </w:p>
                   </w:txbxContent>
                 </v:textbox>
@@ -21567,35 +21852,10 @@
           <w:lang w:eastAsia="cs-CZ"/>
         </w:rPr>
       </w:pPr>
-    </w:p>
-    <w:p>
-      <w:pPr>
-        <w:ind w:left="0" w:right="0" w:firstLine="0"/>
-        <w:jc w:val="left"/>
-        <w:rPr>
-          <w:lang w:eastAsia="cs-CZ"/>
-        </w:rPr>
-      </w:pPr>
-      <w:r>
-        <w:rPr>
-          <w:lang w:eastAsia="cs-CZ"/>
-        </w:rPr>
-        <w:br w:type="page"/>
-      </w:r>
-    </w:p>
-    <w:p>
-      <w:pPr>
-        <w:ind w:left="0" w:right="0" w:firstLine="0"/>
-        <w:jc w:val="left"/>
-        <w:rPr>
-          <w:lang w:eastAsia="cs-CZ"/>
-        </w:rPr>
-      </w:pPr>
       <w:r>
         <w:rPr>
           <w:noProof/>
         </w:rPr>
-        <w:lastRenderedPageBreak/>
         <mc:AlternateContent>
           <mc:Choice Requires="wps">
             <w:drawing>
@@ -21644,7 +21904,7 @@
                                 <w:sz w:val="36"/>
                               </w:rPr>
                             </w:pPr>
-                            <w:bookmarkStart w:id="95" w:name="_Toc4345275"/>
+                            <w:bookmarkStart w:id="96" w:name="_Toc4345275"/>
                             <w:r>
                               <w:rPr>
                                 <w:i w:val="0"/>
@@ -21702,7 +21962,7 @@
                               </w:rPr>
                               <w:t xml:space="preserve"> Hotový konec okna</w:t>
                             </w:r>
-                            <w:bookmarkEnd w:id="95"/>
+                            <w:bookmarkEnd w:id="96"/>
                           </w:p>
                         </w:txbxContent>
                       </wps:txbx>
@@ -21737,7 +21997,7 @@
                           <w:sz w:val="36"/>
                         </w:rPr>
                       </w:pPr>
-                      <w:bookmarkStart w:id="96" w:name="_Toc4345275"/>
+                      <w:bookmarkStart w:id="97" w:name="_Toc4345275"/>
                       <w:r>
                         <w:rPr>
                           <w:i w:val="0"/>
@@ -21795,7 +22055,7 @@
                         </w:rPr>
                         <w:t xml:space="preserve"> Hotový konec okna</w:t>
                       </w:r>
-                      <w:bookmarkEnd w:id="96"/>
+                      <w:bookmarkEnd w:id="97"/>
                     </w:p>
                   </w:txbxContent>
                 </v:textbox>
@@ -22001,12 +22261,12 @@
       <w:pPr>
         <w:pStyle w:val="Nadpis1"/>
       </w:pPr>
-      <w:bookmarkStart w:id="97" w:name="_Toc4333674"/>
+      <w:bookmarkStart w:id="98" w:name="_Toc4333674"/>
       <w:r>
         <w:lastRenderedPageBreak/>
         <w:t>Spolupráce</w:t>
       </w:r>
-      <w:bookmarkEnd w:id="97"/>
+      <w:bookmarkEnd w:id="98"/>
     </w:p>
     <w:p>
       <w:r>
@@ -22109,7 +22369,7 @@
                                 <w:sz w:val="36"/>
                               </w:rPr>
                             </w:pPr>
-                            <w:bookmarkStart w:id="98" w:name="_Toc4345276"/>
+                            <w:bookmarkStart w:id="99" w:name="_Toc4345276"/>
                             <w:r>
                               <w:rPr>
                                 <w:i w:val="0"/>
@@ -22176,7 +22436,7 @@
                               </w:rPr>
                               <w:t>Sokoban</w:t>
                             </w:r>
-                            <w:bookmarkEnd w:id="98"/>
+                            <w:bookmarkEnd w:id="99"/>
                             <w:proofErr w:type="spellEnd"/>
                           </w:p>
                         </w:txbxContent>
@@ -22212,7 +22472,7 @@
                           <w:sz w:val="36"/>
                         </w:rPr>
                       </w:pPr>
-                      <w:bookmarkStart w:id="99" w:name="_Toc4345276"/>
+                      <w:bookmarkStart w:id="100" w:name="_Toc4345276"/>
                       <w:r>
                         <w:rPr>
                           <w:i w:val="0"/>
@@ -22279,7 +22539,7 @@
                         </w:rPr>
                         <w:t>Sokoban</w:t>
                       </w:r>
-                      <w:bookmarkEnd w:id="99"/>
+                      <w:bookmarkEnd w:id="100"/>
                       <w:proofErr w:type="spellEnd"/>
                     </w:p>
                   </w:txbxContent>
@@ -22381,12 +22641,12 @@
         </w:numPr>
         <w:ind w:left="851"/>
       </w:pPr>
-      <w:bookmarkStart w:id="100" w:name="_Toc4333675"/>
+      <w:bookmarkStart w:id="101" w:name="_Toc4333675"/>
       <w:r>
         <w:lastRenderedPageBreak/>
         <w:t>Závěr</w:t>
       </w:r>
-      <w:bookmarkEnd w:id="100"/>
+      <w:bookmarkEnd w:id="101"/>
     </w:p>
     <w:p>
       <w:r>
@@ -22457,7 +22717,7 @@
         <w:br w:type="page"/>
       </w:r>
     </w:p>
-    <w:bookmarkStart w:id="101" w:name="_Toc4333676" w:displacedByCustomXml="next"/>
+    <w:bookmarkStart w:id="102" w:name="_Toc4333676" w:displacedByCustomXml="next"/>
     <w:sdt>
       <w:sdtPr>
         <w:rPr>
@@ -22477,7 +22737,6 @@
           <w:docPartUnique/>
         </w:docPartObj>
       </w:sdtPr>
-      <w:sdtEndPr/>
       <w:sdtContent>
         <w:p>
           <w:pPr>
@@ -22491,14 +22750,13 @@
           <w:r>
             <w:t>Seznam použité literatury</w:t>
           </w:r>
-          <w:bookmarkEnd w:id="101"/>
+          <w:bookmarkEnd w:id="102"/>
         </w:p>
         <w:sdt>
           <w:sdtPr>
             <w:id w:val="111145805"/>
             <w:bibliography/>
           </w:sdtPr>
-          <w:sdtEndPr/>
           <w:sdtContent>
             <w:p>
               <w:pPr>
@@ -22605,12 +22863,12 @@
         </w:numPr>
         <w:ind w:left="851"/>
       </w:pPr>
-      <w:bookmarkStart w:id="102" w:name="_Toc4333677"/>
+      <w:bookmarkStart w:id="103" w:name="_Toc4333677"/>
       <w:r>
         <w:lastRenderedPageBreak/>
         <w:t>Seznam obrázků a tabulek</w:t>
       </w:r>
-      <w:bookmarkEnd w:id="102"/>
+      <w:bookmarkEnd w:id="103"/>
     </w:p>
     <w:p>
       <w:pPr>
@@ -25236,12 +25494,12 @@
         </w:numPr>
         <w:ind w:left="851"/>
       </w:pPr>
-      <w:bookmarkStart w:id="103" w:name="_Toc4333678"/>
+      <w:bookmarkStart w:id="104" w:name="_Toc4333678"/>
       <w:r>
         <w:lastRenderedPageBreak/>
         <w:t>Přílohy</w:t>
       </w:r>
-      <w:bookmarkEnd w:id="103"/>
+      <w:bookmarkEnd w:id="104"/>
     </w:p>
     <w:p>
       <w:r>
@@ -25253,8 +25511,6 @@
       <w:r>
         <w:t>oster</w:t>
       </w:r>
-      <w:bookmarkStart w:id="104" w:name="_GoBack"/>
-      <w:bookmarkEnd w:id="104"/>
     </w:p>
     <w:sectPr>
       <w:headerReference w:type="default" r:id="rId87"/>
@@ -25321,7 +25577,6 @@
         <w:docPartUnique/>
       </w:docPartObj>
     </w:sdtPr>
-    <w:sdtEndPr/>
     <w:sdtContent>
       <w:p>
         <w:pPr>
@@ -25897,6 +26152,119 @@
       <w:lvlJc w:val="left"/>
     </w:lvl>
   </w:abstractNum>
+  <w:abstractNum w:abstractNumId="1" w15:restartNumberingAfterBreak="0">
+    <w:nsid w:val="604C7E94"/>
+    <w:multiLevelType w:val="hybridMultilevel"/>
+    <w:tmpl w:val="AF888854"/>
+    <w:lvl w:ilvl="0" w:tplc="04050005">
+      <w:start w:val="1"/>
+      <w:numFmt w:val="bullet"/>
+      <w:lvlText w:val=""/>
+      <w:lvlJc w:val="left"/>
+      <w:pPr>
+        <w:ind w:left="720" w:hanging="360"/>
+      </w:pPr>
+      <w:rPr>
+        <w:rFonts w:ascii="Wingdings" w:hAnsi="Wingdings" w:hint="default"/>
+      </w:rPr>
+    </w:lvl>
+    <w:lvl w:ilvl="1" w:tplc="04050003" w:tentative="1">
+      <w:start w:val="1"/>
+      <w:numFmt w:val="bullet"/>
+      <w:lvlText w:val="o"/>
+      <w:lvlJc w:val="left"/>
+      <w:pPr>
+        <w:ind w:left="1440" w:hanging="360"/>
+      </w:pPr>
+      <w:rPr>
+        <w:rFonts w:ascii="Courier New" w:hAnsi="Courier New" w:cs="Courier New" w:hint="default"/>
+      </w:rPr>
+    </w:lvl>
+    <w:lvl w:ilvl="2" w:tplc="04050005">
+      <w:start w:val="1"/>
+      <w:numFmt w:val="bullet"/>
+      <w:lvlText w:val=""/>
+      <w:lvlJc w:val="left"/>
+      <w:pPr>
+        <w:ind w:left="2160" w:hanging="360"/>
+      </w:pPr>
+      <w:rPr>
+        <w:rFonts w:ascii="Wingdings" w:hAnsi="Wingdings" w:hint="default"/>
+      </w:rPr>
+    </w:lvl>
+    <w:lvl w:ilvl="3" w:tplc="04050001" w:tentative="1">
+      <w:start w:val="1"/>
+      <w:numFmt w:val="bullet"/>
+      <w:lvlText w:val=""/>
+      <w:lvlJc w:val="left"/>
+      <w:pPr>
+        <w:ind w:left="2880" w:hanging="360"/>
+      </w:pPr>
+      <w:rPr>
+        <w:rFonts w:ascii="Symbol" w:hAnsi="Symbol" w:hint="default"/>
+      </w:rPr>
+    </w:lvl>
+    <w:lvl w:ilvl="4" w:tplc="04050003" w:tentative="1">
+      <w:start w:val="1"/>
+      <w:numFmt w:val="bullet"/>
+      <w:lvlText w:val="o"/>
+      <w:lvlJc w:val="left"/>
+      <w:pPr>
+        <w:ind w:left="3600" w:hanging="360"/>
+      </w:pPr>
+      <w:rPr>
+        <w:rFonts w:ascii="Courier New" w:hAnsi="Courier New" w:cs="Courier New" w:hint="default"/>
+      </w:rPr>
+    </w:lvl>
+    <w:lvl w:ilvl="5" w:tplc="04050005" w:tentative="1">
+      <w:start w:val="1"/>
+      <w:numFmt w:val="bullet"/>
+      <w:lvlText w:val=""/>
+      <w:lvlJc w:val="left"/>
+      <w:pPr>
+        <w:ind w:left="4320" w:hanging="360"/>
+      </w:pPr>
+      <w:rPr>
+        <w:rFonts w:ascii="Wingdings" w:hAnsi="Wingdings" w:hint="default"/>
+      </w:rPr>
+    </w:lvl>
+    <w:lvl w:ilvl="6" w:tplc="04050001" w:tentative="1">
+      <w:start w:val="1"/>
+      <w:numFmt w:val="bullet"/>
+      <w:lvlText w:val=""/>
+      <w:lvlJc w:val="left"/>
+      <w:pPr>
+        <w:ind w:left="5040" w:hanging="360"/>
+      </w:pPr>
+      <w:rPr>
+        <w:rFonts w:ascii="Symbol" w:hAnsi="Symbol" w:hint="default"/>
+      </w:rPr>
+    </w:lvl>
+    <w:lvl w:ilvl="7" w:tplc="04050003" w:tentative="1">
+      <w:start w:val="1"/>
+      <w:numFmt w:val="bullet"/>
+      <w:lvlText w:val="o"/>
+      <w:lvlJc w:val="left"/>
+      <w:pPr>
+        <w:ind w:left="5760" w:hanging="360"/>
+      </w:pPr>
+      <w:rPr>
+        <w:rFonts w:ascii="Courier New" w:hAnsi="Courier New" w:cs="Courier New" w:hint="default"/>
+      </w:rPr>
+    </w:lvl>
+    <w:lvl w:ilvl="8" w:tplc="04050005" w:tentative="1">
+      <w:start w:val="1"/>
+      <w:numFmt w:val="bullet"/>
+      <w:lvlText w:val=""/>
+      <w:lvlJc w:val="left"/>
+      <w:pPr>
+        <w:ind w:left="6480" w:hanging="360"/>
+      </w:pPr>
+      <w:rPr>
+        <w:rFonts w:ascii="Wingdings" w:hAnsi="Wingdings" w:hint="default"/>
+      </w:rPr>
+    </w:lvl>
+  </w:abstractNum>
   <w:num w:numId="1">
     <w:abstractNumId w:val="0"/>
   </w:num>
@@ -25938,6 +26306,9 @@
     <w:lvlOverride w:ilvl="8">
       <w:startOverride w:val="1"/>
     </w:lvlOverride>
+  </w:num>
+  <w:num w:numId="6">
+    <w:abstractNumId w:val="1"/>
   </w:num>
 </w:numbering>
 </file>
@@ -26895,6 +27266,17 @@
       <w:ind w:left="0"/>
     </w:pPr>
   </w:style>
+  <w:style w:type="paragraph" w:styleId="Odstavecseseznamem">
+    <w:name w:val="List Paragraph"/>
+    <w:basedOn w:val="Normln"/>
+    <w:uiPriority w:val="34"/>
+    <w:qFormat/>
+    <w:rsid w:val="00022E81"/>
+    <w:pPr>
+      <w:ind w:left="720"/>
+      <w:contextualSpacing/>
+    </w:pPr>
+  </w:style>
 </w:styles>
 </file>
 
@@ -27223,7 +27605,7 @@
 </file>
 
 <file path=customXml/itemProps1.xml><?xml version="1.0" encoding="utf-8"?>
-<ds:datastoreItem xmlns:ds="http://schemas.openxmlformats.org/officeDocument/2006/customXml" ds:itemID="{8FC80ABA-15AE-4DE9-B07A-61A52EEA3F00}">
+<ds:datastoreItem xmlns:ds="http://schemas.openxmlformats.org/officeDocument/2006/customXml" ds:itemID="{459E96F7-A3CA-4550-8132-A2C9BDE7B252}">
   <ds:schemaRefs>
     <ds:schemaRef ds:uri="http://schemas.openxmlformats.org/officeDocument/2006/bibliography"/>
   </ds:schemaRefs>

</xml_diff>

<commit_message>
snad posledni uprava textu
</commit_message>
<xml_diff>
--- a/DMP.docx
+++ b/DMP.docx
@@ -3531,15 +3531,13 @@
       </w:pPr>
       <w:bookmarkStart w:id="7" w:name="_Toc4333658"/>
       <w:r>
-        <w:t xml:space="preserve">Instalace </w:t>
-      </w:r>
-      <w:proofErr w:type="spellStart"/>
-      <w:r>
-        <w:t>viruálního</w:t>
-      </w:r>
-      <w:proofErr w:type="spellEnd"/>
-      <w:r>
-        <w:t xml:space="preserve"> prostředí</w:t>
+        <w:t>Instalace vir</w:t>
+      </w:r>
+      <w:r>
+        <w:t>t</w:t>
+      </w:r>
+      <w:r>
+        <w:t>uálního prostředí</w:t>
       </w:r>
       <w:bookmarkEnd w:id="7"/>
     </w:p>
@@ -4028,7 +4026,7 @@
                                 <w:sz w:val="36"/>
                               </w:rPr>
                             </w:pPr>
-                            <w:bookmarkStart w:id="9" w:name="_Toc4345240"/>
+                            <w:bookmarkStart w:id="10" w:name="_Toc4345240"/>
                             <w:r>
                               <w:rPr>
                                 <w:i w:val="0"/>
@@ -4086,7 +4084,7 @@
                               </w:rPr>
                               <w:t xml:space="preserve"> Instalace virtuálního prostředí na Windows</w:t>
                             </w:r>
-                            <w:bookmarkEnd w:id="9"/>
+                            <w:bookmarkEnd w:id="10"/>
                           </w:p>
                         </w:txbxContent>
                       </wps:txbx>
@@ -4295,7 +4293,7 @@
       <w:pPr>
         <w:pStyle w:val="Nadpis2"/>
       </w:pPr>
-      <w:bookmarkStart w:id="10" w:name="_Toc4333659"/>
+      <w:bookmarkStart w:id="12" w:name="_Toc4333659"/>
       <w:r>
         <w:t xml:space="preserve">Knihovna </w:t>
       </w:r>
@@ -4303,7 +4301,7 @@
       <w:r>
         <w:t>Pyglet</w:t>
       </w:r>
-      <w:bookmarkEnd w:id="10"/>
+      <w:bookmarkEnd w:id="12"/>
       <w:proofErr w:type="spellEnd"/>
     </w:p>
     <w:p>
@@ -4371,7 +4369,23 @@
           <w:szCs w:val="24"/>
           <w:shd w:val="clear" w:color="auto" w:fill="FFFFFF"/>
         </w:rPr>
-        <w:t>které sloužit buď ve funkci spritů (pohybující se objekty ve scéně s volitelnou velikostí, rotací a průhledností) nebo je možné rastrové obrázky použít pro vytvoření textur nanášených na trojrozměrná tělesa.</w:t>
+        <w:t xml:space="preserve">které </w:t>
+      </w:r>
+      <w:r>
+        <w:rPr>
+          <w:rFonts w:cstheme="minorHAnsi"/>
+          <w:szCs w:val="24"/>
+          <w:shd w:val="clear" w:color="auto" w:fill="FFFFFF"/>
+        </w:rPr>
+        <w:t>jsou</w:t>
+      </w:r>
+      <w:r>
+        <w:rPr>
+          <w:rFonts w:cstheme="minorHAnsi"/>
+          <w:szCs w:val="24"/>
+          <w:shd w:val="clear" w:color="auto" w:fill="FFFFFF"/>
+        </w:rPr>
+        <w:t xml:space="preserve"> buď ve funkci spritů (pohybující se objekty ve scéně s volitelnou velikostí, rotací a průhledností) nebo je možné rastrové obrázky použít pro vytvoření textur nanášených na trojrozměrná tělesa.</w:t>
       </w:r>
       <w:r>
         <w:rPr>
@@ -4413,7 +4427,7 @@
       <w:pPr>
         <w:pStyle w:val="Nadpis3"/>
       </w:pPr>
-      <w:bookmarkStart w:id="11" w:name="_Toc4333660"/>
+      <w:bookmarkStart w:id="13" w:name="_Toc4333660"/>
       <w:r>
         <w:lastRenderedPageBreak/>
         <w:t xml:space="preserve">Instalace knihovny </w:t>
@@ -4422,7 +4436,7 @@
       <w:r>
         <w:t>Pyglet</w:t>
       </w:r>
-      <w:bookmarkEnd w:id="11"/>
+      <w:bookmarkEnd w:id="13"/>
       <w:proofErr w:type="spellEnd"/>
     </w:p>
     <w:p>
@@ -4598,294 +4612,290 @@
       <w:pPr>
         <w:pStyle w:val="Nadpis1"/>
       </w:pPr>
-      <w:bookmarkStart w:id="12" w:name="_Toc4333661"/>
-      <w:proofErr w:type="spellStart"/>
+      <w:bookmarkStart w:id="14" w:name="_Toc4333661"/>
       <w:r>
         <w:lastRenderedPageBreak/>
         <w:t>Git</w:t>
       </w:r>
       <w:r>
-        <w:t>h</w:t>
+        <w:t>H</w:t>
       </w:r>
       <w:r>
         <w:t>ub</w:t>
       </w:r>
-      <w:bookmarkEnd w:id="12"/>
+      <w:bookmarkEnd w:id="14"/>
+    </w:p>
+    <w:p>
+      <w:r>
+        <w:t>Git</w:t>
+      </w:r>
+      <w:r>
+        <w:t>H</w:t>
+      </w:r>
+      <w:r>
+        <w:t>ub</w:t>
+      </w:r>
+      <w:r>
+        <w:t xml:space="preserve"> je </w:t>
+      </w:r>
+      <w:r>
+        <w:t xml:space="preserve">webová </w:t>
+      </w:r>
+      <w:r>
+        <w:t>služba, která podporuje vývoj</w:t>
+      </w:r>
+      <w:r>
+        <w:t xml:space="preserve"> </w:t>
+      </w:r>
+      <w:r>
+        <w:t>soft</w:t>
+      </w:r>
+      <w:r>
+        <w:t xml:space="preserve">waru díky </w:t>
+      </w:r>
+      <w:proofErr w:type="spellStart"/>
+      <w:r>
+        <w:t>verzovacímu</w:t>
+      </w:r>
       <w:proofErr w:type="spellEnd"/>
-    </w:p>
-    <w:p>
+      <w:r>
+        <w:t xml:space="preserve"> </w:t>
+      </w:r>
+      <w:r>
+        <w:t>nástroji Git</w:t>
+      </w:r>
+      <w:r>
+        <w:t xml:space="preserve">. Hlavní výhodou je bezplatný </w:t>
+      </w:r>
+      <w:r>
+        <w:t>web</w:t>
+      </w:r>
+      <w:r>
+        <w:t>hosting</w:t>
+      </w:r>
+      <w:r>
+        <w:t xml:space="preserve"> (pronájem prostoru pro webové stránky na cizím serveru)</w:t>
+      </w:r>
+      <w:r>
+        <w:t xml:space="preserve"> pro open source (otevřené) projekty</w:t>
+      </w:r>
+      <w:r>
+        <w:t xml:space="preserve"> a možnost spolupráce několika programátorů na stejném projektu, aniž by musely sdílet společnou síť</w:t>
+      </w:r>
+      <w:r>
+        <w:t xml:space="preserve">. Mezi další důležité </w:t>
+      </w:r>
+      <w:r>
+        <w:t>vlastnosti</w:t>
+      </w:r>
+      <w:r>
+        <w:t xml:space="preserve"> patří například diskuze nad kódem, notifikace o změnách a </w:t>
+      </w:r>
+      <w:r>
+        <w:t>dokumentace ve formě README (</w:t>
+      </w:r>
+      <w:proofErr w:type="spellStart"/>
+      <w:r>
+        <w:t>čtimě</w:t>
+      </w:r>
+      <w:proofErr w:type="spellEnd"/>
+      <w:r>
+        <w:t>), která je ve stejné složce jako samotný program</w:t>
+      </w:r>
+      <w:r>
+        <w:t>. Git</w:t>
+      </w:r>
+      <w:r>
+        <w:t>H</w:t>
+      </w:r>
+      <w:r>
+        <w:t xml:space="preserve">ub byl poprvé spuštěn v roce 2008 a jeho zakladateli byli Tom </w:t>
+      </w:r>
+      <w:proofErr w:type="spellStart"/>
+      <w:r>
+        <w:t>Preston</w:t>
+      </w:r>
+      <w:proofErr w:type="spellEnd"/>
+      <w:r>
+        <w:t xml:space="preserve">-Werner, Chris </w:t>
+      </w:r>
+      <w:proofErr w:type="spellStart"/>
+      <w:r>
+        <w:t>Wanstrath</w:t>
+      </w:r>
+      <w:proofErr w:type="spellEnd"/>
+      <w:r>
+        <w:t xml:space="preserve"> a PJ </w:t>
+      </w:r>
+      <w:proofErr w:type="spellStart"/>
+      <w:r>
+        <w:t>Hyett</w:t>
+      </w:r>
+      <w:proofErr w:type="spellEnd"/>
+      <w:r>
+        <w:t>. V současné době Git</w:t>
+      </w:r>
+      <w:r>
+        <w:t>H</w:t>
+      </w:r>
+      <w:r>
+        <w:t xml:space="preserve">ub hostuje něco okolo 11 miliónů </w:t>
+      </w:r>
+      <w:proofErr w:type="spellStart"/>
+      <w:r>
+        <w:t>repo</w:t>
+      </w:r>
+      <w:r>
+        <w:t>z</w:t>
+      </w:r>
+      <w:r>
+        <w:t>itářů</w:t>
+      </w:r>
+      <w:proofErr w:type="spellEnd"/>
+      <w:r>
+        <w:t xml:space="preserve"> (datová úložiště).</w:t>
+      </w:r>
+    </w:p>
+    <w:p>
+      <w:r>
+        <w:t xml:space="preserve">Pří tvorbě jakéhokoliv projektu je </w:t>
+      </w:r>
+      <w:r>
+        <w:t xml:space="preserve">vždy </w:t>
+      </w:r>
+      <w:r>
+        <w:t>vhodné</w:t>
+      </w:r>
+      <w:r>
+        <w:t xml:space="preserve"> ukládat nové změny do veřejného </w:t>
+      </w:r>
+      <w:proofErr w:type="spellStart"/>
+      <w:r>
+        <w:t>repo</w:t>
+      </w:r>
+      <w:r>
+        <w:t>z</w:t>
+      </w:r>
+      <w:r>
+        <w:t>itáře</w:t>
+      </w:r>
+      <w:proofErr w:type="spellEnd"/>
+      <w:r>
+        <w:t xml:space="preserve"> na</w:t>
+      </w:r>
+      <w:r>
+        <w:t xml:space="preserve"> </w:t>
+      </w:r>
+      <w:r>
+        <w:t>G</w:t>
+      </w:r>
+      <w:r>
+        <w:t>it</w:t>
+      </w:r>
+      <w:r>
+        <w:t>H</w:t>
+      </w:r>
+      <w:r>
+        <w:t>ub</w:t>
+      </w:r>
+      <w:r>
+        <w:t>u</w:t>
+      </w:r>
+      <w:r>
+        <w:t>, jelikož se vždy budeme moci vrátit k</w:t>
+      </w:r>
+      <w:r>
+        <w:t> některé ze</w:t>
+      </w:r>
+      <w:r>
+        <w:t xml:space="preserve"> star</w:t>
+      </w:r>
+      <w:r>
+        <w:t>ších</w:t>
+      </w:r>
+      <w:r>
+        <w:t xml:space="preserve"> verz</w:t>
+      </w:r>
+      <w:r>
+        <w:t>í</w:t>
+      </w:r>
+      <w:r>
+        <w:t xml:space="preserve"> projektu, </w:t>
+      </w:r>
+      <w:r>
+        <w:t>i když</w:t>
+      </w:r>
+      <w:r>
+        <w:t xml:space="preserve"> nám nejdřív mohla připadat špatná.</w:t>
+      </w:r>
+      <w:r>
+        <w:t xml:space="preserve"> Git</w:t>
+      </w:r>
+      <w:r>
+        <w:t>H</w:t>
+      </w:r>
+      <w:r>
+        <w:t>ub najdeme na internetové adrese www.github.com.</w:t>
+      </w:r>
+    </w:p>
+    <w:p>
+      <w:pPr>
+        <w:pStyle w:val="Nadpis2"/>
+      </w:pPr>
+      <w:bookmarkStart w:id="15" w:name="_Toc4333662"/>
       <w:r>
         <w:t>Git</w:t>
       </w:r>
-      <w:r>
-        <w:t>H</w:t>
-      </w:r>
-      <w:r>
-        <w:t>ub</w:t>
-      </w:r>
-      <w:r>
-        <w:t xml:space="preserve"> je </w:t>
-      </w:r>
-      <w:r>
-        <w:t xml:space="preserve">webová </w:t>
-      </w:r>
-      <w:r>
-        <w:t>služba, která podporuje vývoj</w:t>
-      </w:r>
-      <w:r>
+      <w:bookmarkEnd w:id="15"/>
+    </w:p>
+    <w:p>
+      <w:pPr>
+        <w:rPr>
+          <w:lang w:eastAsia="cs-CZ"/>
+        </w:rPr>
+      </w:pPr>
+      <w:r>
+        <w:rPr>
+          <w:lang w:eastAsia="cs-CZ"/>
+        </w:rPr>
+        <w:t>Git je</w:t>
+      </w:r>
+      <w:r>
+        <w:rPr>
+          <w:lang w:eastAsia="cs-CZ"/>
+        </w:rPr>
+        <w:t xml:space="preserve"> nástroj pro správu verzí, to znamená, že zaznamenává veškeré změny souboru</w:t>
+      </w:r>
+      <w:r>
+        <w:rPr>
+          <w:lang w:eastAsia="cs-CZ"/>
+        </w:rPr>
+        <w:t xml:space="preserve"> v čase, které uživatelé provedou. To je dobré třeba, když potřebujeme zjistit, kdo jako poslední upravil soubor, který náhle přestal vykonávat svou funkci.</w:t>
+      </w:r>
+      <w:r>
+        <w:rPr>
+          <w:lang w:eastAsia="cs-CZ"/>
+        </w:rPr>
+        <w:t xml:space="preserve"> Git je velice rychlý, a proto je efektivní i při práci s velkými projekty.</w:t>
+      </w:r>
+      <w:r>
+        <w:rPr>
+          <w:lang w:eastAsia="cs-CZ"/>
+        </w:rPr>
         <w:t xml:space="preserve"> </w:t>
       </w:r>
       <w:r>
-        <w:t>soft</w:t>
-      </w:r>
-      <w:r>
-        <w:t xml:space="preserve">waru díky </w:t>
-      </w:r>
-      <w:proofErr w:type="spellStart"/>
-      <w:r>
-        <w:t>verzovacímu</w:t>
-      </w:r>
-      <w:proofErr w:type="spellEnd"/>
-      <w:r>
-        <w:t xml:space="preserve"> </w:t>
-      </w:r>
-      <w:r>
-        <w:t>nástroji Git</w:t>
-      </w:r>
-      <w:r>
-        <w:t xml:space="preserve">. Hlavní výhodou je bezplatný </w:t>
-      </w:r>
-      <w:r>
-        <w:t>web</w:t>
-      </w:r>
-      <w:r>
-        <w:t>hosting</w:t>
-      </w:r>
-      <w:r>
-        <w:t xml:space="preserve"> (pronájem prostoru pro webové stránky na cizím serveru)</w:t>
-      </w:r>
-      <w:r>
-        <w:t xml:space="preserve"> pro open source (otevřené) projekty</w:t>
-      </w:r>
-      <w:r>
-        <w:t xml:space="preserve"> a možnost spolupráce několika programátorů na stejném projektu, aniž by musely sdílet společnou síť</w:t>
-      </w:r>
-      <w:r>
-        <w:t xml:space="preserve">. Mezi další důležité </w:t>
-      </w:r>
-      <w:r>
-        <w:t>vlastnosti</w:t>
-      </w:r>
-      <w:r>
-        <w:t xml:space="preserve"> patří například diskuze nad kódem, notifikace o změnách a </w:t>
-      </w:r>
-      <w:r>
-        <w:t>dokumentace ve formě README (</w:t>
-      </w:r>
-      <w:proofErr w:type="spellStart"/>
-      <w:r>
-        <w:t>čtimě</w:t>
-      </w:r>
-      <w:proofErr w:type="spellEnd"/>
-      <w:r>
-        <w:t>), která je ve stejné složce jako samotný program</w:t>
-      </w:r>
-      <w:r>
-        <w:t>. Git</w:t>
-      </w:r>
-      <w:r>
-        <w:t>H</w:t>
-      </w:r>
-      <w:r>
-        <w:t xml:space="preserve">ub byl poprvé spuštěn v roce 2008 a jeho zakladateli byli Tom </w:t>
-      </w:r>
-      <w:proofErr w:type="spellStart"/>
-      <w:r>
-        <w:t>Preston</w:t>
-      </w:r>
-      <w:proofErr w:type="spellEnd"/>
-      <w:r>
-        <w:t xml:space="preserve">-Werner, Chris </w:t>
-      </w:r>
-      <w:proofErr w:type="spellStart"/>
-      <w:r>
-        <w:t>Wanstrath</w:t>
-      </w:r>
-      <w:proofErr w:type="spellEnd"/>
-      <w:r>
-        <w:t xml:space="preserve"> a PJ </w:t>
-      </w:r>
-      <w:proofErr w:type="spellStart"/>
-      <w:r>
-        <w:t>Hyett</w:t>
-      </w:r>
-      <w:proofErr w:type="spellEnd"/>
-      <w:r>
-        <w:t>. V současné době Git</w:t>
-      </w:r>
-      <w:r>
-        <w:t>H</w:t>
-      </w:r>
-      <w:r>
-        <w:t xml:space="preserve">ub hostuje něco okolo 11 miliónů </w:t>
-      </w:r>
-      <w:proofErr w:type="spellStart"/>
-      <w:r>
-        <w:t>repo</w:t>
-      </w:r>
-      <w:r>
-        <w:t>z</w:t>
-      </w:r>
-      <w:r>
-        <w:t>itářů</w:t>
-      </w:r>
-      <w:proofErr w:type="spellEnd"/>
-      <w:r>
-        <w:t xml:space="preserve"> (datová úložiště).</w:t>
-      </w:r>
-    </w:p>
-    <w:p>
-      <w:r>
-        <w:t xml:space="preserve">Pří tvorbě jakéhokoliv projektu je </w:t>
-      </w:r>
-      <w:r>
-        <w:t xml:space="preserve">vždy </w:t>
-      </w:r>
-      <w:r>
-        <w:t>vhodné</w:t>
-      </w:r>
-      <w:r>
-        <w:t xml:space="preserve"> ukládat nové změny do veřejného </w:t>
-      </w:r>
-      <w:proofErr w:type="spellStart"/>
-      <w:r>
-        <w:t>repo</w:t>
-      </w:r>
-      <w:r>
-        <w:t>z</w:t>
-      </w:r>
-      <w:r>
-        <w:t>itáře</w:t>
-      </w:r>
-      <w:proofErr w:type="spellEnd"/>
-      <w:r>
-        <w:t xml:space="preserve"> na</w:t>
-      </w:r>
-      <w:r>
-        <w:t xml:space="preserve"> </w:t>
-      </w:r>
-      <w:r>
-        <w:t>G</w:t>
-      </w:r>
-      <w:r>
-        <w:t>it</w:t>
-      </w:r>
-      <w:r>
-        <w:t>H</w:t>
-      </w:r>
-      <w:r>
-        <w:t>ub</w:t>
-      </w:r>
-      <w:r>
-        <w:t>u</w:t>
-      </w:r>
-      <w:r>
-        <w:t>, jelikož se vždy budeme moci vrátit k</w:t>
-      </w:r>
-      <w:r>
-        <w:t> některé ze</w:t>
-      </w:r>
-      <w:r>
-        <w:t xml:space="preserve"> star</w:t>
-      </w:r>
-      <w:r>
-        <w:t>ších</w:t>
-      </w:r>
-      <w:r>
-        <w:t xml:space="preserve"> verz</w:t>
-      </w:r>
-      <w:r>
-        <w:t>í</w:t>
-      </w:r>
-      <w:r>
-        <w:t xml:space="preserve"> projektu, </w:t>
-      </w:r>
-      <w:r>
-        <w:t>i když</w:t>
-      </w:r>
-      <w:r>
-        <w:t xml:space="preserve"> nám nejdřív mohla připadat špatná.</w:t>
-      </w:r>
-      <w:r>
-        <w:t xml:space="preserve"> Git</w:t>
-      </w:r>
-      <w:r>
-        <w:t>H</w:t>
-      </w:r>
-      <w:r>
-        <w:t>ub najdeme na internetové adrese www.github.com.</w:t>
-      </w:r>
-    </w:p>
-    <w:p>
-      <w:pPr>
-        <w:pStyle w:val="Nadpis2"/>
-      </w:pPr>
-      <w:bookmarkStart w:id="13" w:name="_Toc4333662"/>
-      <w:r>
-        <w:t>Git</w:t>
-      </w:r>
-      <w:bookmarkEnd w:id="13"/>
-    </w:p>
-    <w:p>
-      <w:pPr>
-        <w:rPr>
-          <w:lang w:eastAsia="cs-CZ"/>
-        </w:rPr>
-      </w:pPr>
-      <w:r>
-        <w:rPr>
-          <w:lang w:eastAsia="cs-CZ"/>
-        </w:rPr>
-        <w:t>Git je</w:t>
-      </w:r>
-      <w:r>
-        <w:rPr>
-          <w:lang w:eastAsia="cs-CZ"/>
-        </w:rPr>
-        <w:t xml:space="preserve"> nástroj pro správu verzí, to znamená, že zaznamenává veškeré změny souboru</w:t>
-      </w:r>
-      <w:r>
-        <w:rPr>
-          <w:lang w:eastAsia="cs-CZ"/>
-        </w:rPr>
-        <w:t xml:space="preserve"> v čase, které uživatelé provedou. To je dobré třeba, když potřebujeme zjistit, kdo jako poslední upravil soubor, který náhle přestal vykonávat svou funkci.</w:t>
-      </w:r>
-      <w:r>
-        <w:rPr>
-          <w:lang w:eastAsia="cs-CZ"/>
-        </w:rPr>
-        <w:t xml:space="preserve"> Git je velice rychlý, a proto je efektivní i při práci s velkými projekty.</w:t>
-      </w:r>
-      <w:r>
-        <w:rPr>
-          <w:lang w:eastAsia="cs-CZ"/>
-        </w:rPr>
-        <w:t xml:space="preserve"> </w:t>
-      </w:r>
-      <w:r>
-        <w:rPr>
-          <w:lang w:eastAsia="cs-CZ"/>
-        </w:rPr>
-        <w:t xml:space="preserve">Oproti ostatním systémům </w:t>
-      </w:r>
-      <w:proofErr w:type="spellStart"/>
-      <w:r>
-        <w:rPr>
-          <w:lang w:eastAsia="cs-CZ"/>
-        </w:rPr>
-        <w:t>správi</w:t>
-      </w:r>
-      <w:proofErr w:type="spellEnd"/>
+        <w:rPr>
+          <w:lang w:eastAsia="cs-CZ"/>
+        </w:rPr>
+        <w:t>Oproti ostatním systémům správ</w:t>
+      </w:r>
+      <w:r>
+        <w:rPr>
+          <w:lang w:eastAsia="cs-CZ"/>
+        </w:rPr>
+        <w:t>y</w:t>
+      </w:r>
       <w:r>
         <w:rPr>
           <w:lang w:eastAsia="cs-CZ"/>
@@ -5133,7 +5143,7 @@
                                 <w:sz w:val="36"/>
                               </w:rPr>
                             </w:pPr>
-                            <w:bookmarkStart w:id="14" w:name="_Toc4345241"/>
+                            <w:bookmarkStart w:id="16" w:name="_Toc4345241"/>
                             <w:r>
                               <w:rPr>
                                 <w:i w:val="0"/>
@@ -5199,7 +5209,7 @@
                               </w:rPr>
                               <w:t>Části systému Git</w:t>
                             </w:r>
-                            <w:bookmarkEnd w:id="14"/>
+                            <w:bookmarkEnd w:id="16"/>
                           </w:p>
                         </w:txbxContent>
                       </wps:txbx>
@@ -5611,11 +5621,11 @@
       <w:pPr>
         <w:pStyle w:val="Nadpis3"/>
       </w:pPr>
-      <w:bookmarkStart w:id="15" w:name="_Toc4333663"/>
+      <w:bookmarkStart w:id="18" w:name="_Toc4333663"/>
       <w:r>
         <w:t>Instalace Gitu</w:t>
       </w:r>
-      <w:bookmarkEnd w:id="15"/>
+      <w:bookmarkEnd w:id="18"/>
     </w:p>
     <w:p>
       <w:pPr>
@@ -5696,7 +5706,7 @@
                               </w:rPr>
                               <w:t xml:space="preserve">  </w:t>
                             </w:r>
-                            <w:bookmarkStart w:id="16" w:name="_Toc4345242"/>
+                            <w:bookmarkStart w:id="19" w:name="_Toc4345242"/>
                             <w:r>
                               <w:rPr>
                                 <w:i w:val="0"/>
@@ -5754,7 +5764,7 @@
                               </w:rPr>
                               <w:t xml:space="preserve"> Instalace Gitu na Linux</w:t>
                             </w:r>
-                            <w:bookmarkEnd w:id="16"/>
+                            <w:bookmarkEnd w:id="19"/>
                           </w:p>
                         </w:txbxContent>
                       </wps:txbx>
@@ -6185,7 +6195,7 @@
                                 <w:sz w:val="36"/>
                               </w:rPr>
                             </w:pPr>
-                            <w:bookmarkStart w:id="17" w:name="_Toc4345243"/>
+                            <w:bookmarkStart w:id="21" w:name="_Toc4345243"/>
                             <w:r>
                               <w:rPr>
                                 <w:i w:val="0"/>
@@ -6243,7 +6253,7 @@
                               </w:rPr>
                               <w:t xml:space="preserve"> Instalace Gitu na Mac</w:t>
                             </w:r>
-                            <w:bookmarkEnd w:id="17"/>
+                            <w:bookmarkEnd w:id="21"/>
                           </w:p>
                         </w:txbxContent>
                       </wps:txbx>
@@ -6390,7 +6400,7 @@
       <w:pPr>
         <w:pStyle w:val="Nadpis3"/>
       </w:pPr>
-      <w:bookmarkStart w:id="18" w:name="_Toc4333664"/>
+      <w:bookmarkStart w:id="23" w:name="_Toc4333664"/>
       <w:r>
         <w:t>Práce s</w:t>
       </w:r>
@@ -6415,7 +6425,7 @@
       <w:r>
         <w:t>repozitářem</w:t>
       </w:r>
-      <w:bookmarkEnd w:id="18"/>
+      <w:bookmarkEnd w:id="23"/>
       <w:proofErr w:type="spellEnd"/>
     </w:p>
     <w:p>
@@ -6476,7 +6486,7 @@
                                 <w:sz w:val="36"/>
                               </w:rPr>
                             </w:pPr>
-                            <w:bookmarkStart w:id="19" w:name="_Toc4345244"/>
+                            <w:bookmarkStart w:id="24" w:name="_Toc4345244"/>
                             <w:r>
                               <w:rPr>
                                 <w:i w:val="0"/>
@@ -6534,7 +6544,7 @@
                               </w:rPr>
                               <w:t xml:space="preserve"> Zahájení práce v Gitu</w:t>
                             </w:r>
-                            <w:bookmarkEnd w:id="19"/>
+                            <w:bookmarkEnd w:id="24"/>
                           </w:p>
                         </w:txbxContent>
                       </wps:txbx>
@@ -6971,7 +6981,7 @@
                                 <w:sz w:val="36"/>
                               </w:rPr>
                             </w:pPr>
-                            <w:bookmarkStart w:id="20" w:name="_Toc4345245"/>
+                            <w:bookmarkStart w:id="26" w:name="_Toc4345245"/>
                             <w:r>
                               <w:rPr>
                                 <w:i w:val="0"/>
@@ -7038,7 +7048,7 @@
                               </w:rPr>
                               <w:t>repozitáři</w:t>
                             </w:r>
-                            <w:bookmarkEnd w:id="20"/>
+                            <w:bookmarkEnd w:id="26"/>
                             <w:proofErr w:type="spellEnd"/>
                           </w:p>
                         </w:txbxContent>
@@ -7535,7 +7545,7 @@
                                 <w:sz w:val="36"/>
                               </w:rPr>
                             </w:pPr>
-                            <w:bookmarkStart w:id="21" w:name="_Toc4345246"/>
+                            <w:bookmarkStart w:id="28" w:name="_Toc4345246"/>
                             <w:r>
                               <w:rPr>
                                 <w:i w:val="0"/>
@@ -7593,7 +7603,7 @@
                               </w:rPr>
                               <w:t xml:space="preserve"> Git status</w:t>
                             </w:r>
-                            <w:bookmarkEnd w:id="21"/>
+                            <w:bookmarkEnd w:id="28"/>
                           </w:p>
                         </w:txbxContent>
                       </wps:txbx>
@@ -8019,7 +8029,7 @@
                                 <w:sz w:val="36"/>
                               </w:rPr>
                             </w:pPr>
-                            <w:bookmarkStart w:id="22" w:name="_Toc4345247"/>
+                            <w:bookmarkStart w:id="30" w:name="_Toc4345247"/>
                             <w:r>
                               <w:rPr>
                                 <w:i w:val="0"/>
@@ -8086,7 +8096,7 @@
                               </w:rPr>
                               <w:t>add</w:t>
                             </w:r>
-                            <w:bookmarkEnd w:id="22"/>
+                            <w:bookmarkEnd w:id="30"/>
                             <w:proofErr w:type="spellEnd"/>
                           </w:p>
                         </w:txbxContent>
@@ -8404,7 +8414,21 @@
         <w:rPr>
           <w:lang w:eastAsia="cs-CZ"/>
         </w:rPr>
-        <w:t>Nyní tedy můžeme provést revizi souboru „text1.txt“, je ovšem důležité podotknou, že revize (</w:t>
+        <w:t>Nyní tedy můžeme provést revizi souboru „text1.txt“, je ovšem důležité podotknou</w:t>
+      </w:r>
+      <w:r>
+        <w:rPr>
+          <w:lang w:eastAsia="cs-CZ"/>
+        </w:rPr>
+        <w:t>t</w:t>
+      </w:r>
+      <w:bookmarkStart w:id="32" w:name="_GoBack"/>
+      <w:bookmarkEnd w:id="32"/>
+      <w:r>
+        <w:rPr>
+          <w:lang w:eastAsia="cs-CZ"/>
+        </w:rPr>
+        <w:t>, že revize (</w:t>
       </w:r>
       <w:proofErr w:type="spellStart"/>
       <w:r>
@@ -8609,7 +8633,7 @@
                                 <w:sz w:val="36"/>
                               </w:rPr>
                             </w:pPr>
-                            <w:bookmarkStart w:id="23" w:name="_Toc4345248"/>
+                            <w:bookmarkStart w:id="33" w:name="_Toc4345248"/>
                             <w:r>
                               <w:rPr>
                                 <w:i w:val="0"/>
@@ -8667,7 +8691,7 @@
                               </w:rPr>
                               <w:t xml:space="preserve"> První revize</w:t>
                             </w:r>
-                            <w:bookmarkEnd w:id="23"/>
+                            <w:bookmarkEnd w:id="33"/>
                           </w:p>
                         </w:txbxContent>
                       </wps:txbx>
@@ -8702,7 +8726,7 @@
                           <w:sz w:val="36"/>
                         </w:rPr>
                       </w:pPr>
-                      <w:bookmarkStart w:id="33" w:name="_Toc4345248"/>
+                      <w:bookmarkStart w:id="34" w:name="_Toc4345248"/>
                       <w:r>
                         <w:rPr>
                           <w:i w:val="0"/>
@@ -8760,7 +8784,7 @@
                         </w:rPr>
                         <w:t xml:space="preserve"> První revize</w:t>
                       </w:r>
-                      <w:bookmarkEnd w:id="33"/>
+                      <w:bookmarkEnd w:id="34"/>
                     </w:p>
                   </w:txbxContent>
                 </v:textbox>
@@ -8957,7 +8981,7 @@
                                 <w:sz w:val="36"/>
                               </w:rPr>
                             </w:pPr>
-                            <w:bookmarkStart w:id="24" w:name="_Toc4345249"/>
+                            <w:bookmarkStart w:id="35" w:name="_Toc4345249"/>
                             <w:r>
                               <w:rPr>
                                 <w:i w:val="0"/>
@@ -9015,7 +9039,7 @@
                               </w:rPr>
                               <w:t xml:space="preserve"> Výpis revize</w:t>
                             </w:r>
-                            <w:bookmarkEnd w:id="24"/>
+                            <w:bookmarkEnd w:id="35"/>
                           </w:p>
                         </w:txbxContent>
                       </wps:txbx>
@@ -9050,7 +9074,7 @@
                           <w:sz w:val="36"/>
                         </w:rPr>
                       </w:pPr>
-                      <w:bookmarkStart w:id="35" w:name="_Toc4345249"/>
+                      <w:bookmarkStart w:id="36" w:name="_Toc4345249"/>
                       <w:r>
                         <w:rPr>
                           <w:i w:val="0"/>
@@ -9108,7 +9132,7 @@
                         </w:rPr>
                         <w:t xml:space="preserve"> Výpis revize</w:t>
                       </w:r>
-                      <w:bookmarkEnd w:id="35"/>
+                      <w:bookmarkEnd w:id="36"/>
                     </w:p>
                   </w:txbxContent>
                 </v:textbox>
@@ -9378,7 +9402,7 @@
                                 <w:sz w:val="36"/>
                               </w:rPr>
                             </w:pPr>
-                            <w:bookmarkStart w:id="25" w:name="_Toc4345250"/>
+                            <w:bookmarkStart w:id="37" w:name="_Toc4345250"/>
                             <w:r>
                               <w:rPr>
                                 <w:i w:val="0"/>
@@ -9444,7 +9468,7 @@
                               </w:rPr>
                               <w:t xml:space="preserve"> souboru</w:t>
                             </w:r>
-                            <w:bookmarkEnd w:id="25"/>
+                            <w:bookmarkEnd w:id="37"/>
                           </w:p>
                         </w:txbxContent>
                       </wps:txbx>
@@ -9479,7 +9503,7 @@
                           <w:sz w:val="36"/>
                         </w:rPr>
                       </w:pPr>
-                      <w:bookmarkStart w:id="37" w:name="_Toc4345250"/>
+                      <w:bookmarkStart w:id="38" w:name="_Toc4345250"/>
                       <w:r>
                         <w:rPr>
                           <w:i w:val="0"/>
@@ -9545,7 +9569,7 @@
                         </w:rPr>
                         <w:t xml:space="preserve"> souboru</w:t>
                       </w:r>
-                      <w:bookmarkEnd w:id="37"/>
+                      <w:bookmarkEnd w:id="38"/>
                     </w:p>
                   </w:txbxContent>
                 </v:textbox>
@@ -9773,7 +9797,7 @@
                                 <w:sz w:val="36"/>
                               </w:rPr>
                             </w:pPr>
-                            <w:bookmarkStart w:id="26" w:name="_Toc4345251"/>
+                            <w:bookmarkStart w:id="39" w:name="_Toc4345251"/>
                             <w:r>
                               <w:rPr>
                                 <w:i w:val="0"/>
@@ -9831,7 +9855,7 @@
                               </w:rPr>
                               <w:t xml:space="preserve"> Kontrola vymazání souboru</w:t>
                             </w:r>
-                            <w:bookmarkEnd w:id="26"/>
+                            <w:bookmarkEnd w:id="39"/>
                           </w:p>
                         </w:txbxContent>
                       </wps:txbx>
@@ -9866,7 +9890,7 @@
                           <w:sz w:val="36"/>
                         </w:rPr>
                       </w:pPr>
-                      <w:bookmarkStart w:id="39" w:name="_Toc4345251"/>
+                      <w:bookmarkStart w:id="40" w:name="_Toc4345251"/>
                       <w:r>
                         <w:rPr>
                           <w:i w:val="0"/>
@@ -9924,7 +9948,7 @@
                         </w:rPr>
                         <w:t xml:space="preserve"> Kontrola vymazání souboru</w:t>
                       </w:r>
-                      <w:bookmarkEnd w:id="39"/>
+                      <w:bookmarkEnd w:id="40"/>
                     </w:p>
                   </w:txbxContent>
                 </v:textbox>
@@ -10174,7 +10198,7 @@
                                 <w:sz w:val="36"/>
                               </w:rPr>
                             </w:pPr>
-                            <w:bookmarkStart w:id="27" w:name="_Toc4345252"/>
+                            <w:bookmarkStart w:id="41" w:name="_Toc4345252"/>
                             <w:r>
                               <w:rPr>
                                 <w:i w:val="0"/>
@@ -10232,7 +10256,7 @@
                               </w:rPr>
                               <w:t xml:space="preserve"> Přejmenování souboru</w:t>
                             </w:r>
-                            <w:bookmarkEnd w:id="27"/>
+                            <w:bookmarkEnd w:id="41"/>
                           </w:p>
                         </w:txbxContent>
                       </wps:txbx>
@@ -10267,7 +10291,7 @@
                           <w:sz w:val="36"/>
                         </w:rPr>
                       </w:pPr>
-                      <w:bookmarkStart w:id="41" w:name="_Toc4345252"/>
+                      <w:bookmarkStart w:id="42" w:name="_Toc4345252"/>
                       <w:r>
                         <w:rPr>
                           <w:i w:val="0"/>
@@ -10325,7 +10349,7 @@
                         </w:rPr>
                         <w:t xml:space="preserve"> Přejmenování souboru</w:t>
                       </w:r>
-                      <w:bookmarkEnd w:id="41"/>
+                      <w:bookmarkEnd w:id="42"/>
                     </w:p>
                   </w:txbxContent>
                 </v:textbox>
@@ -10502,7 +10526,7 @@
                                 <w:sz w:val="36"/>
                               </w:rPr>
                             </w:pPr>
-                            <w:bookmarkStart w:id="28" w:name="_Toc4345253"/>
+                            <w:bookmarkStart w:id="43" w:name="_Toc4345253"/>
                             <w:r>
                               <w:rPr>
                                 <w:i w:val="0"/>
@@ -10560,7 +10584,7 @@
                               </w:rPr>
                               <w:t xml:space="preserve"> Výpis revizí</w:t>
                             </w:r>
-                            <w:bookmarkEnd w:id="28"/>
+                            <w:bookmarkEnd w:id="43"/>
                           </w:p>
                         </w:txbxContent>
                       </wps:txbx>
@@ -10595,7 +10619,7 @@
                           <w:sz w:val="36"/>
                         </w:rPr>
                       </w:pPr>
-                      <w:bookmarkStart w:id="43" w:name="_Toc4345253"/>
+                      <w:bookmarkStart w:id="44" w:name="_Toc4345253"/>
                       <w:r>
                         <w:rPr>
                           <w:i w:val="0"/>
@@ -10653,7 +10677,7 @@
                         </w:rPr>
                         <w:t xml:space="preserve"> Výpis revizí</w:t>
                       </w:r>
-                      <w:bookmarkEnd w:id="43"/>
+                      <w:bookmarkEnd w:id="44"/>
                     </w:p>
                   </w:txbxContent>
                 </v:textbox>
@@ -10926,7 +10950,7 @@
       <w:pPr>
         <w:pStyle w:val="Nadpis3"/>
       </w:pPr>
-      <w:bookmarkStart w:id="29" w:name="_Toc4333665"/>
+      <w:bookmarkStart w:id="45" w:name="_Toc4333665"/>
       <w:r>
         <w:t xml:space="preserve">Práce se vzdáleným </w:t>
       </w:r>
@@ -10942,7 +10966,7 @@
       <w:r>
         <w:t>repozitářem</w:t>
       </w:r>
-      <w:bookmarkEnd w:id="29"/>
+      <w:bookmarkEnd w:id="45"/>
       <w:proofErr w:type="spellEnd"/>
     </w:p>
     <w:p>
@@ -11003,7 +11027,7 @@
                                 <w:sz w:val="36"/>
                               </w:rPr>
                             </w:pPr>
-                            <w:bookmarkStart w:id="30" w:name="_Toc4345254"/>
+                            <w:bookmarkStart w:id="46" w:name="_Toc4345254"/>
                             <w:r>
                               <w:rPr>
                                 <w:i w:val="0"/>
@@ -11070,7 +11094,7 @@
                               </w:rPr>
                               <w:t>repozitáře</w:t>
                             </w:r>
-                            <w:bookmarkEnd w:id="30"/>
+                            <w:bookmarkEnd w:id="46"/>
                             <w:proofErr w:type="spellEnd"/>
                           </w:p>
                         </w:txbxContent>
@@ -11106,7 +11130,7 @@
                           <w:sz w:val="36"/>
                         </w:rPr>
                       </w:pPr>
-                      <w:bookmarkStart w:id="46" w:name="_Toc4345254"/>
+                      <w:bookmarkStart w:id="47" w:name="_Toc4345254"/>
                       <w:r>
                         <w:rPr>
                           <w:i w:val="0"/>
@@ -11173,7 +11197,7 @@
                         </w:rPr>
                         <w:t>repozitáře</w:t>
                       </w:r>
-                      <w:bookmarkEnd w:id="46"/>
+                      <w:bookmarkEnd w:id="47"/>
                       <w:proofErr w:type="spellEnd"/>
                     </w:p>
                   </w:txbxContent>
@@ -12071,7 +12095,7 @@
                                 <w:sz w:val="36"/>
                               </w:rPr>
                             </w:pPr>
-                            <w:bookmarkStart w:id="31" w:name="_Toc4345255"/>
+                            <w:bookmarkStart w:id="48" w:name="_Toc4345255"/>
                             <w:r>
                               <w:rPr>
                                 <w:i w:val="0"/>
@@ -12138,7 +12162,7 @@
                               </w:rPr>
                               <w:t>repozitáře</w:t>
                             </w:r>
-                            <w:bookmarkEnd w:id="31"/>
+                            <w:bookmarkEnd w:id="48"/>
                             <w:proofErr w:type="spellEnd"/>
                           </w:p>
                         </w:txbxContent>
@@ -12177,7 +12201,7 @@
                           <w:sz w:val="36"/>
                         </w:rPr>
                       </w:pPr>
-                      <w:bookmarkStart w:id="48" w:name="_Toc4345255"/>
+                      <w:bookmarkStart w:id="49" w:name="_Toc4345255"/>
                       <w:r>
                         <w:rPr>
                           <w:i w:val="0"/>
@@ -12244,7 +12268,7 @@
                         </w:rPr>
                         <w:t>repozitáře</w:t>
                       </w:r>
-                      <w:bookmarkEnd w:id="48"/>
+                      <w:bookmarkEnd w:id="49"/>
                       <w:proofErr w:type="spellEnd"/>
                     </w:p>
                   </w:txbxContent>
@@ -12433,7 +12457,7 @@
                                 <w:sz w:val="36"/>
                               </w:rPr>
                             </w:pPr>
-                            <w:bookmarkStart w:id="32" w:name="_Toc4345256"/>
+                            <w:bookmarkStart w:id="50" w:name="_Toc4345256"/>
                             <w:r>
                               <w:rPr>
                                 <w:i w:val="0"/>
@@ -12500,7 +12524,7 @@
                               </w:rPr>
                               <w:t>repozitáře</w:t>
                             </w:r>
-                            <w:bookmarkEnd w:id="32"/>
+                            <w:bookmarkEnd w:id="50"/>
                             <w:proofErr w:type="spellEnd"/>
                           </w:p>
                         </w:txbxContent>
@@ -12539,7 +12563,7 @@
                           <w:sz w:val="36"/>
                         </w:rPr>
                       </w:pPr>
-                      <w:bookmarkStart w:id="50" w:name="_Toc4345256"/>
+                      <w:bookmarkStart w:id="51" w:name="_Toc4345256"/>
                       <w:r>
                         <w:rPr>
                           <w:i w:val="0"/>
@@ -12606,7 +12630,7 @@
                         </w:rPr>
                         <w:t>repozitáře</w:t>
                       </w:r>
-                      <w:bookmarkEnd w:id="50"/>
+                      <w:bookmarkEnd w:id="51"/>
                       <w:proofErr w:type="spellEnd"/>
                     </w:p>
                   </w:txbxContent>
@@ -12726,12 +12750,12 @@
       <w:pPr>
         <w:pStyle w:val="Nadpis1"/>
       </w:pPr>
-      <w:bookmarkStart w:id="33" w:name="_Toc4333666"/>
+      <w:bookmarkStart w:id="52" w:name="_Toc4333666"/>
       <w:r>
         <w:lastRenderedPageBreak/>
         <w:t>Hra</w:t>
       </w:r>
-      <w:bookmarkEnd w:id="33"/>
+      <w:bookmarkEnd w:id="52"/>
     </w:p>
     <w:p>
       <w:r>
@@ -12756,12 +12780,12 @@
       <w:pPr>
         <w:pStyle w:val="Nadpis2"/>
       </w:pPr>
-      <w:bookmarkStart w:id="34" w:name="_Toc4333667"/>
+      <w:bookmarkStart w:id="53" w:name="_Toc4333667"/>
       <w:proofErr w:type="spellStart"/>
       <w:r>
         <w:t>Asteroids</w:t>
       </w:r>
-      <w:bookmarkEnd w:id="34"/>
+      <w:bookmarkEnd w:id="53"/>
       <w:proofErr w:type="spellEnd"/>
     </w:p>
     <w:p>
@@ -12833,7 +12857,19 @@
         <w:rPr>
           <w:lang w:eastAsia="cs-CZ"/>
         </w:rPr>
-        <w:t xml:space="preserve"> a zní rovnou i klávesy, které budeme potřebovat na ovládání rakety. </w:t>
+        <w:t xml:space="preserve"> a z</w:t>
+      </w:r>
+      <w:r>
+        <w:rPr>
+          <w:lang w:eastAsia="cs-CZ"/>
+        </w:rPr>
+        <w:t xml:space="preserve"> </w:t>
+      </w:r>
+      <w:r>
+        <w:rPr>
+          <w:lang w:eastAsia="cs-CZ"/>
+        </w:rPr>
+        <w:t xml:space="preserve">ní rovnou i klávesy, které budeme potřebovat na ovládání rakety. </w:t>
       </w:r>
       <w:r>
         <w:rPr>
@@ -13150,7 +13186,7 @@
                                 <w:sz w:val="36"/>
                               </w:rPr>
                             </w:pPr>
-                            <w:bookmarkStart w:id="35" w:name="_Toc4345257"/>
+                            <w:bookmarkStart w:id="54" w:name="_Toc4345257"/>
                             <w:r>
                               <w:rPr>
                                 <w:i w:val="0"/>
@@ -13208,7 +13244,7 @@
                               </w:rPr>
                               <w:t xml:space="preserve"> Nastavení okna</w:t>
                             </w:r>
-                            <w:bookmarkEnd w:id="35"/>
+                            <w:bookmarkEnd w:id="54"/>
                           </w:p>
                         </w:txbxContent>
                       </wps:txbx>
@@ -13243,7 +13279,7 @@
                           <w:sz w:val="36"/>
                         </w:rPr>
                       </w:pPr>
-                      <w:bookmarkStart w:id="54" w:name="_Toc4345257"/>
+                      <w:bookmarkStart w:id="55" w:name="_Toc4345257"/>
                       <w:r>
                         <w:rPr>
                           <w:i w:val="0"/>
@@ -13301,7 +13337,7 @@
                         </w:rPr>
                         <w:t xml:space="preserve"> Nastavení okna</w:t>
                       </w:r>
-                      <w:bookmarkEnd w:id="54"/>
+                      <w:bookmarkEnd w:id="55"/>
                     </w:p>
                   </w:txbxContent>
                 </v:textbox>
@@ -13412,11 +13448,11 @@
       <w:pPr>
         <w:pStyle w:val="Nadpis3"/>
       </w:pPr>
-      <w:bookmarkStart w:id="36" w:name="_Toc4333668"/>
+      <w:bookmarkStart w:id="56" w:name="_Toc4333668"/>
       <w:r>
         <w:t>Třída</w:t>
       </w:r>
-      <w:bookmarkEnd w:id="36"/>
+      <w:bookmarkEnd w:id="56"/>
     </w:p>
     <w:p>
       <w:pPr>
@@ -13530,7 +13566,7 @@
                                 <w:sz w:val="36"/>
                               </w:rPr>
                             </w:pPr>
-                            <w:bookmarkStart w:id="37" w:name="_Toc4345258"/>
+                            <w:bookmarkStart w:id="57" w:name="_Toc4345258"/>
                             <w:r>
                               <w:rPr>
                                 <w:i w:val="0"/>
@@ -13597,7 +13633,7 @@
                               </w:rPr>
                               <w:t>All_objects</w:t>
                             </w:r>
-                            <w:bookmarkEnd w:id="37"/>
+                            <w:bookmarkEnd w:id="57"/>
                             <w:proofErr w:type="spellEnd"/>
                           </w:p>
                         </w:txbxContent>
@@ -13633,7 +13669,7 @@
                           <w:sz w:val="36"/>
                         </w:rPr>
                       </w:pPr>
-                      <w:bookmarkStart w:id="57" w:name="_Toc4345258"/>
+                      <w:bookmarkStart w:id="58" w:name="_Toc4345258"/>
                       <w:r>
                         <w:rPr>
                           <w:i w:val="0"/>
@@ -13700,7 +13736,7 @@
                         </w:rPr>
                         <w:t>All_objects</w:t>
                       </w:r>
-                      <w:bookmarkEnd w:id="57"/>
+                      <w:bookmarkEnd w:id="58"/>
                       <w:proofErr w:type="spellEnd"/>
                     </w:p>
                   </w:txbxContent>
@@ -13899,11 +13935,11 @@
           <w:lang w:eastAsia="en-US"/>
         </w:rPr>
       </w:pPr>
-      <w:bookmarkStart w:id="38" w:name="_Toc4333669"/>
+      <w:bookmarkStart w:id="59" w:name="_Toc4333669"/>
       <w:r>
         <w:t>Dědičnost tříd</w:t>
       </w:r>
-      <w:bookmarkEnd w:id="38"/>
+      <w:bookmarkEnd w:id="59"/>
     </w:p>
     <w:p>
       <w:r>
@@ -14048,7 +14084,7 @@
                               </w:rPr>
                               <w:t xml:space="preserve">        </w:t>
                             </w:r>
-                            <w:bookmarkStart w:id="39" w:name="_Toc4345259"/>
+                            <w:bookmarkStart w:id="60" w:name="_Toc4345259"/>
                             <w:r>
                               <w:rPr>
                                 <w:i w:val="0"/>
@@ -14106,7 +14142,7 @@
                               </w:rPr>
                               <w:t xml:space="preserve"> Nadefinovaný předek</w:t>
                             </w:r>
-                            <w:bookmarkEnd w:id="39"/>
+                            <w:bookmarkEnd w:id="60"/>
                           </w:p>
                         </w:txbxContent>
                       </wps:txbx>
@@ -14149,7 +14185,7 @@
                         </w:rPr>
                         <w:t xml:space="preserve">        </w:t>
                       </w:r>
-                      <w:bookmarkStart w:id="60" w:name="_Toc4345259"/>
+                      <w:bookmarkStart w:id="61" w:name="_Toc4345259"/>
                       <w:r>
                         <w:rPr>
                           <w:i w:val="0"/>
@@ -14207,7 +14243,7 @@
                         </w:rPr>
                         <w:t xml:space="preserve"> Nadefinovaný předek</w:t>
                       </w:r>
-                      <w:bookmarkEnd w:id="60"/>
+                      <w:bookmarkEnd w:id="61"/>
                     </w:p>
                   </w:txbxContent>
                 </v:textbox>
@@ -14355,10 +14391,7 @@
       </w:r>
       <w:proofErr w:type="spellEnd"/>
       <w:r>
-        <w:t xml:space="preserve"> </w:t>
-      </w:r>
-      <w:r>
-        <w:t>(</w:t>
+        <w:t xml:space="preserve"> (</w:t>
       </w:r>
       <w:proofErr w:type="spellStart"/>
       <w:proofErr w:type="gramStart"/>
@@ -14461,11 +14494,11 @@
       <w:pPr>
         <w:pStyle w:val="Nadpis3"/>
       </w:pPr>
-      <w:bookmarkStart w:id="40" w:name="_Toc4333670"/>
+      <w:bookmarkStart w:id="62" w:name="_Toc4333670"/>
       <w:r>
         <w:t>Raketa</w:t>
       </w:r>
-      <w:bookmarkEnd w:id="40"/>
+      <w:bookmarkEnd w:id="62"/>
     </w:p>
     <w:p>
       <w:r>
@@ -14668,7 +14701,7 @@
                               </w:rPr>
                               <w:t xml:space="preserve">    </w:t>
                             </w:r>
-                            <w:bookmarkStart w:id="41" w:name="_Toc4345260"/>
+                            <w:bookmarkStart w:id="63" w:name="_Toc4345260"/>
                             <w:r>
                               <w:rPr>
                                 <w:i w:val="0"/>
@@ -14735,7 +14768,7 @@
                               </w:rPr>
                               <w:t>Spaceship</w:t>
                             </w:r>
-                            <w:bookmarkEnd w:id="41"/>
+                            <w:bookmarkEnd w:id="63"/>
                             <w:proofErr w:type="spellEnd"/>
                           </w:p>
                         </w:txbxContent>
@@ -14779,7 +14812,7 @@
                         </w:rPr>
                         <w:t xml:space="preserve">    </w:t>
                       </w:r>
-                      <w:bookmarkStart w:id="63" w:name="_Toc4345260"/>
+                      <w:bookmarkStart w:id="64" w:name="_Toc4345260"/>
                       <w:r>
                         <w:rPr>
                           <w:i w:val="0"/>
@@ -14846,7 +14879,7 @@
                         </w:rPr>
                         <w:t>Spaceship</w:t>
                       </w:r>
-                      <w:bookmarkEnd w:id="63"/>
+                      <w:bookmarkEnd w:id="64"/>
                       <w:proofErr w:type="spellEnd"/>
                     </w:p>
                   </w:txbxContent>
@@ -15100,7 +15133,7 @@
                                 <w:sz w:val="36"/>
                               </w:rPr>
                             </w:pPr>
-                            <w:bookmarkStart w:id="42" w:name="_Toc4345261"/>
+                            <w:bookmarkStart w:id="65" w:name="_Toc4345261"/>
                             <w:r>
                               <w:rPr>
                                 <w:i w:val="0"/>
@@ -15201,7 +15234,7 @@
                               </w:rPr>
                               <w:t>Spaceship</w:t>
                             </w:r>
-                            <w:bookmarkEnd w:id="42"/>
+                            <w:bookmarkEnd w:id="65"/>
                             <w:proofErr w:type="spellEnd"/>
                           </w:p>
                         </w:txbxContent>
@@ -15237,7 +15270,7 @@
                           <w:sz w:val="36"/>
                         </w:rPr>
                       </w:pPr>
-                      <w:bookmarkStart w:id="65" w:name="_Toc4345261"/>
+                      <w:bookmarkStart w:id="66" w:name="_Toc4345261"/>
                       <w:r>
                         <w:rPr>
                           <w:i w:val="0"/>
@@ -15338,7 +15371,7 @@
                         </w:rPr>
                         <w:t>Spaceship</w:t>
                       </w:r>
-                      <w:bookmarkEnd w:id="65"/>
+                      <w:bookmarkEnd w:id="66"/>
                       <w:proofErr w:type="spellEnd"/>
                     </w:p>
                   </w:txbxContent>
@@ -15572,7 +15605,7 @@
                                 <w:sz w:val="36"/>
                               </w:rPr>
                             </w:pPr>
-                            <w:bookmarkStart w:id="43" w:name="_Toc4345262"/>
+                            <w:bookmarkStart w:id="67" w:name="_Toc4345262"/>
                             <w:r>
                               <w:rPr>
                                 <w:i w:val="0"/>
@@ -15657,7 +15690,7 @@
                               </w:rPr>
                               <w:t>Spaceship</w:t>
                             </w:r>
-                            <w:bookmarkEnd w:id="43"/>
+                            <w:bookmarkEnd w:id="67"/>
                             <w:proofErr w:type="spellEnd"/>
                           </w:p>
                         </w:txbxContent>
@@ -15693,7 +15726,7 @@
                           <w:sz w:val="36"/>
                         </w:rPr>
                       </w:pPr>
-                      <w:bookmarkStart w:id="67" w:name="_Toc4345262"/>
+                      <w:bookmarkStart w:id="68" w:name="_Toc4345262"/>
                       <w:r>
                         <w:rPr>
                           <w:i w:val="0"/>
@@ -15778,7 +15811,7 @@
                         </w:rPr>
                         <w:t>Spaceship</w:t>
                       </w:r>
-                      <w:bookmarkEnd w:id="67"/>
+                      <w:bookmarkEnd w:id="68"/>
                       <w:proofErr w:type="spellEnd"/>
                     </w:p>
                   </w:txbxContent>
@@ -15875,11 +15908,11 @@
       <w:pPr>
         <w:pStyle w:val="Nadpis3"/>
       </w:pPr>
-      <w:bookmarkStart w:id="44" w:name="_Toc4333671"/>
+      <w:bookmarkStart w:id="69" w:name="_Toc4333671"/>
       <w:r>
         <w:t>Meteority</w:t>
       </w:r>
-      <w:bookmarkEnd w:id="44"/>
+      <w:bookmarkEnd w:id="69"/>
     </w:p>
     <w:p>
       <w:r>
@@ -16054,7 +16087,7 @@
                               </w:rPr>
                               <w:tab/>
                             </w:r>
-                            <w:bookmarkStart w:id="45" w:name="_Toc4345263"/>
+                            <w:bookmarkStart w:id="70" w:name="_Toc4345263"/>
                             <w:r>
                               <w:rPr>
                                 <w:i w:val="0"/>
@@ -16112,7 +16145,7 @@
                               </w:rPr>
                               <w:t xml:space="preserve"> Třída Meteor</w:t>
                             </w:r>
-                            <w:bookmarkEnd w:id="45"/>
+                            <w:bookmarkEnd w:id="70"/>
                           </w:p>
                         </w:txbxContent>
                       </wps:txbx>
@@ -16155,7 +16188,7 @@
                         </w:rPr>
                         <w:tab/>
                       </w:r>
-                      <w:bookmarkStart w:id="70" w:name="_Toc4345263"/>
+                      <w:bookmarkStart w:id="71" w:name="_Toc4345263"/>
                       <w:r>
                         <w:rPr>
                           <w:i w:val="0"/>
@@ -16213,7 +16246,7 @@
                         </w:rPr>
                         <w:t xml:space="preserve"> Třída Meteor</w:t>
                       </w:r>
-                      <w:bookmarkEnd w:id="70"/>
+                      <w:bookmarkEnd w:id="71"/>
                     </w:p>
                   </w:txbxContent>
                 </v:textbox>
@@ -16482,7 +16515,7 @@
                                 <w:sz w:val="36"/>
                               </w:rPr>
                             </w:pPr>
-                            <w:bookmarkStart w:id="46" w:name="_Toc4345264"/>
+                            <w:bookmarkStart w:id="72" w:name="_Toc4345264"/>
                             <w:r>
                               <w:rPr>
                                 <w:i w:val="0"/>
@@ -16576,7 +16609,7 @@
                               </w:rPr>
                               <w:t xml:space="preserve"> u třídy Meteor</w:t>
                             </w:r>
-                            <w:bookmarkEnd w:id="46"/>
+                            <w:bookmarkEnd w:id="72"/>
                           </w:p>
                         </w:txbxContent>
                       </wps:txbx>
@@ -16611,7 +16644,7 @@
                           <w:sz w:val="36"/>
                         </w:rPr>
                       </w:pPr>
-                      <w:bookmarkStart w:id="72" w:name="_Toc4345264"/>
+                      <w:bookmarkStart w:id="73" w:name="_Toc4345264"/>
                       <w:r>
                         <w:rPr>
                           <w:i w:val="0"/>
@@ -16705,7 +16738,7 @@
                         </w:rPr>
                         <w:t xml:space="preserve"> u třídy Meteor</w:t>
                       </w:r>
-                      <w:bookmarkEnd w:id="72"/>
+                      <w:bookmarkEnd w:id="73"/>
                     </w:p>
                   </w:txbxContent>
                 </v:textbox>
@@ -16736,11 +16769,11 @@
       <w:pPr>
         <w:pStyle w:val="Nadpis3"/>
       </w:pPr>
-      <w:bookmarkStart w:id="47" w:name="_Toc4333672"/>
+      <w:bookmarkStart w:id="74" w:name="_Toc4333672"/>
       <w:r>
         <w:t>Laser</w:t>
       </w:r>
-      <w:bookmarkEnd w:id="47"/>
+      <w:bookmarkEnd w:id="74"/>
     </w:p>
     <w:p>
       <w:r>
@@ -16780,7 +16813,13 @@
         <w:t>. Pomocí předka laseru přidělíme obrázek a pozici na obou osách soustavy</w:t>
       </w:r>
       <w:r>
-        <w:t>. Dále nastavíme jeho rychlost na 1000.</w:t>
+        <w:t xml:space="preserve">. Dále nastavíme jeho rychlost na </w:t>
+      </w:r>
+      <w:r>
+        <w:t>8</w:t>
+      </w:r>
+      <w:r>
+        <w:t>00.</w:t>
       </w:r>
       <w:r>
         <w:t xml:space="preserve"> Kotvu (</w:t>
@@ -16888,7 +16927,7 @@
                               </w:rPr>
                               <w:t xml:space="preserve">      </w:t>
                             </w:r>
-                            <w:bookmarkStart w:id="48" w:name="_Toc4345265"/>
+                            <w:bookmarkStart w:id="75" w:name="_Toc4345265"/>
                             <w:r>
                               <w:rPr>
                                 <w:i w:val="0"/>
@@ -16946,7 +16985,7 @@
                               </w:rPr>
                               <w:t xml:space="preserve"> Třída Laser</w:t>
                             </w:r>
-                            <w:bookmarkEnd w:id="48"/>
+                            <w:bookmarkEnd w:id="75"/>
                           </w:p>
                         </w:txbxContent>
                       </wps:txbx>
@@ -16989,7 +17028,7 @@
                         </w:rPr>
                         <w:t xml:space="preserve">      </w:t>
                       </w:r>
-                      <w:bookmarkStart w:id="75" w:name="_Toc4345265"/>
+                      <w:bookmarkStart w:id="76" w:name="_Toc4345265"/>
                       <w:r>
                         <w:rPr>
                           <w:i w:val="0"/>
@@ -17047,7 +17086,7 @@
                         </w:rPr>
                         <w:t xml:space="preserve"> Třída Laser</w:t>
                       </w:r>
-                      <w:bookmarkEnd w:id="75"/>
+                      <w:bookmarkEnd w:id="76"/>
                     </w:p>
                   </w:txbxContent>
                 </v:textbox>
@@ -17149,7 +17188,7 @@
       <w:pPr>
         <w:pStyle w:val="Nadpis3"/>
       </w:pPr>
-      <w:bookmarkStart w:id="49" w:name="_Toc4333673"/>
+      <w:bookmarkStart w:id="77" w:name="_Toc4333673"/>
       <w:r>
         <w:lastRenderedPageBreak/>
         <w:t xml:space="preserve">Třída </w:t>
@@ -17158,7 +17197,7 @@
       <w:r>
         <w:t>Actions</w:t>
       </w:r>
-      <w:bookmarkEnd w:id="49"/>
+      <w:bookmarkEnd w:id="77"/>
       <w:proofErr w:type="spellEnd"/>
     </w:p>
     <w:p>
@@ -17347,7 +17386,7 @@
                                 <w:sz w:val="36"/>
                               </w:rPr>
                             </w:pPr>
-                            <w:bookmarkStart w:id="50" w:name="_Toc4345266"/>
+                            <w:bookmarkStart w:id="78" w:name="_Toc4345266"/>
                             <w:r>
                               <w:rPr>
                                 <w:i w:val="0"/>
@@ -17414,7 +17453,7 @@
                               </w:rPr>
                               <w:t>Actions</w:t>
                             </w:r>
-                            <w:bookmarkEnd w:id="50"/>
+                            <w:bookmarkEnd w:id="78"/>
                             <w:proofErr w:type="spellEnd"/>
                           </w:p>
                         </w:txbxContent>
@@ -17450,7 +17489,7 @@
                           <w:sz w:val="36"/>
                         </w:rPr>
                       </w:pPr>
-                      <w:bookmarkStart w:id="78" w:name="_Toc4345266"/>
+                      <w:bookmarkStart w:id="79" w:name="_Toc4345266"/>
                       <w:r>
                         <w:rPr>
                           <w:i w:val="0"/>
@@ -17517,7 +17556,7 @@
                         </w:rPr>
                         <w:t>Actions</w:t>
                       </w:r>
-                      <w:bookmarkEnd w:id="78"/>
+                      <w:bookmarkEnd w:id="79"/>
                       <w:proofErr w:type="spellEnd"/>
                     </w:p>
                   </w:txbxContent>
@@ -17734,7 +17773,7 @@
                                 <w:sz w:val="36"/>
                               </w:rPr>
                             </w:pPr>
-                            <w:bookmarkStart w:id="51" w:name="_Toc4345267"/>
+                            <w:bookmarkStart w:id="80" w:name="_Toc4345267"/>
                             <w:r>
                               <w:rPr>
                                 <w:i w:val="0"/>
@@ -17792,7 +17831,7 @@
                               </w:rPr>
                               <w:t xml:space="preserve"> Mazání nepotřebných laserů</w:t>
                             </w:r>
-                            <w:bookmarkEnd w:id="51"/>
+                            <w:bookmarkEnd w:id="80"/>
                           </w:p>
                         </w:txbxContent>
                       </wps:txbx>
@@ -17827,7 +17866,7 @@
                           <w:sz w:val="36"/>
                         </w:rPr>
                       </w:pPr>
-                      <w:bookmarkStart w:id="80" w:name="_Toc4345267"/>
+                      <w:bookmarkStart w:id="81" w:name="_Toc4345267"/>
                       <w:r>
                         <w:rPr>
                           <w:i w:val="0"/>
@@ -17885,7 +17924,7 @@
                         </w:rPr>
                         <w:t xml:space="preserve"> Mazání nepotřebných laserů</w:t>
                       </w:r>
-                      <w:bookmarkEnd w:id="80"/>
+                      <w:bookmarkEnd w:id="81"/>
                     </w:p>
                   </w:txbxContent>
                 </v:textbox>
@@ -18226,7 +18265,7 @@
                                 <w:sz w:val="36"/>
                               </w:rPr>
                             </w:pPr>
-                            <w:bookmarkStart w:id="52" w:name="_Toc4345268"/>
+                            <w:bookmarkStart w:id="82" w:name="_Toc4345268"/>
                             <w:r>
                               <w:rPr>
                                 <w:i w:val="0"/>
@@ -18311,7 +18350,7 @@
                               </w:rPr>
                               <w:t>Actions</w:t>
                             </w:r>
-                            <w:bookmarkEnd w:id="52"/>
+                            <w:bookmarkEnd w:id="82"/>
                             <w:proofErr w:type="spellEnd"/>
                           </w:p>
                         </w:txbxContent>
@@ -18347,7 +18386,7 @@
                           <w:sz w:val="36"/>
                         </w:rPr>
                       </w:pPr>
-                      <w:bookmarkStart w:id="82" w:name="_Toc4345268"/>
+                      <w:bookmarkStart w:id="83" w:name="_Toc4345268"/>
                       <w:r>
                         <w:rPr>
                           <w:i w:val="0"/>
@@ -18432,7 +18471,7 @@
                         </w:rPr>
                         <w:t>Actions</w:t>
                       </w:r>
-                      <w:bookmarkEnd w:id="82"/>
+                      <w:bookmarkEnd w:id="83"/>
                       <w:proofErr w:type="spellEnd"/>
                     </w:p>
                   </w:txbxContent>
@@ -18674,7 +18713,19 @@
         <w:rPr>
           <w:lang w:eastAsia="cs-CZ"/>
         </w:rPr>
-        <w:t xml:space="preserve"> a zjišťovat, zda do některého z nich nenarazila raketa. Vzdálenost získáme pomocí Pythagorovi věty.</w:t>
+        <w:t xml:space="preserve"> a zjišťovat, zda do některého z nich nenarazila raketa. Vzdálenost získáme pomocí Pythagorov</w:t>
+      </w:r>
+      <w:r>
+        <w:rPr>
+          <w:lang w:eastAsia="cs-CZ"/>
+        </w:rPr>
+        <w:t>y</w:t>
+      </w:r>
+      <w:r>
+        <w:rPr>
+          <w:lang w:eastAsia="cs-CZ"/>
+        </w:rPr>
+        <w:t xml:space="preserve"> věty.</w:t>
       </w:r>
     </w:p>
     <w:p>
@@ -18803,7 +18854,7 @@
                                 <w:sz w:val="36"/>
                               </w:rPr>
                             </w:pPr>
-                            <w:bookmarkStart w:id="53" w:name="_Toc4345269"/>
+                            <w:bookmarkStart w:id="84" w:name="_Toc4345269"/>
                             <w:r>
                               <w:rPr>
                                 <w:i w:val="0"/>
@@ -18861,7 +18912,7 @@
                               </w:rPr>
                               <w:t xml:space="preserve"> Výpočet vzdálenosti mezi objekty</w:t>
                             </w:r>
-                            <w:bookmarkEnd w:id="53"/>
+                            <w:bookmarkEnd w:id="84"/>
                           </w:p>
                         </w:txbxContent>
                       </wps:txbx>
@@ -18896,7 +18947,7 @@
                           <w:sz w:val="36"/>
                         </w:rPr>
                       </w:pPr>
-                      <w:bookmarkStart w:id="84" w:name="_Toc4345269"/>
+                      <w:bookmarkStart w:id="85" w:name="_Toc4345269"/>
                       <w:r>
                         <w:rPr>
                           <w:i w:val="0"/>
@@ -18954,7 +19005,7 @@
                         </w:rPr>
                         <w:t xml:space="preserve"> Výpočet vzdálenosti mezi objekty</w:t>
                       </w:r>
-                      <w:bookmarkEnd w:id="84"/>
+                      <w:bookmarkEnd w:id="85"/>
                     </w:p>
                   </w:txbxContent>
                 </v:textbox>
@@ -19259,7 +19310,7 @@
                                 <w:sz w:val="36"/>
                               </w:rPr>
                             </w:pPr>
-                            <w:bookmarkStart w:id="54" w:name="_Toc4345270"/>
+                            <w:bookmarkStart w:id="86" w:name="_Toc4345270"/>
                             <w:r>
                               <w:rPr>
                                 <w:i w:val="0"/>
@@ -19317,7 +19368,7 @@
                               </w:rPr>
                               <w:t xml:space="preserve"> Kolize meteoritu a rakety</w:t>
                             </w:r>
-                            <w:bookmarkEnd w:id="54"/>
+                            <w:bookmarkEnd w:id="86"/>
                           </w:p>
                         </w:txbxContent>
                       </wps:txbx>
@@ -19355,7 +19406,7 @@
                           <w:sz w:val="36"/>
                         </w:rPr>
                       </w:pPr>
-                      <w:bookmarkStart w:id="86" w:name="_Toc4345270"/>
+                      <w:bookmarkStart w:id="87" w:name="_Toc4345270"/>
                       <w:r>
                         <w:rPr>
                           <w:i w:val="0"/>
@@ -19413,7 +19464,7 @@
                         </w:rPr>
                         <w:t xml:space="preserve"> Kolize meteoritu a rakety</w:t>
                       </w:r>
-                      <w:bookmarkEnd w:id="86"/>
+                      <w:bookmarkEnd w:id="87"/>
                     </w:p>
                   </w:txbxContent>
                 </v:textbox>
@@ -19667,7 +19718,7 @@
                                 <w:sz w:val="36"/>
                               </w:rPr>
                             </w:pPr>
-                            <w:bookmarkStart w:id="55" w:name="_Toc4345271"/>
+                            <w:bookmarkStart w:id="88" w:name="_Toc4345271"/>
                             <w:r>
                               <w:rPr>
                                 <w:i w:val="0"/>
@@ -19725,7 +19776,7 @@
                               </w:rPr>
                               <w:t xml:space="preserve"> Mazání meteoritů laserem</w:t>
                             </w:r>
-                            <w:bookmarkEnd w:id="55"/>
+                            <w:bookmarkEnd w:id="88"/>
                           </w:p>
                         </w:txbxContent>
                       </wps:txbx>
@@ -19760,7 +19811,7 @@
                           <w:sz w:val="36"/>
                         </w:rPr>
                       </w:pPr>
-                      <w:bookmarkStart w:id="88" w:name="_Toc4345271"/>
+                      <w:bookmarkStart w:id="89" w:name="_Toc4345271"/>
                       <w:r>
                         <w:rPr>
                           <w:i w:val="0"/>
@@ -19818,7 +19869,7 @@
                         </w:rPr>
                         <w:t xml:space="preserve"> Mazání meteoritů laserem</w:t>
                       </w:r>
-                      <w:bookmarkEnd w:id="88"/>
+                      <w:bookmarkEnd w:id="89"/>
                     </w:p>
                   </w:txbxContent>
                 </v:textbox>
@@ -20202,7 +20253,7 @@
                               </w:rPr>
                               <w:t xml:space="preserve">   </w:t>
                             </w:r>
-                            <w:bookmarkStart w:id="56" w:name="_Toc4345272"/>
+                            <w:bookmarkStart w:id="90" w:name="_Toc4345272"/>
                             <w:r>
                               <w:rPr>
                                 <w:i w:val="0"/>
@@ -20278,7 +20329,7 @@
                               </w:rPr>
                               <w:t xml:space="preserve"> a vzhled pozadí</w:t>
                             </w:r>
-                            <w:bookmarkEnd w:id="56"/>
+                            <w:bookmarkEnd w:id="90"/>
                           </w:p>
                         </w:txbxContent>
                       </wps:txbx>
@@ -20321,7 +20372,7 @@
                         </w:rPr>
                         <w:t xml:space="preserve">   </w:t>
                       </w:r>
-                      <w:bookmarkStart w:id="90" w:name="_Toc4345272"/>
+                      <w:bookmarkStart w:id="91" w:name="_Toc4345272"/>
                       <w:r>
                         <w:rPr>
                           <w:i w:val="0"/>
@@ -20397,7 +20448,7 @@
                         </w:rPr>
                         <w:t xml:space="preserve"> a vzhled pozadí</w:t>
                       </w:r>
-                      <w:bookmarkEnd w:id="90"/>
+                      <w:bookmarkEnd w:id="91"/>
                     </w:p>
                   </w:txbxContent>
                 </v:textbox>
@@ -21148,7 +21199,7 @@
                                 <w:sz w:val="36"/>
                               </w:rPr>
                             </w:pPr>
-                            <w:bookmarkStart w:id="57" w:name="_Toc4345273"/>
+                            <w:bookmarkStart w:id="92" w:name="_Toc4345273"/>
                             <w:r>
                               <w:rPr>
                                 <w:i w:val="0"/>
@@ -21206,7 +21257,7 @@
                               </w:rPr>
                               <w:t xml:space="preserve"> Reset okna</w:t>
                             </w:r>
-                            <w:bookmarkEnd w:id="57"/>
+                            <w:bookmarkEnd w:id="92"/>
                           </w:p>
                         </w:txbxContent>
                       </wps:txbx>
@@ -21512,7 +21563,7 @@
                                 <w:sz w:val="36"/>
                               </w:rPr>
                             </w:pPr>
-                            <w:bookmarkStart w:id="58" w:name="_Toc4345274"/>
+                            <w:bookmarkStart w:id="94" w:name="_Toc4345274"/>
                             <w:r>
                               <w:rPr>
                                 <w:i w:val="0"/>
@@ -21570,7 +21621,7 @@
                               </w:rPr>
                               <w:t xml:space="preserve"> Hotový začátek okna</w:t>
                             </w:r>
-                            <w:bookmarkEnd w:id="58"/>
+                            <w:bookmarkEnd w:id="94"/>
                           </w:p>
                         </w:txbxContent>
                       </wps:txbx>
@@ -21591,11 +21642,7 @@
           </mc:Choice>
           <mc:Fallback>
             <w:pict>
-              <v:shapetype w14:anchorId="666A49FD" id="_x0000_t202" coordsize="21600,21600" o:spt="202" path="m,l,21600r21600,l21600,xe">
-                <v:stroke joinstyle="miter"/>
-                <v:path gradientshapeok="t" o:connecttype="rect"/>
-              </v:shapetype>
-              <v:shape id="Textové pole 73" o:spid="_x0000_s1061" type="#_x0000_t202" style="position:absolute;left:0;text-align:left;margin-left:126.65pt;margin-top:93.2pt;width:207.35pt;height:13.5pt;z-index:251778048;visibility:visible;mso-wrap-style:square;mso-height-percent:0;mso-wrap-distance-left:9pt;mso-wrap-distance-top:0;mso-wrap-distance-right:9pt;mso-wrap-distance-bottom:0;mso-position-horizontal:absolute;mso-position-horizontal-relative:text;mso-position-vertical:absolute;mso-position-vertical-relative:text;mso-height-percent:0;mso-height-relative:margin;v-text-anchor:top" o:gfxdata="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" stroked="f">
+              <v:shape w14:anchorId="666A49FD" id="Textové pole 73" o:spid="_x0000_s1061" type="#_x0000_t202" style="position:absolute;left:0;text-align:left;margin-left:126.65pt;margin-top:93.2pt;width:207.35pt;height:13.5pt;z-index:251778048;visibility:visible;mso-wrap-style:square;mso-height-percent:0;mso-wrap-distance-left:9pt;mso-wrap-distance-top:0;mso-wrap-distance-right:9pt;mso-wrap-distance-bottom:0;mso-position-horizontal:absolute;mso-position-horizontal-relative:text;mso-position-vertical:absolute;mso-position-vertical-relative:text;mso-height-percent:0;mso-height-relative:margin;v-text-anchor:top" o:gfxdata="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" stroked="f">
                 <v:textbox inset="0,0,0,0">
                   <w:txbxContent>
                     <w:p>
@@ -21609,7 +21656,7 @@
                           <w:sz w:val="36"/>
                         </w:rPr>
                       </w:pPr>
-                      <w:bookmarkStart w:id="59" w:name="_Toc4345274"/>
+                      <w:bookmarkStart w:id="95" w:name="_Toc4345274"/>
                       <w:r>
                         <w:rPr>
                           <w:i w:val="0"/>
@@ -21667,7 +21714,7 @@
                         </w:rPr>
                         <w:t xml:space="preserve"> Hotový začátek okna</w:t>
                       </w:r>
-                      <w:bookmarkEnd w:id="59"/>
+                      <w:bookmarkEnd w:id="95"/>
                     </w:p>
                   </w:txbxContent>
                 </v:textbox>
@@ -21916,7 +21963,7 @@
                                 <w:sz w:val="36"/>
                               </w:rPr>
                             </w:pPr>
-                            <w:bookmarkStart w:id="60" w:name="_Toc4345275"/>
+                            <w:bookmarkStart w:id="96" w:name="_Toc4345275"/>
                             <w:r>
                               <w:rPr>
                                 <w:i w:val="0"/>
@@ -21974,7 +22021,7 @@
                               </w:rPr>
                               <w:t xml:space="preserve"> Hotový konec okna</w:t>
                             </w:r>
-                            <w:bookmarkEnd w:id="60"/>
+                            <w:bookmarkEnd w:id="96"/>
                           </w:p>
                         </w:txbxContent>
                       </wps:txbx>
@@ -22273,12 +22320,12 @@
       <w:pPr>
         <w:pStyle w:val="Nadpis1"/>
       </w:pPr>
-      <w:bookmarkStart w:id="61" w:name="_Toc4333674"/>
+      <w:bookmarkStart w:id="98" w:name="_Toc4333674"/>
       <w:r>
         <w:lastRenderedPageBreak/>
         <w:t>Spolupráce</w:t>
       </w:r>
-      <w:bookmarkEnd w:id="61"/>
+      <w:bookmarkEnd w:id="98"/>
     </w:p>
     <w:p>
       <w:r>
@@ -22381,7 +22428,7 @@
                                 <w:sz w:val="36"/>
                               </w:rPr>
                             </w:pPr>
-                            <w:bookmarkStart w:id="62" w:name="_Toc4345276"/>
+                            <w:bookmarkStart w:id="99" w:name="_Toc4345276"/>
                             <w:r>
                               <w:rPr>
                                 <w:i w:val="0"/>
@@ -22448,7 +22495,7 @@
                               </w:rPr>
                               <w:t>Sokoban</w:t>
                             </w:r>
-                            <w:bookmarkEnd w:id="62"/>
+                            <w:bookmarkEnd w:id="99"/>
                             <w:proofErr w:type="spellEnd"/>
                           </w:p>
                         </w:txbxContent>
@@ -22653,12 +22700,12 @@
         </w:numPr>
         <w:ind w:left="851"/>
       </w:pPr>
-      <w:bookmarkStart w:id="63" w:name="_Toc4333675"/>
+      <w:bookmarkStart w:id="101" w:name="_Toc4333675"/>
       <w:r>
         <w:lastRenderedPageBreak/>
         <w:t>Závěr</w:t>
       </w:r>
-      <w:bookmarkEnd w:id="63"/>
+      <w:bookmarkEnd w:id="101"/>
     </w:p>
     <w:p>
       <w:r>
@@ -22723,10 +22770,8 @@
       <w:r>
         <w:t>. Můj úkol spočíval v tvorbě dokumentace pro tuto hru. Sice v době odevzdání této práce, návod ještě nebyl zcela hotový, ovšem má spolupráce s českou komunitou Python tím nekončí a svou práci dokončím.</w:t>
       </w:r>
-      <w:bookmarkStart w:id="64" w:name="_GoBack"/>
-      <w:bookmarkEnd w:id="64"/>
-    </w:p>
-    <w:bookmarkStart w:id="65" w:name="_Toc4333676" w:displacedByCustomXml="next"/>
+    </w:p>
+    <w:bookmarkStart w:id="102" w:name="_Toc4333676" w:displacedByCustomXml="next"/>
     <w:sdt>
       <w:sdtPr>
         <w:rPr>
@@ -22746,7 +22791,6 @@
           <w:docPartUnique/>
         </w:docPartObj>
       </w:sdtPr>
-      <w:sdtEndPr/>
       <w:sdtContent>
         <w:p>
           <w:pPr>
@@ -22760,14 +22804,13 @@
           <w:r>
             <w:t>Seznam použité literatury</w:t>
           </w:r>
-          <w:bookmarkEnd w:id="65"/>
+          <w:bookmarkEnd w:id="102"/>
         </w:p>
         <w:sdt>
           <w:sdtPr>
             <w:id w:val="111145805"/>
             <w:bibliography/>
           </w:sdtPr>
-          <w:sdtEndPr/>
           <w:sdtContent>
             <w:p>
               <w:pPr>
@@ -22874,12 +22917,12 @@
         </w:numPr>
         <w:ind w:left="851"/>
       </w:pPr>
-      <w:bookmarkStart w:id="66" w:name="_Toc4333677"/>
+      <w:bookmarkStart w:id="103" w:name="_Toc4333677"/>
       <w:r>
         <w:lastRenderedPageBreak/>
         <w:t>Seznam obrázků a tabulek</w:t>
       </w:r>
-      <w:bookmarkEnd w:id="66"/>
+      <w:bookmarkEnd w:id="103"/>
     </w:p>
     <w:p>
       <w:pPr>
@@ -25505,12 +25548,12 @@
         </w:numPr>
         <w:ind w:left="851"/>
       </w:pPr>
-      <w:bookmarkStart w:id="67" w:name="_Toc4333678"/>
+      <w:bookmarkStart w:id="104" w:name="_Toc4333678"/>
       <w:r>
         <w:lastRenderedPageBreak/>
         <w:t>Přílohy</w:t>
       </w:r>
-      <w:bookmarkEnd w:id="67"/>
+      <w:bookmarkEnd w:id="104"/>
     </w:p>
     <w:p>
       <w:r>
@@ -25588,7 +25631,6 @@
         <w:docPartUnique/>
       </w:docPartObj>
     </w:sdtPr>
-    <w:sdtEndPr/>
     <w:sdtContent>
       <w:p>
         <w:pPr>
@@ -27617,7 +27659,7 @@
 </file>
 
 <file path=customXml/itemProps1.xml><?xml version="1.0" encoding="utf-8"?>
-<ds:datastoreItem xmlns:ds="http://schemas.openxmlformats.org/officeDocument/2006/customXml" ds:itemID="{C641278D-037B-4C6C-90F6-CCEC7910B7BA}">
+<ds:datastoreItem xmlns:ds="http://schemas.openxmlformats.org/officeDocument/2006/customXml" ds:itemID="{92395901-89F1-4149-8EAA-6A79D84A897B}">
   <ds:schemaRefs>
     <ds:schemaRef ds:uri="http://schemas.openxmlformats.org/officeDocument/2006/bibliography"/>
   </ds:schemaRefs>

</xml_diff>